<commit_message>
described Hefe-Zucker-, Hase-Fuchs-System and elektromagnetische Schwingkreise
</commit_message>
<xml_diff>
--- a/documentation/softwareprj2_knecht_elsener.docx
+++ b/documentation/softwareprj2_knecht_elsener.docx
@@ -188,8 +188,18 @@
           <w:szCs w:val="32"/>
           <w:lang w:val="de-DE"/>
         </w:rPr>
-        <w:t>Roger Knecht, David Elsener</w:t>
-      </w:r>
+        <w:t xml:space="preserve">Roger Knecht, David </w:t>
+      </w:r>
+      <w:proofErr w:type="spellStart"/>
+      <w:r>
+        <w:rPr>
+          <w:sz w:val="32"/>
+          <w:szCs w:val="32"/>
+          <w:lang w:val="de-DE"/>
+        </w:rPr>
+        <w:t>Elsener</w:t>
+      </w:r>
+      <w:proofErr w:type="spellEnd"/>
     </w:p>
     <w:p>
       <w:pPr>
@@ -209,14 +219,34 @@
         </w:rPr>
         <w:t xml:space="preserve">Klasse: 4Ib, Dozenten: </w:t>
       </w:r>
+      <w:proofErr w:type="spellStart"/>
       <w:r>
         <w:rPr>
           <w:sz w:val="26"/>
           <w:szCs w:val="26"/>
           <w:lang w:val="de-DE"/>
         </w:rPr>
-        <w:t>Syrus Mozafar</w:t>
-      </w:r>
+        <w:t>Syrus</w:t>
+      </w:r>
+      <w:proofErr w:type="spellEnd"/>
+      <w:r>
+        <w:rPr>
+          <w:sz w:val="26"/>
+          <w:szCs w:val="26"/>
+          <w:lang w:val="de-DE"/>
+        </w:rPr>
+        <w:t xml:space="preserve"> </w:t>
+      </w:r>
+      <w:proofErr w:type="spellStart"/>
+      <w:r>
+        <w:rPr>
+          <w:sz w:val="26"/>
+          <w:szCs w:val="26"/>
+          <w:lang w:val="de-DE"/>
+        </w:rPr>
+        <w:t>Mozafar</w:t>
+      </w:r>
+      <w:proofErr w:type="spellEnd"/>
       <w:r>
         <w:rPr>
           <w:sz w:val="26"/>
@@ -911,7 +941,7 @@
           <w:rPr>
             <w:webHidden/>
           </w:rPr>
-          <w:t>6</w:t>
+          <w:t>7</w:t>
         </w:r>
         <w:r>
           <w:rPr>
@@ -986,7 +1016,7 @@
           <w:rPr>
             <w:webHidden/>
           </w:rPr>
-          <w:t>6</w:t>
+          <w:t>8</w:t>
         </w:r>
         <w:r>
           <w:rPr>
@@ -1050,18 +1080,16 @@
           <w:rPr>
             <w:webHidden/>
           </w:rPr>
-        </w:r>
-        <w:r>
-          <w:rPr>
-            <w:webHidden/>
-          </w:rPr>
           <w:fldChar w:fldCharType="separate"/>
         </w:r>
         <w:r>
           <w:rPr>
-            <w:webHidden/>
-          </w:rPr>
-          <w:t>6</w:t>
+            <w:b/>
+            <w:bCs/>
+            <w:webHidden/>
+            <w:lang w:val="de-DE"/>
+          </w:rPr>
+          <w:t>Fehler! Textmarke nicht definiert.</w:t>
         </w:r>
         <w:r>
           <w:rPr>
@@ -1138,7 +1166,7 @@
           <w:rPr>
             <w:webHidden/>
           </w:rPr>
-          <w:t>7</w:t>
+          <w:t>10</w:t>
         </w:r>
         <w:r>
           <w:rPr>
@@ -1213,7 +1241,7 @@
           <w:rPr>
             <w:webHidden/>
           </w:rPr>
-          <w:t>7</w:t>
+          <w:t>10</w:t>
         </w:r>
         <w:r>
           <w:rPr>
@@ -1288,7 +1316,7 @@
           <w:rPr>
             <w:webHidden/>
           </w:rPr>
-          <w:t>7</w:t>
+          <w:t>10</w:t>
         </w:r>
         <w:r>
           <w:rPr>
@@ -1363,7 +1391,7 @@
           <w:rPr>
             <w:webHidden/>
           </w:rPr>
-          <w:t>7</w:t>
+          <w:t>10</w:t>
         </w:r>
         <w:r>
           <w:rPr>
@@ -1438,7 +1466,7 @@
           <w:rPr>
             <w:webHidden/>
           </w:rPr>
-          <w:t>8</w:t>
+          <w:t>11</w:t>
         </w:r>
         <w:r>
           <w:rPr>
@@ -1513,7 +1541,7 @@
           <w:rPr>
             <w:webHidden/>
           </w:rPr>
-          <w:t>9</w:t>
+          <w:t>12</w:t>
         </w:r>
         <w:r>
           <w:rPr>
@@ -1588,7 +1616,7 @@
           <w:rPr>
             <w:webHidden/>
           </w:rPr>
-          <w:t>9</w:t>
+          <w:t>12</w:t>
         </w:r>
         <w:r>
           <w:rPr>
@@ -1663,7 +1691,7 @@
           <w:rPr>
             <w:webHidden/>
           </w:rPr>
-          <w:t>9</w:t>
+          <w:t>12</w:t>
         </w:r>
         <w:r>
           <w:rPr>
@@ -1738,7 +1766,7 @@
           <w:rPr>
             <w:webHidden/>
           </w:rPr>
-          <w:t>10</w:t>
+          <w:t>13</w:t>
         </w:r>
         <w:r>
           <w:rPr>
@@ -1813,7 +1841,7 @@
           <w:rPr>
             <w:webHidden/>
           </w:rPr>
-          <w:t>11</w:t>
+          <w:t>14</w:t>
         </w:r>
         <w:r>
           <w:rPr>
@@ -1888,7 +1916,7 @@
           <w:rPr>
             <w:webHidden/>
           </w:rPr>
-          <w:t>11</w:t>
+          <w:t>14</w:t>
         </w:r>
         <w:r>
           <w:rPr>
@@ -1963,7 +1991,7 @@
           <w:rPr>
             <w:webHidden/>
           </w:rPr>
-          <w:t>11</w:t>
+          <w:t>14</w:t>
         </w:r>
         <w:r>
           <w:rPr>
@@ -2038,7 +2066,7 @@
           <w:rPr>
             <w:webHidden/>
           </w:rPr>
-          <w:t>11</w:t>
+          <w:t>14</w:t>
         </w:r>
         <w:r>
           <w:rPr>
@@ -2113,7 +2141,7 @@
           <w:rPr>
             <w:webHidden/>
           </w:rPr>
-          <w:t>13</w:t>
+          <w:t>16</w:t>
         </w:r>
         <w:r>
           <w:rPr>
@@ -2188,7 +2216,7 @@
           <w:rPr>
             <w:webHidden/>
           </w:rPr>
-          <w:t>13</w:t>
+          <w:t>16</w:t>
         </w:r>
         <w:r>
           <w:rPr>
@@ -2263,7 +2291,7 @@
           <w:rPr>
             <w:webHidden/>
           </w:rPr>
-          <w:t>13</w:t>
+          <w:t>16</w:t>
         </w:r>
         <w:r>
           <w:rPr>
@@ -2338,7 +2366,7 @@
           <w:rPr>
             <w:webHidden/>
           </w:rPr>
-          <w:t>13</w:t>
+          <w:t>16</w:t>
         </w:r>
         <w:r>
           <w:rPr>
@@ -2415,7 +2443,7 @@
           <w:rPr>
             <w:webHidden/>
           </w:rPr>
-          <w:t>14</w:t>
+          <w:t>17</w:t>
         </w:r>
         <w:r>
           <w:rPr>
@@ -2490,7 +2518,7 @@
           <w:rPr>
             <w:webHidden/>
           </w:rPr>
-          <w:t>14</w:t>
+          <w:t>17</w:t>
         </w:r>
         <w:r>
           <w:rPr>
@@ -2565,7 +2593,7 @@
           <w:rPr>
             <w:webHidden/>
           </w:rPr>
-          <w:t>14</w:t>
+          <w:t>17</w:t>
         </w:r>
         <w:r>
           <w:rPr>
@@ -2640,7 +2668,7 @@
           <w:rPr>
             <w:webHidden/>
           </w:rPr>
-          <w:t>14</w:t>
+          <w:t>17</w:t>
         </w:r>
         <w:r>
           <w:rPr>
@@ -2715,7 +2743,7 @@
           <w:rPr>
             <w:webHidden/>
           </w:rPr>
-          <w:t>14</w:t>
+          <w:t>17</w:t>
         </w:r>
         <w:r>
           <w:rPr>
@@ -2790,7 +2818,7 @@
           <w:rPr>
             <w:webHidden/>
           </w:rPr>
-          <w:t>14</w:t>
+          <w:t>17</w:t>
         </w:r>
         <w:r>
           <w:rPr>
@@ -2865,7 +2893,7 @@
           <w:rPr>
             <w:webHidden/>
           </w:rPr>
-          <w:t>14</w:t>
+          <w:t>17</w:t>
         </w:r>
         <w:r>
           <w:rPr>
@@ -2940,7 +2968,7 @@
           <w:rPr>
             <w:webHidden/>
           </w:rPr>
-          <w:t>14</w:t>
+          <w:t>17</w:t>
         </w:r>
         <w:r>
           <w:rPr>
@@ -3015,7 +3043,7 @@
           <w:rPr>
             <w:webHidden/>
           </w:rPr>
-          <w:t>14</w:t>
+          <w:t>17</w:t>
         </w:r>
         <w:r>
           <w:rPr>
@@ -3090,7 +3118,7 @@
           <w:rPr>
             <w:webHidden/>
           </w:rPr>
-          <w:t>15</w:t>
+          <w:t>17</w:t>
         </w:r>
         <w:r>
           <w:rPr>
@@ -3165,7 +3193,7 @@
           <w:rPr>
             <w:webHidden/>
           </w:rPr>
-          <w:t>15</w:t>
+          <w:t>18</w:t>
         </w:r>
         <w:r>
           <w:rPr>
@@ -3240,7 +3268,7 @@
           <w:rPr>
             <w:webHidden/>
           </w:rPr>
-          <w:t>15</w:t>
+          <w:t>18</w:t>
         </w:r>
         <w:r>
           <w:rPr>
@@ -3315,7 +3343,7 @@
           <w:rPr>
             <w:webHidden/>
           </w:rPr>
-          <w:t>15</w:t>
+          <w:t>18</w:t>
         </w:r>
         <w:r>
           <w:rPr>
@@ -3390,7 +3418,7 @@
           <w:rPr>
             <w:webHidden/>
           </w:rPr>
-          <w:t>15</w:t>
+          <w:t>18</w:t>
         </w:r>
         <w:r>
           <w:rPr>
@@ -3465,7 +3493,7 @@
           <w:rPr>
             <w:webHidden/>
           </w:rPr>
-          <w:t>17</w:t>
+          <w:t>20</w:t>
         </w:r>
         <w:r>
           <w:rPr>
@@ -3540,7 +3568,7 @@
           <w:rPr>
             <w:webHidden/>
           </w:rPr>
-          <w:t>18</w:t>
+          <w:t>21</w:t>
         </w:r>
         <w:r>
           <w:rPr>
@@ -3615,7 +3643,7 @@
           <w:rPr>
             <w:webHidden/>
           </w:rPr>
-          <w:t>19</w:t>
+          <w:t>22</w:t>
         </w:r>
         <w:r>
           <w:rPr>
@@ -3692,7 +3720,7 @@
           <w:rPr>
             <w:webHidden/>
           </w:rPr>
-          <w:t>19</w:t>
+          <w:t>22</w:t>
         </w:r>
         <w:r>
           <w:rPr>
@@ -3767,7 +3795,7 @@
           <w:rPr>
             <w:webHidden/>
           </w:rPr>
-          <w:t>19</w:t>
+          <w:t>22</w:t>
         </w:r>
         <w:r>
           <w:rPr>
@@ -3842,7 +3870,7 @@
           <w:rPr>
             <w:webHidden/>
           </w:rPr>
-          <w:t>21</w:t>
+          <w:t>24</w:t>
         </w:r>
         <w:r>
           <w:rPr>
@@ -4077,7 +4105,15 @@
       </w:pPr>
       <w:bookmarkStart w:id="5" w:name="_Toc355704647"/>
       <w:r>
-        <w:t>Was ist Populationsdyamik?</w:t>
+        <w:t xml:space="preserve">Was ist </w:t>
+      </w:r>
+      <w:proofErr w:type="spellStart"/>
+      <w:r>
+        <w:t>Populationsdyamik</w:t>
+      </w:r>
+      <w:proofErr w:type="spellEnd"/>
+      <w:r>
+        <w:t>?</w:t>
       </w:r>
       <w:bookmarkEnd w:id="5"/>
     </w:p>
@@ -4102,10 +4138,7 @@
         <w:t xml:space="preserve">Hat sich ein System über längere Zeit bewährt, so kann man mit der Optimierung beginnen. Dabei werden Startwerte und extrinsische Einwirkungen </w:t>
       </w:r>
       <w:r>
-        <w:t>mutiert</w:t>
-      </w:r>
-      <w:r>
-        <w:t>. Dabei erhä</w:t>
+        <w:t>mutiert. Dabei erhä</w:t>
       </w:r>
       <w:r>
         <w:t>lt man Rückschlüsse auf Idealbedingungen der Kulturen. Die gewonnene</w:t>
@@ -4119,10 +4152,20 @@
     </w:p>
     <w:p>
       <w:pPr>
+        <w:spacing w:after="0" w:line="240" w:lineRule="auto"/>
+        <w:jc w:val="left"/>
+      </w:pPr>
+      <w:r>
+        <w:br w:type="page"/>
+      </w:r>
+    </w:p>
+    <w:p>
+      <w:pPr>
         <w:pStyle w:val="berschrift2"/>
       </w:pPr>
       <w:bookmarkStart w:id="6" w:name="_Toc355704648"/>
       <w:r>
+        <w:lastRenderedPageBreak/>
         <w:t>Hefe-Zucker-System</w:t>
       </w:r>
       <w:bookmarkEnd w:id="6"/>
@@ -4143,7 +4186,16 @@
     </w:p>
     <w:p>
       <w:r>
-        <w:t>Als Referenz wird die Kinetik nach Monod verwendet.</w:t>
+        <w:t xml:space="preserve">Als Referenz </w:t>
+      </w:r>
+      <w:r>
+        <w:t xml:space="preserve">für unsere Simulation </w:t>
+      </w:r>
+      <w:r>
+        <w:t xml:space="preserve">wird die Kinetik </w:t>
+      </w:r>
+      <w:r>
+        <w:t>nach Monod verwendet:</w:t>
       </w:r>
     </w:p>
     <w:p>
@@ -4156,6 +4208,9 @@
             <m:t>a=1</m:t>
           </m:r>
           <m:r>
+            <m:rPr>
+              <m:sty m:val="p"/>
+            </m:rPr>
             <w:rPr>
               <w:rFonts w:ascii="Cambria Math" w:hAnsi="Cambria Math"/>
             </w:rPr>
@@ -4170,6 +4225,9 @@
             <m:t>b=2</m:t>
           </m:r>
           <m:r>
+            <m:rPr>
+              <m:sty m:val="p"/>
+            </m:rPr>
             <w:rPr>
               <w:rFonts w:ascii="Cambria Math" w:hAnsi="Cambria Math"/>
             </w:rPr>
@@ -4184,6 +4242,9 @@
             <m:t>c=-1</m:t>
           </m:r>
           <m:r>
+            <m:rPr>
+              <m:sty m:val="p"/>
+            </m:rPr>
             <w:rPr>
               <w:rFonts w:ascii="Cambria Math" w:hAnsi="Cambria Math"/>
             </w:rPr>
@@ -4198,6 +4259,9 @@
             <m:t>d=-0.2</m:t>
           </m:r>
           <m:r>
+            <m:rPr>
+              <m:sty m:val="p"/>
+            </m:rPr>
             <w:rPr>
               <w:rFonts w:ascii="Cambria Math" w:hAnsi="Cambria Math"/>
             </w:rPr>
@@ -4221,6 +4285,9 @@
           <w:sdtContent>
             <m:oMath>
               <m:r>
+                <m:rPr>
+                  <m:sty m:val="p"/>
+                </m:rPr>
                 <w:rPr>
                   <w:rStyle w:val="Platzhaltertext"/>
                   <w:rFonts w:ascii="Cambria Math" w:hAnsi="Cambria Math"/>
@@ -4271,6 +4338,1771 @@
             </w:rPr>
             <m:t>=a∙H∙</m:t>
           </m:r>
+          <m:f>
+            <m:fPr>
+              <m:ctrlPr>
+                <w:rPr>
+                  <w:rFonts w:ascii="Cambria Math" w:hAnsi="Cambria Math"/>
+                  <w:i/>
+                </w:rPr>
+              </m:ctrlPr>
+            </m:fPr>
+            <m:num>
+              <m:r>
+                <w:rPr>
+                  <w:rFonts w:ascii="Cambria Math" w:hAnsi="Cambria Math"/>
+                </w:rPr>
+                <m:t>Z</m:t>
+              </m:r>
+            </m:num>
+            <m:den>
+              <m:r>
+                <w:rPr>
+                  <w:rFonts w:ascii="Cambria Math" w:hAnsi="Cambria Math"/>
+                </w:rPr>
+                <m:t>b+Z</m:t>
+              </m:r>
+            </m:den>
+          </m:f>
+          <m:r>
+            <w:rPr>
+              <w:rFonts w:ascii="Cambria Math" w:hAnsi="Cambria Math"/>
+            </w:rPr>
+            <w:br/>
+          </m:r>
+        </m:oMath>
+        <m:oMath>
+          <m:sSup>
+            <m:sSupPr>
+              <m:ctrlPr>
+                <w:rPr>
+                  <w:rFonts w:ascii="Cambria Math" w:hAnsi="Cambria Math"/>
+                  <w:i/>
+                </w:rPr>
+              </m:ctrlPr>
+            </m:sSupPr>
+            <m:e>
+              <m:r>
+                <w:rPr>
+                  <w:rFonts w:ascii="Cambria Math" w:hAnsi="Cambria Math"/>
+                </w:rPr>
+                <m:t>Z</m:t>
+              </m:r>
+            </m:e>
+            <m:sup>
+              <m:r>
+                <w:rPr>
+                  <w:rFonts w:ascii="Cambria Math" w:hAnsi="Cambria Math"/>
+                </w:rPr>
+                <m:t>'</m:t>
+              </m:r>
+            </m:sup>
+          </m:sSup>
+          <m:r>
+            <w:rPr>
+              <w:rFonts w:ascii="Cambria Math" w:hAnsi="Cambria Math"/>
+            </w:rPr>
+            <m:t>=</m:t>
+          </m:r>
+          <m:d>
+            <m:dPr>
+              <m:begChr m:val="{"/>
+              <m:endChr m:val=""/>
+              <m:ctrlPr>
+                <w:rPr>
+                  <w:rFonts w:ascii="Cambria Math" w:hAnsi="Cambria Math"/>
+                  <w:i/>
+                </w:rPr>
+              </m:ctrlPr>
+            </m:dPr>
+            <m:e>
+              <m:eqArr>
+                <m:eqArrPr>
+                  <m:ctrlPr>
+                    <w:rPr>
+                      <w:rFonts w:ascii="Cambria Math" w:hAnsi="Cambria Math"/>
+                      <w:i/>
+                    </w:rPr>
+                  </m:ctrlPr>
+                </m:eqArrPr>
+                <m:e>
+                  <m:r>
+                    <w:rPr>
+                      <w:rFonts w:ascii="Cambria Math" w:hAnsi="Cambria Math"/>
+                    </w:rPr>
+                    <m:t>c∙H+d∙</m:t>
+                  </m:r>
+                  <m:sSup>
+                    <m:sSupPr>
+                      <m:ctrlPr>
+                        <w:rPr>
+                          <w:rFonts w:ascii="Cambria Math" w:hAnsi="Cambria Math"/>
+                          <w:i/>
+                        </w:rPr>
+                      </m:ctrlPr>
+                    </m:sSupPr>
+                    <m:e>
+                      <m:r>
+                        <w:rPr>
+                          <w:rFonts w:ascii="Cambria Math" w:hAnsi="Cambria Math"/>
+                        </w:rPr>
+                        <m:t>H</m:t>
+                      </m:r>
+                    </m:e>
+                    <m:sup>
+                      <m:r>
+                        <w:rPr>
+                          <w:rFonts w:ascii="Cambria Math" w:hAnsi="Cambria Math"/>
+                        </w:rPr>
+                        <m:t>'</m:t>
+                      </m:r>
+                    </m:sup>
+                  </m:sSup>
+                  <m:r>
+                    <w:rPr>
+                      <w:rFonts w:ascii="Cambria Math" w:hAnsi="Cambria Math"/>
+                    </w:rPr>
+                    <m:t xml:space="preserve">,  </m:t>
+                  </m:r>
+                  <m:r>
+                    <w:rPr>
+                      <w:rFonts w:ascii="Cambria Math" w:hAnsi="Cambria Math"/>
+                    </w:rPr>
+                    <m:t>Z&gt;</m:t>
+                  </m:r>
+                  <m:r>
+                    <w:rPr>
+                      <w:rFonts w:ascii="Cambria Math" w:hAnsi="Cambria Math"/>
+                    </w:rPr>
+                    <m:t>0</m:t>
+                  </m:r>
+                </m:e>
+                <m:e>
+                  <m:r>
+                    <w:rPr>
+                      <w:rFonts w:ascii="Cambria Math" w:hAnsi="Cambria Math"/>
+                    </w:rPr>
+                    <m:t>0</m:t>
+                  </m:r>
+                  <m:r>
+                    <w:rPr>
+                      <w:rFonts w:ascii="Cambria Math" w:hAnsi="Cambria Math"/>
+                    </w:rPr>
+                    <m:t xml:space="preserve">,  </m:t>
+                  </m:r>
+                  <m:r>
+                    <w:rPr>
+                      <w:rFonts w:ascii="Cambria Math" w:hAnsi="Cambria Math"/>
+                    </w:rPr>
+                    <m:t>sonst</m:t>
+                  </m:r>
+                </m:e>
+              </m:eqArr>
+            </m:e>
+          </m:d>
+        </m:oMath>
+      </m:oMathPara>
+    </w:p>
+    <w:p>
+      <w:r>
+        <w:t xml:space="preserve">Mit </w:t>
+      </w:r>
+      <m:oMath>
+        <m:r>
+          <w:rPr>
+            <w:rFonts w:ascii="Cambria Math" w:hAnsi="Cambria Math"/>
+          </w:rPr>
+          <m:t>H</m:t>
+        </m:r>
+      </m:oMath>
+      <w:r>
+        <w:t xml:space="preserve"> und </w:t>
+      </w:r>
+      <m:oMath>
+        <m:r>
+          <w:rPr>
+            <w:rFonts w:ascii="Cambria Math" w:hAnsi="Cambria Math"/>
+          </w:rPr>
+          <m:t>Z</m:t>
+        </m:r>
+      </m:oMath>
+      <w:r>
+        <w:t xml:space="preserve"> für die Population der Hefe bzw. des Zuckers und </w:t>
+      </w:r>
+      <m:oMath>
+        <m:r>
+          <w:rPr>
+            <w:rFonts w:ascii="Cambria Math" w:hAnsi="Cambria Math"/>
+          </w:rPr>
+          <m:t>H'</m:t>
+        </m:r>
+      </m:oMath>
+      <w:r>
+        <w:t xml:space="preserve"> bzw. </w:t>
+      </w:r>
+      <m:oMath>
+        <m:r>
+          <w:rPr>
+            <w:rFonts w:ascii="Cambria Math" w:hAnsi="Cambria Math"/>
+          </w:rPr>
+          <m:t>Z'</m:t>
+        </m:r>
+      </m:oMath>
+      <w:r>
+        <w:t xml:space="preserve"> für das Hefewachstum und die Zuckerabnahme.</w:t>
+      </w:r>
+    </w:p>
+    <w:p>
+      <w:pPr>
+        <w:spacing w:after="0" w:line="240" w:lineRule="auto"/>
+        <w:jc w:val="left"/>
+      </w:pPr>
+      <w:r>
+        <w:br w:type="page"/>
+      </w:r>
+    </w:p>
+    <w:p>
+      <w:pPr>
+        <w:pStyle w:val="berschrift2"/>
+      </w:pPr>
+      <w:bookmarkStart w:id="7" w:name="_Toc355704649"/>
+      <w:r>
+        <w:lastRenderedPageBreak/>
+        <w:t>Räuber-Beute-System</w:t>
+      </w:r>
+      <w:bookmarkEnd w:id="7"/>
+    </w:p>
+    <w:p>
+      <w:r>
+        <w:t>Eine etwas kompliziertere Simulation stellt das Räuber-Beute-Schema dar. Hierbei w</w:t>
+      </w:r>
+      <w:r>
+        <w:t>ird der</w:t>
+      </w:r>
+      <w:r>
+        <w:t xml:space="preserve"> Fortpflanzungserfolg eines Jäger bzw. Räuber und eines Opfer bzw. der Beute beobachtet.</w:t>
+      </w:r>
+      <w:r>
+        <w:t xml:space="preserve"> Zur Veranschaulichung wurde repräsentativ für den Räuber der Fuchs gewählt und anstelle des Opfers kommt der Hase ins Spiel. </w:t>
+      </w:r>
+      <w:r>
+        <w:t>Hasen vermehren sich fortlaufend und ungebremst. Je mehr Hasen in der Simulation vorhanden sind umso grösser d</w:t>
+      </w:r>
+      <w:r>
+        <w:t>i</w:t>
+      </w:r>
+      <w:r>
+        <w:t>e Wachstumsrate. Der Fuchs ernährt sich von Hasen und je mehr Hasen</w:t>
+      </w:r>
+      <w:r>
+        <w:t xml:space="preserve"> es gibt</w:t>
+      </w:r>
+      <w:r>
+        <w:t xml:space="preserve"> desto besser kann</w:t>
+      </w:r>
+      <w:r>
+        <w:t xml:space="preserve"> er sich fortpflanzen. Zusätzlich werden noch die Karotten, wovon sich die Hasen ernähren, berücksichtigt. Mathematisch </w:t>
+      </w:r>
+      <w:r>
+        <w:t>kan</w:t>
+      </w:r>
+      <w:r>
+        <w:t>n man dies folgendermassen definieren:</w:t>
+      </w:r>
+    </w:p>
+    <w:p>
+      <m:oMathPara>
+        <m:oMath>
+          <m:sSub>
+            <m:sSubPr>
+              <m:ctrlPr>
+                <w:rPr>
+                  <w:rFonts w:ascii="Cambria Math" w:hAnsi="Cambria Math"/>
+                  <w:i/>
+                </w:rPr>
+              </m:ctrlPr>
+            </m:sSubPr>
+            <m:e>
+              <m:r>
+                <w:rPr>
+                  <w:rFonts w:ascii="Cambria Math" w:hAnsi="Cambria Math"/>
+                </w:rPr>
+                <m:t>K</m:t>
+              </m:r>
+            </m:e>
+            <m:sub>
+              <m:r>
+                <w:rPr>
+                  <w:rFonts w:ascii="Cambria Math" w:hAnsi="Cambria Math"/>
+                </w:rPr>
+                <m:t>Wachstum</m:t>
+              </m:r>
+            </m:sub>
+          </m:sSub>
+          <m:r>
+            <w:rPr>
+              <w:rFonts w:ascii="Cambria Math" w:hAnsi="Cambria Math"/>
+            </w:rPr>
+            <m:t xml:space="preserve">=20,  </m:t>
+          </m:r>
+          <m:sSub>
+            <m:sSubPr>
+              <m:ctrlPr>
+                <w:rPr>
+                  <w:rFonts w:ascii="Cambria Math" w:hAnsi="Cambria Math"/>
+                  <w:i/>
+                </w:rPr>
+              </m:ctrlPr>
+            </m:sSubPr>
+            <m:e>
+              <m:r>
+                <w:rPr>
+                  <w:rFonts w:ascii="Cambria Math" w:hAnsi="Cambria Math"/>
+                </w:rPr>
+                <m:t>K</m:t>
+              </m:r>
+            </m:e>
+            <m:sub>
+              <m:r>
+                <w:rPr>
+                  <w:rFonts w:ascii="Cambria Math" w:hAnsi="Cambria Math"/>
+                </w:rPr>
+                <m:t>H</m:t>
+              </m:r>
+            </m:sub>
+          </m:sSub>
+          <m:r>
+            <m:rPr>
+              <m:sty m:val="p"/>
+            </m:rPr>
+            <w:rPr>
+              <w:rFonts w:ascii="Cambria Math" w:hAnsi="Cambria Math"/>
+            </w:rPr>
+            <m:t>=-0.2</m:t>
+          </m:r>
+          <m:r>
+            <m:rPr>
+              <m:sty m:val="p"/>
+            </m:rPr>
+            <w:rPr>
+              <w:rFonts w:ascii="Cambria Math" w:hAnsi="Cambria Math"/>
+            </w:rPr>
+            <w:br/>
+          </m:r>
+        </m:oMath>
+        <m:oMath>
+          <m:sSub>
+            <m:sSubPr>
+              <m:ctrlPr>
+                <w:rPr>
+                  <w:rFonts w:ascii="Cambria Math" w:hAnsi="Cambria Math"/>
+                  <w:i/>
+                </w:rPr>
+              </m:ctrlPr>
+            </m:sSubPr>
+            <m:e>
+              <m:r>
+                <w:rPr>
+                  <w:rFonts w:ascii="Cambria Math" w:hAnsi="Cambria Math"/>
+                </w:rPr>
+                <m:t>H</m:t>
+              </m:r>
+            </m:e>
+            <m:sub>
+              <m:r>
+                <w:rPr>
+                  <w:rFonts w:ascii="Cambria Math" w:hAnsi="Cambria Math"/>
+                </w:rPr>
+                <m:t>Wachstum</m:t>
+              </m:r>
+            </m:sub>
+          </m:sSub>
+          <m:r>
+            <m:rPr>
+              <m:sty m:val="p"/>
+            </m:rPr>
+            <w:rPr>
+              <w:rFonts w:ascii="Cambria Math" w:hAnsi="Cambria Math"/>
+            </w:rPr>
+            <m:t>=-1,</m:t>
+          </m:r>
+          <m:r>
+            <w:rPr>
+              <w:rFonts w:ascii="Cambria Math" w:hAnsi="Cambria Math"/>
+            </w:rPr>
+            <m:t xml:space="preserve">  </m:t>
+          </m:r>
+          <m:r>
+            <w:rPr>
+              <w:rFonts w:ascii="Cambria Math" w:hAnsi="Cambria Math"/>
+            </w:rPr>
+            <m:t xml:space="preserve">      </m:t>
+          </m:r>
+          <m:sSub>
+            <m:sSubPr>
+              <m:ctrlPr>
+                <w:rPr>
+                  <w:rFonts w:ascii="Cambria Math" w:hAnsi="Cambria Math"/>
+                  <w:i/>
+                </w:rPr>
+              </m:ctrlPr>
+            </m:sSubPr>
+            <m:e>
+              <m:r>
+                <w:rPr>
+                  <w:rFonts w:ascii="Cambria Math" w:hAnsi="Cambria Math"/>
+                </w:rPr>
+                <m:t>H</m:t>
+              </m:r>
+            </m:e>
+            <m:sub>
+              <m:r>
+                <w:rPr>
+                  <w:rFonts w:ascii="Cambria Math" w:hAnsi="Cambria Math"/>
+                </w:rPr>
+                <m:t>F</m:t>
+              </m:r>
+            </m:sub>
+          </m:sSub>
+          <m:r>
+            <w:rPr>
+              <w:rFonts w:ascii="Cambria Math" w:hAnsi="Cambria Math"/>
+            </w:rPr>
+            <m:t xml:space="preserve">=-1,  </m:t>
+          </m:r>
+          <m:sSub>
+            <m:sSubPr>
+              <m:ctrlPr>
+                <w:rPr>
+                  <w:rFonts w:ascii="Cambria Math" w:hAnsi="Cambria Math"/>
+                  <w:i/>
+                </w:rPr>
+              </m:ctrlPr>
+            </m:sSubPr>
+            <m:e>
+              <m:r>
+                <w:rPr>
+                  <w:rFonts w:ascii="Cambria Math" w:hAnsi="Cambria Math"/>
+                </w:rPr>
+                <m:t>H</m:t>
+              </m:r>
+            </m:e>
+            <m:sub>
+              <m:r>
+                <w:rPr>
+                  <w:rFonts w:ascii="Cambria Math" w:hAnsi="Cambria Math"/>
+                </w:rPr>
+                <m:t>K</m:t>
+              </m:r>
+            </m:sub>
+          </m:sSub>
+          <m:r>
+            <m:rPr>
+              <m:sty m:val="p"/>
+            </m:rPr>
+            <w:rPr>
+              <w:rFonts w:ascii="Cambria Math" w:hAnsi="Cambria Math"/>
+            </w:rPr>
+            <m:t>=1</m:t>
+          </m:r>
+          <m:r>
+            <m:rPr>
+              <m:sty m:val="p"/>
+            </m:rPr>
+            <w:rPr>
+              <w:rFonts w:ascii="Cambria Math" w:hAnsi="Cambria Math"/>
+            </w:rPr>
+            <w:br/>
+          </m:r>
+        </m:oMath>
+        <m:oMath>
+          <m:sSub>
+            <m:sSubPr>
+              <m:ctrlPr>
+                <w:rPr>
+                  <w:rFonts w:ascii="Cambria Math" w:hAnsi="Cambria Math"/>
+                  <w:i/>
+                </w:rPr>
+              </m:ctrlPr>
+            </m:sSubPr>
+            <m:e>
+              <m:r>
+                <w:rPr>
+                  <w:rFonts w:ascii="Cambria Math" w:hAnsi="Cambria Math"/>
+                </w:rPr>
+                <m:t>F</m:t>
+              </m:r>
+            </m:e>
+            <m:sub>
+              <m:r>
+                <w:rPr>
+                  <w:rFonts w:ascii="Cambria Math" w:hAnsi="Cambria Math"/>
+                </w:rPr>
+                <m:t>Wachstum</m:t>
+              </m:r>
+            </m:sub>
+          </m:sSub>
+          <m:r>
+            <m:rPr>
+              <m:sty m:val="p"/>
+            </m:rPr>
+            <w:rPr>
+              <w:rFonts w:ascii="Cambria Math" w:hAnsi="Cambria Math"/>
+            </w:rPr>
+            <m:t>=-100</m:t>
+          </m:r>
+          <m:r>
+            <m:rPr>
+              <m:sty m:val="p"/>
+            </m:rPr>
+            <w:rPr>
+              <w:rFonts w:ascii="Cambria Math" w:hAnsi="Cambria Math"/>
+            </w:rPr>
+            <m:t>,</m:t>
+          </m:r>
+          <m:r>
+            <w:rPr>
+              <w:rFonts w:ascii="Cambria Math" w:hAnsi="Cambria Math"/>
+            </w:rPr>
+            <m:t xml:space="preserve"> </m:t>
+          </m:r>
+          <m:r>
+            <w:rPr>
+              <w:rFonts w:ascii="Cambria Math" w:hAnsi="Cambria Math"/>
+            </w:rPr>
+            <m:t xml:space="preserve">  </m:t>
+          </m:r>
+          <m:sSub>
+            <m:sSubPr>
+              <m:ctrlPr>
+                <w:rPr>
+                  <w:rFonts w:ascii="Cambria Math" w:hAnsi="Cambria Math"/>
+                  <w:i/>
+                </w:rPr>
+              </m:ctrlPr>
+            </m:sSubPr>
+            <m:e>
+              <m:r>
+                <w:rPr>
+                  <w:rFonts w:ascii="Cambria Math" w:hAnsi="Cambria Math"/>
+                </w:rPr>
+                <m:t>F</m:t>
+              </m:r>
+            </m:e>
+            <m:sub>
+              <m:r>
+                <w:rPr>
+                  <w:rFonts w:ascii="Cambria Math" w:hAnsi="Cambria Math"/>
+                </w:rPr>
+                <m:t>H</m:t>
+              </m:r>
+            </m:sub>
+          </m:sSub>
+          <m:r>
+            <m:rPr>
+              <m:sty m:val="p"/>
+            </m:rPr>
+            <w:rPr>
+              <w:rFonts w:ascii="Cambria Math" w:hAnsi="Cambria Math"/>
+            </w:rPr>
+            <m:t>=1</m:t>
+          </m:r>
+          <m:r>
+            <m:rPr>
+              <m:sty m:val="p"/>
+            </m:rPr>
+            <w:rPr>
+              <w:rFonts w:ascii="Cambria Math" w:hAnsi="Cambria Math"/>
+            </w:rPr>
+            <w:br/>
+          </m:r>
+        </m:oMath>
+        <m:oMath>
+          <m:r>
+            <m:rPr>
+              <m:sty m:val="p"/>
+            </m:rPr>
+            <w:rPr>
+              <w:rFonts w:ascii="Cambria Math" w:hAnsi="Cambria Math"/>
+            </w:rPr>
+            <w:br/>
+          </m:r>
+        </m:oMath>
+        <w:sdt>
+          <w:sdtPr>
+            <w:rPr>
+              <w:rFonts w:ascii="Cambria Math" w:hAnsi="Cambria Math"/>
+              <w:i/>
+            </w:rPr>
+            <w:id w:val="-2125922661"/>
+            <w:placeholder>
+              <w:docPart w:val="941BDE68D7F04A93BD26B6C53A9B3DF3"/>
+            </w:placeholder>
+            <w:temporary/>
+            <w:showingPlcHdr/>
+            <w:equation/>
+          </w:sdtPr>
+          <w:sdtContent>
+            <m:oMath>
+              <m:r>
+                <m:rPr>
+                  <m:sty m:val="p"/>
+                </m:rPr>
+                <w:rPr>
+                  <w:rStyle w:val="Platzhaltertext"/>
+                  <w:rFonts w:ascii="Cambria Math" w:hAnsi="Cambria Math"/>
+                </w:rPr>
+                <m:t>Geben Sie hier eine Formel ein.</m:t>
+              </m:r>
+            </m:oMath>
+          </w:sdtContent>
+        </w:sdt>
+        <m:oMath>
+          <m:r>
+            <m:rPr>
+              <m:sty m:val="p"/>
+            </m:rPr>
+            <w:rPr>
+              <w:rFonts w:ascii="Cambria Math" w:hAnsi="Cambria Math"/>
+            </w:rPr>
+            <w:br/>
+          </m:r>
+        </m:oMath>
+        <m:oMath>
+          <m:sSup>
+            <m:sSupPr>
+              <m:ctrlPr>
+                <w:rPr>
+                  <w:rFonts w:ascii="Cambria Math" w:hAnsi="Cambria Math"/>
+                  <w:i/>
+                </w:rPr>
+              </m:ctrlPr>
+            </m:sSupPr>
+            <m:e>
+              <m:r>
+                <w:rPr>
+                  <w:rFonts w:ascii="Cambria Math" w:hAnsi="Cambria Math"/>
+                </w:rPr>
+                <m:t>K</m:t>
+              </m:r>
+            </m:e>
+            <m:sup>
+              <m:r>
+                <w:rPr>
+                  <w:rFonts w:ascii="Cambria Math" w:hAnsi="Cambria Math"/>
+                </w:rPr>
+                <m:t>'</m:t>
+              </m:r>
+            </m:sup>
+          </m:sSup>
+          <m:r>
+            <w:rPr>
+              <w:rFonts w:ascii="Cambria Math" w:hAnsi="Cambria Math"/>
+            </w:rPr>
+            <m:t>=</m:t>
+          </m:r>
+          <m:sSub>
+            <m:sSubPr>
+              <m:ctrlPr>
+                <w:rPr>
+                  <w:rFonts w:ascii="Cambria Math" w:hAnsi="Cambria Math"/>
+                  <w:i/>
+                </w:rPr>
+              </m:ctrlPr>
+            </m:sSubPr>
+            <m:e>
+              <m:r>
+                <w:rPr>
+                  <w:rFonts w:ascii="Cambria Math" w:hAnsi="Cambria Math"/>
+                </w:rPr>
+                <m:t>K</m:t>
+              </m:r>
+            </m:e>
+            <m:sub>
+              <m:r>
+                <w:rPr>
+                  <w:rFonts w:ascii="Cambria Math" w:hAnsi="Cambria Math"/>
+                </w:rPr>
+                <m:t>Wachstum</m:t>
+              </m:r>
+            </m:sub>
+          </m:sSub>
+          <m:r>
+            <w:rPr>
+              <w:rFonts w:ascii="Cambria Math" w:hAnsi="Cambria Math"/>
+            </w:rPr>
+            <m:t xml:space="preserve"> </m:t>
+          </m:r>
+          <m:r>
+            <w:rPr>
+              <w:rFonts w:ascii="Cambria Math" w:hAnsi="Cambria Math"/>
+            </w:rPr>
+            <m:t>+</m:t>
+          </m:r>
+          <m:sSub>
+            <m:sSubPr>
+              <m:ctrlPr>
+                <w:rPr>
+                  <w:rFonts w:ascii="Cambria Math" w:hAnsi="Cambria Math"/>
+                  <w:i/>
+                </w:rPr>
+              </m:ctrlPr>
+            </m:sSubPr>
+            <m:e>
+              <m:r>
+                <w:rPr>
+                  <w:rFonts w:ascii="Cambria Math" w:hAnsi="Cambria Math"/>
+                </w:rPr>
+                <m:t>K</m:t>
+              </m:r>
+            </m:e>
+            <m:sub>
+              <m:r>
+                <w:rPr>
+                  <w:rFonts w:ascii="Cambria Math" w:hAnsi="Cambria Math"/>
+                </w:rPr>
+                <m:t>H</m:t>
+              </m:r>
+            </m:sub>
+          </m:sSub>
+          <m:r>
+            <w:rPr>
+              <w:rFonts w:ascii="Cambria Math" w:hAnsi="Cambria Math"/>
+            </w:rPr>
+            <m:t>∙H</m:t>
+          </m:r>
+          <m:r>
+            <w:rPr>
+              <w:rFonts w:ascii="Cambria Math" w:hAnsi="Cambria Math"/>
+            </w:rPr>
+            <w:br/>
+          </m:r>
+        </m:oMath>
+        <m:oMath>
+          <m:sSup>
+            <m:sSupPr>
+              <m:ctrlPr>
+                <w:rPr>
+                  <w:rFonts w:ascii="Cambria Math" w:hAnsi="Cambria Math"/>
+                  <w:i/>
+                </w:rPr>
+              </m:ctrlPr>
+            </m:sSupPr>
+            <m:e>
+              <m:r>
+                <w:rPr>
+                  <w:rFonts w:ascii="Cambria Math" w:hAnsi="Cambria Math"/>
+                </w:rPr>
+                <m:t>H</m:t>
+              </m:r>
+            </m:e>
+            <m:sup>
+              <m:r>
+                <w:rPr>
+                  <w:rFonts w:ascii="Cambria Math" w:hAnsi="Cambria Math"/>
+                </w:rPr>
+                <m:t>'</m:t>
+              </m:r>
+            </m:sup>
+          </m:sSup>
+          <m:r>
+            <w:rPr>
+              <w:rFonts w:ascii="Cambria Math" w:hAnsi="Cambria Math"/>
+            </w:rPr>
+            <m:t>=</m:t>
+          </m:r>
+          <m:sSub>
+            <m:sSubPr>
+              <m:ctrlPr>
+                <w:rPr>
+                  <w:rFonts w:ascii="Cambria Math" w:hAnsi="Cambria Math"/>
+                  <w:i/>
+                </w:rPr>
+              </m:ctrlPr>
+            </m:sSubPr>
+            <m:e>
+              <m:r>
+                <w:rPr>
+                  <w:rFonts w:ascii="Cambria Math" w:hAnsi="Cambria Math"/>
+                </w:rPr>
+                <m:t>H</m:t>
+              </m:r>
+            </m:e>
+            <m:sub>
+              <m:r>
+                <w:rPr>
+                  <w:rFonts w:ascii="Cambria Math" w:hAnsi="Cambria Math"/>
+                </w:rPr>
+                <m:t>Wachstum</m:t>
+              </m:r>
+            </m:sub>
+          </m:sSub>
+          <m:r>
+            <w:rPr>
+              <w:rFonts w:ascii="Cambria Math" w:hAnsi="Cambria Math"/>
+            </w:rPr>
+            <m:t xml:space="preserve"> </m:t>
+          </m:r>
+          <m:r>
+            <w:rPr>
+              <w:rFonts w:ascii="Cambria Math" w:hAnsi="Cambria Math"/>
+            </w:rPr>
+            <m:t>+</m:t>
+          </m:r>
+          <m:sSub>
+            <m:sSubPr>
+              <m:ctrlPr>
+                <w:rPr>
+                  <w:rFonts w:ascii="Cambria Math" w:hAnsi="Cambria Math"/>
+                  <w:i/>
+                </w:rPr>
+              </m:ctrlPr>
+            </m:sSubPr>
+            <m:e>
+              <m:r>
+                <w:rPr>
+                  <w:rFonts w:ascii="Cambria Math" w:hAnsi="Cambria Math"/>
+                </w:rPr>
+                <m:t>H</m:t>
+              </m:r>
+            </m:e>
+            <m:sub>
+              <m:r>
+                <w:rPr>
+                  <w:rFonts w:ascii="Cambria Math" w:hAnsi="Cambria Math"/>
+                </w:rPr>
+                <m:t>F</m:t>
+              </m:r>
+            </m:sub>
+          </m:sSub>
+          <m:r>
+            <w:rPr>
+              <w:rFonts w:ascii="Cambria Math" w:hAnsi="Cambria Math"/>
+            </w:rPr>
+            <m:t>∙F+</m:t>
+          </m:r>
+          <m:sSub>
+            <m:sSubPr>
+              <m:ctrlPr>
+                <w:rPr>
+                  <w:rFonts w:ascii="Cambria Math" w:hAnsi="Cambria Math"/>
+                  <w:i/>
+                </w:rPr>
+              </m:ctrlPr>
+            </m:sSubPr>
+            <m:e>
+              <m:r>
+                <w:rPr>
+                  <w:rFonts w:ascii="Cambria Math" w:hAnsi="Cambria Math"/>
+                </w:rPr>
+                <m:t>H</m:t>
+              </m:r>
+            </m:e>
+            <m:sub>
+              <m:r>
+                <w:rPr>
+                  <w:rFonts w:ascii="Cambria Math" w:hAnsi="Cambria Math"/>
+                </w:rPr>
+                <m:t>K</m:t>
+              </m:r>
+            </m:sub>
+          </m:sSub>
+          <m:r>
+            <w:rPr>
+              <w:rFonts w:ascii="Cambria Math" w:hAnsi="Cambria Math"/>
+            </w:rPr>
+            <m:t>∙K</m:t>
+          </m:r>
+          <m:r>
+            <w:rPr>
+              <w:rFonts w:ascii="Cambria Math" w:hAnsi="Cambria Math"/>
+            </w:rPr>
+            <w:br/>
+          </m:r>
+        </m:oMath>
+        <m:oMath>
+          <m:sSup>
+            <m:sSupPr>
+              <m:ctrlPr>
+                <w:rPr>
+                  <w:rFonts w:ascii="Cambria Math" w:hAnsi="Cambria Math"/>
+                  <w:i/>
+                </w:rPr>
+              </m:ctrlPr>
+            </m:sSupPr>
+            <m:e>
+              <m:r>
+                <w:rPr>
+                  <w:rFonts w:ascii="Cambria Math" w:hAnsi="Cambria Math"/>
+                </w:rPr>
+                <m:t>F</m:t>
+              </m:r>
+            </m:e>
+            <m:sup>
+              <m:r>
+                <w:rPr>
+                  <w:rFonts w:ascii="Cambria Math" w:hAnsi="Cambria Math"/>
+                </w:rPr>
+                <m:t>'</m:t>
+              </m:r>
+            </m:sup>
+          </m:sSup>
+          <m:r>
+            <w:rPr>
+              <w:rFonts w:ascii="Cambria Math" w:hAnsi="Cambria Math"/>
+            </w:rPr>
+            <m:t>=</m:t>
+          </m:r>
+          <m:sSub>
+            <m:sSubPr>
+              <m:ctrlPr>
+                <w:rPr>
+                  <w:rFonts w:ascii="Cambria Math" w:hAnsi="Cambria Math"/>
+                  <w:i/>
+                </w:rPr>
+              </m:ctrlPr>
+            </m:sSubPr>
+            <m:e>
+              <m:r>
+                <w:rPr>
+                  <w:rFonts w:ascii="Cambria Math" w:hAnsi="Cambria Math"/>
+                </w:rPr>
+                <m:t>F</m:t>
+              </m:r>
+            </m:e>
+            <m:sub>
+              <m:r>
+                <w:rPr>
+                  <w:rFonts w:ascii="Cambria Math" w:hAnsi="Cambria Math"/>
+                </w:rPr>
+                <m:t>Wachstum</m:t>
+              </m:r>
+            </m:sub>
+          </m:sSub>
+          <m:r>
+            <w:rPr>
+              <w:rFonts w:ascii="Cambria Math" w:hAnsi="Cambria Math"/>
+            </w:rPr>
+            <m:t xml:space="preserve">  </m:t>
+          </m:r>
+          <m:r>
+            <w:rPr>
+              <w:rFonts w:ascii="Cambria Math" w:hAnsi="Cambria Math"/>
+            </w:rPr>
+            <m:t>+</m:t>
+          </m:r>
+          <m:sSub>
+            <m:sSubPr>
+              <m:ctrlPr>
+                <w:rPr>
+                  <w:rFonts w:ascii="Cambria Math" w:hAnsi="Cambria Math"/>
+                  <w:i/>
+                </w:rPr>
+              </m:ctrlPr>
+            </m:sSubPr>
+            <m:e>
+              <m:r>
+                <w:rPr>
+                  <w:rFonts w:ascii="Cambria Math" w:hAnsi="Cambria Math"/>
+                </w:rPr>
+                <m:t>F</m:t>
+              </m:r>
+            </m:e>
+            <m:sub>
+              <m:r>
+                <w:rPr>
+                  <w:rFonts w:ascii="Cambria Math" w:hAnsi="Cambria Math"/>
+                </w:rPr>
+                <m:t>H</m:t>
+              </m:r>
+            </m:sub>
+          </m:sSub>
+          <m:r>
+            <w:rPr>
+              <w:rFonts w:ascii="Cambria Math" w:hAnsi="Cambria Math"/>
+            </w:rPr>
+            <m:t>∙H</m:t>
+          </m:r>
+        </m:oMath>
+      </m:oMathPara>
+    </w:p>
+    <w:p>
+      <w:r>
+        <w:t xml:space="preserve">Mit </w:t>
+      </w:r>
+      <m:oMath>
+        <m:r>
+          <w:rPr>
+            <w:rFonts w:ascii="Cambria Math" w:hAnsi="Cambria Math"/>
+          </w:rPr>
+          <m:t>K</m:t>
+        </m:r>
+      </m:oMath>
+      <w:r>
+        <w:t>,</w:t>
+      </w:r>
+      <m:oMath>
+        <m:r>
+          <w:rPr>
+            <w:rFonts w:ascii="Cambria Math" w:hAnsi="Cambria Math"/>
+          </w:rPr>
+          <m:t xml:space="preserve"> </m:t>
+        </m:r>
+        <m:r>
+          <w:rPr>
+            <w:rFonts w:ascii="Cambria Math" w:hAnsi="Cambria Math"/>
+          </w:rPr>
+          <m:t>H</m:t>
+        </m:r>
+      </m:oMath>
+      <w:r>
+        <w:t xml:space="preserve"> </w:t>
+      </w:r>
+      <w:r>
+        <w:t xml:space="preserve">und </w:t>
+      </w:r>
+      <m:oMath>
+        <m:r>
+          <w:rPr>
+            <w:rFonts w:ascii="Cambria Math" w:hAnsi="Cambria Math"/>
+          </w:rPr>
+          <m:t>F</m:t>
+        </m:r>
+      </m:oMath>
+      <w:r>
+        <w:t xml:space="preserve"> für die Population der Karotten, Hasen und Füchse und</w:t>
+      </w:r>
+      <w:r>
+        <w:t xml:space="preserve"> </w:t>
+      </w:r>
+      <m:oMath>
+        <m:r>
+          <w:rPr>
+            <w:rFonts w:ascii="Cambria Math" w:hAnsi="Cambria Math"/>
+          </w:rPr>
+          <m:t>K</m:t>
+        </m:r>
+        <m:r>
+          <w:rPr>
+            <w:rFonts w:ascii="Cambria Math" w:hAnsi="Cambria Math"/>
+          </w:rPr>
+          <m:t>'</m:t>
+        </m:r>
+      </m:oMath>
+      <w:r>
+        <w:t>,</w:t>
+      </w:r>
+      <m:oMath>
+        <m:r>
+          <w:rPr>
+            <w:rFonts w:ascii="Cambria Math" w:hAnsi="Cambria Math"/>
+          </w:rPr>
+          <m:t xml:space="preserve"> </m:t>
+        </m:r>
+        <m:r>
+          <w:rPr>
+            <w:rFonts w:ascii="Cambria Math" w:hAnsi="Cambria Math"/>
+          </w:rPr>
+          <m:t>H</m:t>
+        </m:r>
+        <m:r>
+          <w:rPr>
+            <w:rFonts w:ascii="Cambria Math" w:hAnsi="Cambria Math"/>
+          </w:rPr>
+          <m:t>'</m:t>
+        </m:r>
+      </m:oMath>
+      <w:r>
+        <w:t xml:space="preserve"> und </w:t>
+      </w:r>
+      <m:oMath>
+        <m:r>
+          <w:rPr>
+            <w:rFonts w:ascii="Cambria Math" w:hAnsi="Cambria Math"/>
+          </w:rPr>
+          <m:t>F</m:t>
+        </m:r>
+        <m:r>
+          <w:rPr>
+            <w:rFonts w:ascii="Cambria Math" w:hAnsi="Cambria Math"/>
+          </w:rPr>
+          <m:t>'</m:t>
+        </m:r>
+      </m:oMath>
+      <w:r>
+        <w:t xml:space="preserve"> für die Karotten-, Hasen- und </w:t>
+      </w:r>
+      <w:proofErr w:type="spellStart"/>
+      <w:r>
+        <w:t>Fuchswachstumrate</w:t>
+      </w:r>
+      <w:proofErr w:type="spellEnd"/>
+      <w:r>
+        <w:t>.</w:t>
+      </w:r>
+    </w:p>
+    <w:p>
+      <w:pPr>
+        <w:spacing w:after="0" w:line="240" w:lineRule="auto"/>
+        <w:jc w:val="left"/>
+      </w:pPr>
+      <w:r>
+        <w:br w:type="page"/>
+      </w:r>
+    </w:p>
+    <w:p>
+      <w:pPr>
+        <w:pStyle w:val="berschrift2"/>
+      </w:pPr>
+      <w:r>
+        <w:lastRenderedPageBreak/>
+        <w:t>Elektromagnetische</w:t>
+      </w:r>
+      <w:r>
+        <w:t xml:space="preserve"> </w:t>
+      </w:r>
+      <w:r>
+        <w:t>Schwingkreis</w:t>
+      </w:r>
+      <w:r>
+        <w:t>e</w:t>
+      </w:r>
+    </w:p>
+    <w:p>
+      <w:r>
+        <w:t xml:space="preserve">Die Simulation kann neben biologischen Prozessen auch für viele weitere Aspekte gebraucht werden. </w:t>
+      </w:r>
+      <w:r>
+        <w:rPr>
+          <w:noProof/>
+          <w:lang w:eastAsia="de-CH"/>
+        </w:rPr>
+        <w:drawing>
+          <wp:anchor distT="0" distB="0" distL="114300" distR="114300" simplePos="0" relativeHeight="251658240" behindDoc="0" locked="0" layoutInCell="1" allowOverlap="1" wp14:anchorId="2D08F185" wp14:editId="4B263E9A">
+            <wp:simplePos x="1685925" y="2219325"/>
+            <wp:positionH relativeFrom="column">
+              <wp:align>right</wp:align>
+            </wp:positionH>
+            <wp:positionV relativeFrom="paragraph">
+              <wp:posOffset>-3810</wp:posOffset>
+            </wp:positionV>
+            <wp:extent cx="2149200" cy="2170800"/>
+            <wp:effectExtent l="0" t="0" r="3810" b="1270"/>
+            <wp:wrapSquare wrapText="left"/>
+            <wp:docPr id="17" name="Grafik 17"/>
+            <wp:cNvGraphicFramePr>
+              <a:graphicFrameLocks xmlns:a="http://schemas.openxmlformats.org/drawingml/2006/main" noChangeAspect="1"/>
+            </wp:cNvGraphicFramePr>
+            <a:graphic xmlns:a="http://schemas.openxmlformats.org/drawingml/2006/main">
+              <a:graphicData uri="http://schemas.openxmlformats.org/drawingml/2006/picture">
+                <pic:pic xmlns:pic="http://schemas.openxmlformats.org/drawingml/2006/picture">
+                  <pic:nvPicPr>
+                    <pic:cNvPr id="0" name="eletric_circuit.png"/>
+                    <pic:cNvPicPr/>
+                  </pic:nvPicPr>
+                  <pic:blipFill>
+                    <a:blip r:embed="rId9">
+                      <a:extLst>
+                        <a:ext uri="{28A0092B-C50C-407E-A947-70E740481C1C}">
+                          <a14:useLocalDpi xmlns:a14="http://schemas.microsoft.com/office/drawing/2010/main" val="0"/>
+                        </a:ext>
+                      </a:extLst>
+                    </a:blip>
+                    <a:stretch>
+                      <a:fillRect/>
+                    </a:stretch>
+                  </pic:blipFill>
+                  <pic:spPr>
+                    <a:xfrm>
+                      <a:off x="0" y="0"/>
+                      <a:ext cx="2149200" cy="2170800"/>
+                    </a:xfrm>
+                    <a:prstGeom prst="rect">
+                      <a:avLst/>
+                    </a:prstGeom>
+                  </pic:spPr>
+                </pic:pic>
+              </a:graphicData>
+            </a:graphic>
+            <wp14:sizeRelH relativeFrom="margin">
+              <wp14:pctWidth>0</wp14:pctWidth>
+            </wp14:sizeRelH>
+            <wp14:sizeRelV relativeFrom="margin">
+              <wp14:pctHeight>0</wp14:pctHeight>
+            </wp14:sizeRelV>
+          </wp:anchor>
+        </w:drawing>
+      </w:r>
+      <w:r>
+        <w:t>Mit einem Schaltkreis (siehe Bild rechts) wird das Verhältnis von Ladung zum elektromagnetischen Feld beschrieben, ein sogenannter elektromagnetischer Schwingkreis.</w:t>
+      </w:r>
+      <w:r>
+        <w:t xml:space="preserve"> Der Schaltkreis besteht aus einer </w:t>
+      </w:r>
+      <w:proofErr w:type="gramStart"/>
+      <w:r>
+        <w:t>Batterie</w:t>
+      </w:r>
+      <w:r>
+        <w:t xml:space="preserve"> </w:t>
+      </w:r>
+      <w:proofErr w:type="gramEnd"/>
+      <m:oMath>
+        <m:r>
+          <w:rPr>
+            <w:rFonts w:ascii="Cambria Math" w:hAnsi="Cambria Math"/>
+          </w:rPr>
+          <m:t>U</m:t>
+        </m:r>
+      </m:oMath>
+      <w:r>
+        <w:t xml:space="preserve">, </w:t>
+      </w:r>
+      <w:r>
+        <w:t xml:space="preserve">einem Widerstand </w:t>
+      </w:r>
+      <m:oMath>
+        <m:r>
+          <w:rPr>
+            <w:rFonts w:ascii="Cambria Math" w:hAnsi="Cambria Math"/>
+          </w:rPr>
+          <m:t>R</m:t>
+        </m:r>
+      </m:oMath>
+      <w:r>
+        <w:t xml:space="preserve">, einer Spule </w:t>
+      </w:r>
+      <m:oMath>
+        <m:r>
+          <w:rPr>
+            <w:rFonts w:ascii="Cambria Math" w:hAnsi="Cambria Math"/>
+          </w:rPr>
+          <m:t>L</m:t>
+        </m:r>
+      </m:oMath>
+      <w:r>
+        <w:t xml:space="preserve"> und einem Ko</w:t>
+      </w:r>
+      <w:r>
+        <w:t>n</w:t>
+      </w:r>
+      <w:r>
+        <w:t>densator.</w:t>
+      </w:r>
+    </w:p>
+    <w:p>
+      <w:r>
+        <w:t>Es gilt:</w:t>
+      </w:r>
+    </w:p>
+    <w:p>
+      <m:oMathPara>
+        <m:oMath>
+          <m:r>
+            <w:rPr>
+              <w:rFonts w:ascii="Cambria Math" w:hAnsi="Cambria Math"/>
+            </w:rPr>
+            <m:t>C=</m:t>
+          </m:r>
+          <m:f>
+            <m:fPr>
+              <m:ctrlPr>
+                <w:rPr>
+                  <w:rFonts w:ascii="Cambria Math" w:hAnsi="Cambria Math"/>
+                  <w:i/>
+                </w:rPr>
+              </m:ctrlPr>
+            </m:fPr>
+            <m:num>
+              <m:r>
+                <w:rPr>
+                  <w:rFonts w:ascii="Cambria Math" w:hAnsi="Cambria Math"/>
+                </w:rPr>
+                <m:t>Q</m:t>
+              </m:r>
+            </m:num>
+            <m:den>
+              <m:r>
+                <w:rPr>
+                  <w:rFonts w:ascii="Cambria Math" w:hAnsi="Cambria Math"/>
+                </w:rPr>
+                <m:t>U</m:t>
+              </m:r>
+            </m:den>
+          </m:f>
+          <m:r>
+            <w:rPr>
+              <w:rFonts w:ascii="Cambria Math" w:hAnsi="Cambria Math"/>
+            </w:rPr>
+            <w:br/>
+          </m:r>
+        </m:oMath>
+        <m:oMath>
+          <m:r>
+            <w:rPr>
+              <w:rFonts w:ascii="Cambria Math" w:hAnsi="Cambria Math"/>
+            </w:rPr>
+            <m:t>U=L∙</m:t>
+          </m:r>
+          <m:sSup>
+            <m:sSupPr>
+              <m:ctrlPr>
+                <w:rPr>
+                  <w:rFonts w:ascii="Cambria Math" w:hAnsi="Cambria Math"/>
+                  <w:i/>
+                </w:rPr>
+              </m:ctrlPr>
+            </m:sSupPr>
+            <m:e>
+              <m:r>
+                <w:rPr>
+                  <w:rFonts w:ascii="Cambria Math" w:hAnsi="Cambria Math"/>
+                </w:rPr>
+                <m:t>i</m:t>
+              </m:r>
+            </m:e>
+            <m:sup>
+              <m:r>
+                <w:rPr>
+                  <w:rFonts w:ascii="Cambria Math" w:hAnsi="Cambria Math"/>
+                </w:rPr>
+                <m:t>'</m:t>
+              </m:r>
+            </m:sup>
+          </m:sSup>
+          <m:r>
+            <w:rPr>
+              <w:rFonts w:ascii="Cambria Math" w:hAnsi="Cambria Math"/>
+            </w:rPr>
+            <w:br/>
+          </m:r>
+        </m:oMath>
+        <m:oMath>
+          <m:sSub>
+            <m:sSubPr>
+              <m:ctrlPr>
+                <w:rPr>
+                  <w:rFonts w:ascii="Cambria Math" w:hAnsi="Cambria Math"/>
+                  <w:i/>
+                </w:rPr>
+              </m:ctrlPr>
+            </m:sSubPr>
+            <m:e>
+              <m:r>
+                <w:rPr>
+                  <w:rFonts w:ascii="Cambria Math" w:hAnsi="Cambria Math"/>
+                </w:rPr>
+                <m:t>U</m:t>
+              </m:r>
+            </m:e>
+            <m:sub>
+              <m:r>
+                <w:rPr>
+                  <w:rFonts w:ascii="Cambria Math" w:hAnsi="Cambria Math"/>
+                </w:rPr>
+                <m:t>R</m:t>
+              </m:r>
+            </m:sub>
+          </m:sSub>
+          <m:r>
+            <w:rPr>
+              <w:rFonts w:ascii="Cambria Math" w:hAnsi="Cambria Math"/>
+            </w:rPr>
+            <m:t>=R∙i</m:t>
+          </m:r>
+          <m:r>
+            <w:rPr>
+              <w:rFonts w:ascii="Cambria Math" w:hAnsi="Cambria Math"/>
+            </w:rPr>
+            <w:br/>
+          </m:r>
+        </m:oMath>
+        <m:oMath>
+          <m:sSub>
+            <m:sSubPr>
+              <m:ctrlPr>
+                <w:rPr>
+                  <w:rFonts w:ascii="Cambria Math" w:hAnsi="Cambria Math"/>
+                  <w:i/>
+                </w:rPr>
+              </m:ctrlPr>
+            </m:sSubPr>
+            <m:e>
+              <m:r>
+                <w:rPr>
+                  <w:rFonts w:ascii="Cambria Math" w:hAnsi="Cambria Math"/>
+                </w:rPr>
+                <m:t>U</m:t>
+              </m:r>
+            </m:e>
+            <m:sub>
+              <m:r>
+                <w:rPr>
+                  <w:rFonts w:ascii="Cambria Math" w:hAnsi="Cambria Math"/>
+                </w:rPr>
+                <m:t>C</m:t>
+              </m:r>
+            </m:sub>
+          </m:sSub>
+          <m:r>
+            <w:rPr>
+              <w:rFonts w:ascii="Cambria Math" w:hAnsi="Cambria Math"/>
+            </w:rPr>
+            <m:t>=</m:t>
+          </m:r>
+          <m:f>
+            <m:fPr>
+              <m:ctrlPr>
+                <w:rPr>
+                  <w:rFonts w:ascii="Cambria Math" w:hAnsi="Cambria Math"/>
+                  <w:i/>
+                </w:rPr>
+              </m:ctrlPr>
+            </m:fPr>
+            <m:num>
+              <m:r>
+                <w:rPr>
+                  <w:rFonts w:ascii="Cambria Math" w:hAnsi="Cambria Math"/>
+                </w:rPr>
+                <m:t>Q</m:t>
+              </m:r>
+            </m:num>
+            <m:den>
+              <m:r>
+                <w:rPr>
+                  <w:rFonts w:ascii="Cambria Math" w:hAnsi="Cambria Math"/>
+                </w:rPr>
+                <m:t>C</m:t>
+              </m:r>
+            </m:den>
+          </m:f>
+          <m:r>
+            <w:rPr>
+              <w:rFonts w:ascii="Cambria Math" w:hAnsi="Cambria Math"/>
+            </w:rPr>
+            <w:br/>
+          </m:r>
+        </m:oMath>
+        <m:oMath>
+          <m:r>
+            <w:rPr>
+              <w:rFonts w:ascii="Cambria Math" w:hAnsi="Cambria Math"/>
+            </w:rPr>
+            <m:t>U+</m:t>
+          </m:r>
+          <m:sSub>
+            <m:sSubPr>
+              <m:ctrlPr>
+                <w:rPr>
+                  <w:rFonts w:ascii="Cambria Math" w:hAnsi="Cambria Math"/>
+                  <w:i/>
+                </w:rPr>
+              </m:ctrlPr>
+            </m:sSubPr>
+            <m:e>
+              <m:r>
+                <w:rPr>
+                  <w:rFonts w:ascii="Cambria Math" w:hAnsi="Cambria Math"/>
+                </w:rPr>
+                <m:t>U</m:t>
+              </m:r>
+            </m:e>
+            <m:sub>
+              <m:r>
+                <w:rPr>
+                  <w:rFonts w:ascii="Cambria Math" w:hAnsi="Cambria Math"/>
+                </w:rPr>
+                <m:t>R</m:t>
+              </m:r>
+            </m:sub>
+          </m:sSub>
+          <m:r>
+            <w:rPr>
+              <w:rFonts w:ascii="Cambria Math" w:hAnsi="Cambria Math"/>
+            </w:rPr>
+            <m:t>+</m:t>
+          </m:r>
+          <m:sSub>
+            <m:sSubPr>
+              <m:ctrlPr>
+                <w:rPr>
+                  <w:rFonts w:ascii="Cambria Math" w:hAnsi="Cambria Math"/>
+                  <w:i/>
+                </w:rPr>
+              </m:ctrlPr>
+            </m:sSubPr>
+            <m:e>
+              <m:r>
+                <w:rPr>
+                  <w:rFonts w:ascii="Cambria Math" w:hAnsi="Cambria Math"/>
+                </w:rPr>
+                <m:t>U</m:t>
+              </m:r>
+            </m:e>
+            <m:sub>
+              <m:r>
+                <w:rPr>
+                  <w:rFonts w:ascii="Cambria Math" w:hAnsi="Cambria Math"/>
+                </w:rPr>
+                <m:t>L</m:t>
+              </m:r>
+            </m:sub>
+          </m:sSub>
+          <m:r>
+            <w:rPr>
+              <w:rFonts w:ascii="Cambria Math" w:hAnsi="Cambria Math"/>
+            </w:rPr>
+            <m:t>+</m:t>
+          </m:r>
+          <m:sSub>
+            <m:sSubPr>
+              <m:ctrlPr>
+                <w:rPr>
+                  <w:rFonts w:ascii="Cambria Math" w:hAnsi="Cambria Math"/>
+                  <w:i/>
+                </w:rPr>
+              </m:ctrlPr>
+            </m:sSubPr>
+            <m:e>
+              <m:r>
+                <w:rPr>
+                  <w:rFonts w:ascii="Cambria Math" w:hAnsi="Cambria Math"/>
+                </w:rPr>
+                <m:t>U</m:t>
+              </m:r>
+            </m:e>
+            <m:sub>
+              <m:r>
+                <w:rPr>
+                  <w:rFonts w:ascii="Cambria Math" w:hAnsi="Cambria Math"/>
+                </w:rPr>
+                <m:t>C</m:t>
+              </m:r>
+            </m:sub>
+          </m:sSub>
+          <m:r>
+            <w:rPr>
+              <w:rFonts w:ascii="Cambria Math" w:hAnsi="Cambria Math"/>
+            </w:rPr>
+            <m:t>=0</m:t>
+          </m:r>
+          <m:r>
+            <w:rPr>
+              <w:rFonts w:ascii="Cambria Math" w:hAnsi="Cambria Math"/>
+            </w:rPr>
+            <w:br/>
+          </m:r>
+        </m:oMath>
+        <m:oMath>
+          <m:r>
+            <w:rPr>
+              <w:rFonts w:ascii="Cambria Math" w:hAnsi="Cambria Math"/>
+            </w:rPr>
+            <m:t>U+R∙</m:t>
+          </m:r>
+          <m:sSup>
+            <m:sSupPr>
+              <m:ctrlPr>
+                <w:rPr>
+                  <w:rFonts w:ascii="Cambria Math" w:hAnsi="Cambria Math"/>
+                  <w:i/>
+                </w:rPr>
+              </m:ctrlPr>
+            </m:sSupPr>
+            <m:e>
+              <m:r>
+                <w:rPr>
+                  <w:rFonts w:ascii="Cambria Math" w:hAnsi="Cambria Math"/>
+                </w:rPr>
+                <m:t>Q</m:t>
+              </m:r>
+            </m:e>
+            <m:sup>
+              <m:r>
+                <w:rPr>
+                  <w:rFonts w:ascii="Cambria Math" w:hAnsi="Cambria Math"/>
+                </w:rPr>
+                <m:t>'</m:t>
+              </m:r>
+            </m:sup>
+          </m:sSup>
+          <m:r>
+            <w:rPr>
+              <w:rFonts w:ascii="Cambria Math" w:hAnsi="Cambria Math"/>
+            </w:rPr>
+            <m:t>+</m:t>
+          </m:r>
+          <m:f>
+            <m:fPr>
+              <m:ctrlPr>
+                <w:rPr>
+                  <w:rFonts w:ascii="Cambria Math" w:hAnsi="Cambria Math"/>
+                  <w:i/>
+                </w:rPr>
+              </m:ctrlPr>
+            </m:fPr>
+            <m:num>
+              <m:r>
+                <w:rPr>
+                  <w:rFonts w:ascii="Cambria Math" w:hAnsi="Cambria Math"/>
+                </w:rPr>
+                <m:t>Q</m:t>
+              </m:r>
+            </m:num>
+            <m:den>
+              <m:r>
+                <w:rPr>
+                  <w:rFonts w:ascii="Cambria Math" w:hAnsi="Cambria Math"/>
+                </w:rPr>
+                <m:t>C</m:t>
+              </m:r>
+            </m:den>
+          </m:f>
+          <m:r>
+            <w:rPr>
+              <w:rFonts w:ascii="Cambria Math" w:hAnsi="Cambria Math"/>
+            </w:rPr>
+            <m:t>+L∙</m:t>
+          </m:r>
+          <m:sSup>
+            <m:sSupPr>
+              <m:ctrlPr>
+                <w:rPr>
+                  <w:rFonts w:ascii="Cambria Math" w:hAnsi="Cambria Math"/>
+                  <w:i/>
+                </w:rPr>
+              </m:ctrlPr>
+            </m:sSupPr>
+            <m:e>
+              <m:r>
+                <w:rPr>
+                  <w:rFonts w:ascii="Cambria Math" w:hAnsi="Cambria Math"/>
+                </w:rPr>
+                <m:t>Q</m:t>
+              </m:r>
+            </m:e>
+            <m:sup>
+              <m:r>
+                <w:rPr>
+                  <w:rFonts w:ascii="Cambria Math" w:hAnsi="Cambria Math"/>
+                </w:rPr>
+                <m:t>'</m:t>
+              </m:r>
+            </m:sup>
+          </m:sSup>
+          <m:r>
+            <w:rPr>
+              <w:rFonts w:ascii="Cambria Math" w:hAnsi="Cambria Math"/>
+            </w:rPr>
+            <m:t>=0</m:t>
+          </m:r>
+        </m:oMath>
+      </m:oMathPara>
+    </w:p>
+    <w:p>
+      <w:r>
+        <w:t>Daraus folgen die zwei Differentialgleichungen:</w:t>
+      </w:r>
+    </w:p>
+    <w:p>
+      <m:oMathPara>
+        <m:oMath>
+          <m:sSup>
+            <m:sSupPr>
+              <m:ctrlPr>
+                <w:rPr>
+                  <w:rFonts w:ascii="Cambria Math" w:hAnsi="Cambria Math"/>
+                  <w:i/>
+                </w:rPr>
+              </m:ctrlPr>
+            </m:sSupPr>
+            <m:e>
+              <m:r>
+                <w:rPr>
+                  <w:rFonts w:ascii="Cambria Math" w:hAnsi="Cambria Math"/>
+                </w:rPr>
+                <m:t>i</m:t>
+              </m:r>
+            </m:e>
+            <m:sup>
+              <m:r>
+                <w:rPr>
+                  <w:rFonts w:ascii="Cambria Math" w:hAnsi="Cambria Math"/>
+                </w:rPr>
+                <m:t>'</m:t>
+              </m:r>
+            </m:sup>
+          </m:sSup>
+          <m:r>
+            <w:rPr>
+              <w:rFonts w:ascii="Cambria Math" w:hAnsi="Cambria Math"/>
+            </w:rPr>
+            <m:t>=</m:t>
+          </m:r>
+          <m:sSup>
+            <m:sSupPr>
+              <m:ctrlPr>
+                <w:rPr>
+                  <w:rFonts w:ascii="Cambria Math" w:hAnsi="Cambria Math"/>
+                  <w:i/>
+                </w:rPr>
+              </m:ctrlPr>
+            </m:sSupPr>
+            <m:e>
+              <m:r>
+                <w:rPr>
+                  <w:rFonts w:ascii="Cambria Math" w:hAnsi="Cambria Math"/>
+                </w:rPr>
+                <m:t>Q</m:t>
+              </m:r>
+            </m:e>
+            <m:sup>
+              <m:r>
+                <w:rPr>
+                  <w:rFonts w:ascii="Cambria Math" w:hAnsi="Cambria Math"/>
+                </w:rPr>
+                <m:t>''</m:t>
+              </m:r>
+            </m:sup>
+          </m:sSup>
+          <m:r>
+            <w:rPr>
+              <w:rFonts w:ascii="Cambria Math" w:hAnsi="Cambria Math"/>
+            </w:rPr>
+            <m:t>=-</m:t>
+          </m:r>
+          <m:f>
+            <m:fPr>
+              <m:ctrlPr>
+                <w:rPr>
+                  <w:rFonts w:ascii="Cambria Math" w:hAnsi="Cambria Math"/>
+                  <w:i/>
+                </w:rPr>
+              </m:ctrlPr>
+            </m:fPr>
+            <m:num>
+              <m:r>
+                <w:rPr>
+                  <w:rFonts w:ascii="Cambria Math" w:hAnsi="Cambria Math"/>
+                </w:rPr>
+                <m:t>1</m:t>
+              </m:r>
+            </m:num>
+            <m:den>
+              <m:r>
+                <w:rPr>
+                  <w:rFonts w:ascii="Cambria Math" w:hAnsi="Cambria Math"/>
+                </w:rPr>
+                <m:t>L</m:t>
+              </m:r>
+            </m:den>
+          </m:f>
+          <m:r>
+            <w:rPr>
+              <w:rFonts w:ascii="Cambria Math" w:hAnsi="Cambria Math"/>
+            </w:rPr>
+            <m:t>∙</m:t>
+          </m:r>
           <m:d>
             <m:dPr>
               <m:ctrlPr>
@@ -4285,92 +6117,118 @@
                 <w:rPr>
                   <w:rFonts w:ascii="Cambria Math" w:hAnsi="Cambria Math"/>
                 </w:rPr>
-                <m:t>Z</m:t>
+                <m:t>U+R∙</m:t>
               </m:r>
-              <w:bookmarkStart w:id="7" w:name="_GoBack"/>
-              <w:bookmarkEnd w:id="7"/>
+              <m:sSup>
+                <m:sSupPr>
+                  <m:ctrlPr>
+                    <w:rPr>
+                      <w:rFonts w:ascii="Cambria Math" w:hAnsi="Cambria Math"/>
+                      <w:i/>
+                    </w:rPr>
+                  </m:ctrlPr>
+                </m:sSupPr>
+                <m:e>
+                  <m:r>
+                    <w:rPr>
+                      <w:rFonts w:ascii="Cambria Math" w:hAnsi="Cambria Math"/>
+                    </w:rPr>
+                    <m:t>Q</m:t>
+                  </m:r>
+                </m:e>
+                <m:sup>
+                  <m:r>
+                    <w:rPr>
+                      <w:rFonts w:ascii="Cambria Math" w:hAnsi="Cambria Math"/>
+                    </w:rPr>
+                    <m:t>'</m:t>
+                  </m:r>
+                </m:sup>
+              </m:sSup>
+              <m:r>
+                <w:rPr>
+                  <w:rFonts w:ascii="Cambria Math" w:hAnsi="Cambria Math"/>
+                </w:rPr>
+                <m:t>+</m:t>
+              </m:r>
+              <m:f>
+                <m:fPr>
+                  <m:ctrlPr>
+                    <w:rPr>
+                      <w:rFonts w:ascii="Cambria Math" w:hAnsi="Cambria Math"/>
+                      <w:i/>
+                    </w:rPr>
+                  </m:ctrlPr>
+                </m:fPr>
+                <m:num>
+                  <m:r>
+                    <w:rPr>
+                      <w:rFonts w:ascii="Cambria Math" w:hAnsi="Cambria Math"/>
+                    </w:rPr>
+                    <m:t>1</m:t>
+                  </m:r>
+                </m:num>
+                <m:den>
+                  <m:r>
+                    <w:rPr>
+                      <w:rFonts w:ascii="Cambria Math" w:hAnsi="Cambria Math"/>
+                    </w:rPr>
+                    <m:t>2</m:t>
+                  </m:r>
+                </m:den>
+              </m:f>
+              <m:r>
+                <w:rPr>
+                  <w:rFonts w:ascii="Cambria Math" w:hAnsi="Cambria Math"/>
+                </w:rPr>
+                <m:t>∙Q</m:t>
+              </m:r>
             </m:e>
           </m:d>
+          <m:r>
+            <w:rPr>
+              <w:rFonts w:ascii="Cambria Math" w:hAnsi="Cambria Math"/>
+            </w:rPr>
+            <w:br/>
+          </m:r>
+        </m:oMath>
+        <m:oMath>
+          <m:sSup>
+            <m:sSupPr>
+              <m:ctrlPr>
+                <w:rPr>
+                  <w:rFonts w:ascii="Cambria Math" w:hAnsi="Cambria Math"/>
+                  <w:i/>
+                </w:rPr>
+              </m:ctrlPr>
+            </m:sSupPr>
+            <m:e>
+              <m:r>
+                <w:rPr>
+                  <w:rFonts w:ascii="Cambria Math" w:hAnsi="Cambria Math"/>
+                </w:rPr>
+                <m:t>Q</m:t>
+              </m:r>
+            </m:e>
+            <m:sup>
+              <m:r>
+                <w:rPr>
+                  <w:rFonts w:ascii="Cambria Math" w:hAnsi="Cambria Math"/>
+                </w:rPr>
+                <m:t>'</m:t>
+              </m:r>
+            </m:sup>
+          </m:sSup>
+          <m:r>
+            <w:rPr>
+              <w:rFonts w:ascii="Cambria Math" w:hAnsi="Cambria Math"/>
+            </w:rPr>
+            <m:t>=i</m:t>
+          </m:r>
         </m:oMath>
       </m:oMathPara>
-    </w:p>
-    <w:p>
-      <w:pPr>
-        <w:spacing w:after="0" w:line="240" w:lineRule="auto"/>
-        <w:jc w:val="left"/>
-      </w:pPr>
-      <w:r>
-        <w:br w:type="page"/>
-      </w:r>
-    </w:p>
-    <w:p/>
-    <w:p>
-      <w:pPr>
-        <w:spacing w:after="0" w:line="240" w:lineRule="auto"/>
-        <w:jc w:val="left"/>
-      </w:pPr>
-      <w:r>
-        <w:br w:type="page"/>
-      </w:r>
-    </w:p>
-    <w:p/>
-    <w:p>
-      <w:pPr>
-        <w:spacing w:after="0" w:line="240" w:lineRule="auto"/>
-        <w:jc w:val="left"/>
-      </w:pPr>
-      <w:r>
-        <w:br w:type="page"/>
-      </w:r>
-    </w:p>
-    <w:p/>
-    <w:p/>
-    <w:p/>
-    <w:p>
-      <w:pPr>
-        <w:spacing w:after="0" w:line="240" w:lineRule="auto"/>
-        <w:jc w:val="left"/>
-      </w:pPr>
-      <w:r>
-        <w:br w:type="page"/>
-      </w:r>
-    </w:p>
-    <w:p/>
-    <w:p>
-      <w:pPr>
-        <w:spacing w:after="0" w:line="240" w:lineRule="auto"/>
-        <w:jc w:val="left"/>
-      </w:pPr>
-      <w:r>
-        <w:br w:type="page"/>
-      </w:r>
-    </w:p>
-    <w:p/>
-    <w:p/>
-    <w:p/>
-    <w:p>
-      <w:pPr>
-        <w:pStyle w:val="berschrift2"/>
-      </w:pPr>
-      <w:bookmarkStart w:id="8" w:name="_Toc355704649"/>
-      <w:r>
-        <w:t>Räuber-Beute-System</w:t>
-      </w:r>
+      <w:bookmarkStart w:id="8" w:name="_GoBack"/>
       <w:bookmarkEnd w:id="8"/>
-    </w:p>
-    <w:p>
-      <w:pPr>
-        <w:pStyle w:val="berschrift2"/>
-      </w:pPr>
-      <w:r>
-        <w:t>Elektromagnetische</w:t>
-      </w:r>
-      <w:r>
-        <w:t xml:space="preserve"> Schwingkreis</w:t>
-      </w:r>
-      <w:r>
-        <w:t>e</w:t>
-      </w:r>
     </w:p>
     <w:p>
       <w:pPr>
@@ -4422,13 +6280,27 @@
         <w:rPr>
           <w:i/>
         </w:rPr>
-        <w:t xml:space="preserve"> Manifest</w:t>
-      </w:r>
+        <w:t xml:space="preserve"> </w:t>
+      </w:r>
+      <w:proofErr w:type="spellStart"/>
       <w:r>
         <w:rPr>
           <w:i/>
         </w:rPr>
-        <w:t>o“</w:t>
+        <w:t>Manifest</w:t>
+      </w:r>
+      <w:r>
+        <w:rPr>
+          <w:i/>
+        </w:rPr>
+        <w:t>o</w:t>
+      </w:r>
+      <w:proofErr w:type="spellEnd"/>
+      <w:r>
+        <w:rPr>
+          <w:i/>
+        </w:rPr>
+        <w:t>“</w:t>
       </w:r>
       <w:r>
         <w:t xml:space="preserve"> folgt:</w:t>
@@ -4521,7 +6393,7 @@
                     </pic:cNvPicPr>
                   </pic:nvPicPr>
                   <pic:blipFill>
-                    <a:blip r:embed="rId8">
+                    <a:blip r:embed="rId10">
                       <a:extLst>
                         <a:ext uri="{28A0092B-C50C-407E-A947-70E740481C1C}">
                           <a14:useLocalDpi xmlns:a14="http://schemas.microsoft.com/office/drawing/2010/main" val="0"/>
@@ -4558,19 +6430,40 @@
         <w:pStyle w:val="berschrift3"/>
       </w:pPr>
       <w:bookmarkStart w:id="12" w:name="_Toc355704654"/>
-      <w:r>
-        <w:t>Burndown-Charts</w:t>
+      <w:proofErr w:type="spellStart"/>
+      <w:r>
+        <w:t>Burndown</w:t>
+      </w:r>
+      <w:proofErr w:type="spellEnd"/>
+      <w:r>
+        <w:t>-Charts</w:t>
       </w:r>
       <w:bookmarkEnd w:id="12"/>
     </w:p>
     <w:p>
       <w:r>
-        <w:t>Um unsere Fortschritte stets mitverfolgen und überprüfen zu können, werden wir pro Iteration jeweils einen Burndown-Chart führen. Dieser zeigt jeweils über die Iteration hinweg welche Aufwände geleistet und welche noch verbleibend sind. Anhand der daraus entstehenden Kurven können wir unter Umständen auch Tendenzen feststellen und Gegenmassnahmen planen.</w:t>
-      </w:r>
-    </w:p>
-    <w:p>
-      <w:r>
-        <w:t>Ein exemplarisches Burndown-Chart (entspricht nicht unserem Verlauf):</w:t>
+        <w:t xml:space="preserve">Um unsere Fortschritte stets mitverfolgen und überprüfen zu können, werden wir pro Iteration jeweils einen </w:t>
+      </w:r>
+      <w:proofErr w:type="spellStart"/>
+      <w:r>
+        <w:t>Burndown</w:t>
+      </w:r>
+      <w:proofErr w:type="spellEnd"/>
+      <w:r>
+        <w:t>-Chart führen. Dieser zeigt jeweils über die Iteration hinweg welche Aufwände geleistet und welche noch verbleibend sind. Anhand der daraus entstehenden Kurven können wir unter Umständen auch Tendenzen feststellen und Gegenmassnahmen planen.</w:t>
+      </w:r>
+    </w:p>
+    <w:p>
+      <w:r>
+        <w:t xml:space="preserve">Ein exemplarisches </w:t>
+      </w:r>
+      <w:proofErr w:type="spellStart"/>
+      <w:r>
+        <w:t>Burndown</w:t>
+      </w:r>
+      <w:proofErr w:type="spellEnd"/>
+      <w:r>
+        <w:t>-Chart (entspricht nicht unserem Verlauf):</w:t>
       </w:r>
     </w:p>
     <w:p>
@@ -4597,7 +6490,7 @@
                     </pic:cNvPicPr>
                   </pic:nvPicPr>
                   <pic:blipFill>
-                    <a:blip r:embed="rId9">
+                    <a:blip r:embed="rId11">
                       <a:extLst>
                         <a:ext uri="{28A0092B-C50C-407E-A947-70E740481C1C}">
                           <a14:useLocalDpi xmlns:a14="http://schemas.microsoft.com/office/drawing/2010/main" val="0"/>
@@ -4686,7 +6579,7 @@
                     </pic:cNvPicPr>
                   </pic:nvPicPr>
                   <pic:blipFill>
-                    <a:blip r:embed="rId10">
+                    <a:blip r:embed="rId12">
                       <a:extLst>
                         <a:ext uri="{28A0092B-C50C-407E-A947-70E740481C1C}">
                           <a14:useLocalDpi xmlns:a14="http://schemas.microsoft.com/office/drawing/2010/main" val="0"/>
@@ -4801,7 +6694,7 @@
                     </pic:cNvPicPr>
                   </pic:nvPicPr>
                   <pic:blipFill>
-                    <a:blip r:embed="rId11">
+                    <a:blip r:embed="rId13">
                       <a:extLst>
                         <a:ext uri="{28A0092B-C50C-407E-A947-70E740481C1C}">
                           <a14:useLocalDpi xmlns:a14="http://schemas.microsoft.com/office/drawing/2010/main" val="0"/>
@@ -4838,8 +6731,13 @@
         <w:pStyle w:val="berschrift3"/>
       </w:pPr>
       <w:bookmarkStart w:id="16" w:name="_Toc355704658"/>
-      <w:r>
-        <w:t>Burndown-Chart</w:t>
+      <w:proofErr w:type="spellStart"/>
+      <w:r>
+        <w:t>Burndown</w:t>
+      </w:r>
+      <w:proofErr w:type="spellEnd"/>
+      <w:r>
+        <w:t>-Chart</w:t>
       </w:r>
       <w:bookmarkEnd w:id="16"/>
     </w:p>
@@ -4878,7 +6776,7 @@
                     </pic:cNvPicPr>
                   </pic:nvPicPr>
                   <pic:blipFill>
-                    <a:blip r:embed="rId12">
+                    <a:blip r:embed="rId14">
                       <a:extLst>
                         <a:ext uri="{28A0092B-C50C-407E-A947-70E740481C1C}">
                           <a14:useLocalDpi xmlns:a14="http://schemas.microsoft.com/office/drawing/2010/main" val="0"/>
@@ -5023,7 +6921,7 @@
                     </pic:cNvPicPr>
                   </pic:nvPicPr>
                   <pic:blipFill>
-                    <a:blip r:embed="rId13">
+                    <a:blip r:embed="rId15">
                       <a:extLst>
                         <a:ext uri="{28A0092B-C50C-407E-A947-70E740481C1C}">
                           <a14:useLocalDpi xmlns:a14="http://schemas.microsoft.com/office/drawing/2010/main" val="0"/>
@@ -5060,8 +6958,13 @@
         <w:pStyle w:val="berschrift3"/>
       </w:pPr>
       <w:bookmarkStart w:id="20" w:name="_Toc355704662"/>
-      <w:r>
-        <w:t>Burndown-Chart</w:t>
+      <w:proofErr w:type="spellStart"/>
+      <w:r>
+        <w:t>Burndown</w:t>
+      </w:r>
+      <w:proofErr w:type="spellEnd"/>
+      <w:r>
+        <w:t>-Chart</w:t>
       </w:r>
       <w:bookmarkEnd w:id="20"/>
     </w:p>
@@ -5100,7 +7003,7 @@
                     </pic:cNvPicPr>
                   </pic:nvPicPr>
                   <pic:blipFill>
-                    <a:blip r:embed="rId14">
+                    <a:blip r:embed="rId16">
                       <a:extLst>
                         <a:ext uri="{28A0092B-C50C-407E-A947-70E740481C1C}">
                           <a14:useLocalDpi xmlns:a14="http://schemas.microsoft.com/office/drawing/2010/main" val="0"/>
@@ -5186,7 +7089,7 @@
                     </pic:cNvPicPr>
                   </pic:nvPicPr>
                   <pic:blipFill>
-                    <a:blip r:embed="rId15">
+                    <a:blip r:embed="rId17">
                       <a:extLst>
                         <a:ext uri="{28A0092B-C50C-407E-A947-70E740481C1C}">
                           <a14:useLocalDpi xmlns:a14="http://schemas.microsoft.com/office/drawing/2010/main" val="0"/>
@@ -5295,7 +7198,7 @@
                     </pic:cNvPicPr>
                   </pic:nvPicPr>
                   <pic:blipFill>
-                    <a:blip r:embed="rId16">
+                    <a:blip r:embed="rId18">
                       <a:extLst>
                         <a:ext uri="{28A0092B-C50C-407E-A947-70E740481C1C}">
                           <a14:useLocalDpi xmlns:a14="http://schemas.microsoft.com/office/drawing/2010/main" val="0"/>
@@ -5332,8 +7235,13 @@
         <w:pStyle w:val="berschrift3"/>
       </w:pPr>
       <w:bookmarkStart w:id="24" w:name="_Toc355704666"/>
-      <w:r>
-        <w:t>Burndown-Chart</w:t>
+      <w:proofErr w:type="spellStart"/>
+      <w:r>
+        <w:t>Burndown</w:t>
+      </w:r>
+      <w:proofErr w:type="spellEnd"/>
+      <w:r>
+        <w:t>-Chart</w:t>
       </w:r>
       <w:bookmarkEnd w:id="24"/>
     </w:p>
@@ -5483,14 +7391,27 @@
         <w:pStyle w:val="berschrift3"/>
       </w:pPr>
       <w:bookmarkStart w:id="34" w:name="_Toc355704676"/>
-      <w:r>
-        <w:t>Eclipse IDE</w:t>
+      <w:proofErr w:type="spellStart"/>
+      <w:r>
+        <w:t>Eclipse</w:t>
+      </w:r>
+      <w:proofErr w:type="spellEnd"/>
+      <w:r>
+        <w:t xml:space="preserve"> IDE</w:t>
       </w:r>
       <w:bookmarkEnd w:id="34"/>
     </w:p>
     <w:p>
       <w:r>
-        <w:t>Wir benützen beide die Eclipse IDE als bewährte Entwickl</w:t>
+        <w:t xml:space="preserve">Wir benützen beide die </w:t>
+      </w:r>
+      <w:proofErr w:type="spellStart"/>
+      <w:r>
+        <w:t>Eclipse</w:t>
+      </w:r>
+      <w:proofErr w:type="spellEnd"/>
+      <w:r>
+        <w:t xml:space="preserve"> IDE als bewährte Entwickl</w:t>
       </w:r>
       <w:r>
         <w:t>ungsumgebung für die Java Appli</w:t>
@@ -5510,14 +7431,45 @@
         <w:pStyle w:val="berschrift3"/>
       </w:pPr>
       <w:bookmarkStart w:id="35" w:name="_Toc355704677"/>
-      <w:r>
-        <w:t>Git und Github</w:t>
+      <w:proofErr w:type="spellStart"/>
+      <w:r>
+        <w:t>Git</w:t>
+      </w:r>
+      <w:proofErr w:type="spellEnd"/>
+      <w:r>
+        <w:t xml:space="preserve"> und </w:t>
+      </w:r>
+      <w:proofErr w:type="spellStart"/>
+      <w:r>
+        <w:t>Github</w:t>
       </w:r>
       <w:bookmarkEnd w:id="35"/>
-    </w:p>
-    <w:p>
-      <w:r>
-        <w:t>Git wird an der ZHAW in Vorlesungen als Beispiel für ein Versionskontrollsystem verwendet. Mit Github erhalten wir gleichzeitig gratis ein Repository auf einem Server, weshalb sich also Git gut für unser Projekt eignet.</w:t>
+      <w:proofErr w:type="spellEnd"/>
+    </w:p>
+    <w:p>
+      <w:proofErr w:type="spellStart"/>
+      <w:r>
+        <w:t>Git</w:t>
+      </w:r>
+      <w:proofErr w:type="spellEnd"/>
+      <w:r>
+        <w:t xml:space="preserve"> wird an der ZHAW in Vorlesungen als Beispiel für ein Versionskontrollsystem verwendet. Mit </w:t>
+      </w:r>
+      <w:proofErr w:type="spellStart"/>
+      <w:r>
+        <w:t>Github</w:t>
+      </w:r>
+      <w:proofErr w:type="spellEnd"/>
+      <w:r>
+        <w:t xml:space="preserve"> erhalten wir gleichzeitig gratis ein Repository auf einem Server, weshalb sich also </w:t>
+      </w:r>
+      <w:proofErr w:type="spellStart"/>
+      <w:r>
+        <w:t>Git</w:t>
+      </w:r>
+      <w:proofErr w:type="spellEnd"/>
+      <w:r>
+        <w:t xml:space="preserve"> gut für unser Projekt eignet.</w:t>
       </w:r>
     </w:p>
     <w:p>
@@ -5526,7 +7478,7 @@
       </w:r>
     </w:p>
     <w:p>
-      <w:hyperlink r:id="rId17" w:history="1">
+      <w:hyperlink r:id="rId19" w:history="1">
         <w:r>
           <w:rPr>
             <w:rStyle w:val="Hyperlink"/>
@@ -5548,14 +7500,43 @@
         <w:pStyle w:val="berschrift3"/>
       </w:pPr>
       <w:bookmarkStart w:id="36" w:name="_Toc355704678"/>
-      <w:r>
-        <w:t>Maven 3.0.4</w:t>
+      <w:proofErr w:type="spellStart"/>
+      <w:r>
+        <w:t>Maven</w:t>
+      </w:r>
+      <w:proofErr w:type="spellEnd"/>
+      <w:r>
+        <w:t xml:space="preserve"> 3.0.4</w:t>
       </w:r>
       <w:bookmarkEnd w:id="36"/>
     </w:p>
     <w:p>
       <w:r>
-        <w:t xml:space="preserve">Als Buildsystem verwenden wir auch den heutigen Standard – nämlich Maven. Die Identifikation unseres Maven Projektes </w:t>
+        <w:t xml:space="preserve">Als </w:t>
+      </w:r>
+      <w:proofErr w:type="spellStart"/>
+      <w:r>
+        <w:t>Buildsystem</w:t>
+      </w:r>
+      <w:proofErr w:type="spellEnd"/>
+      <w:r>
+        <w:t xml:space="preserve"> verwenden wir auch den heutigen Standard – nämlich </w:t>
+      </w:r>
+      <w:proofErr w:type="spellStart"/>
+      <w:r>
+        <w:t>Maven</w:t>
+      </w:r>
+      <w:proofErr w:type="spellEnd"/>
+      <w:r>
+        <w:t xml:space="preserve">. Die Identifikation unseres </w:t>
+      </w:r>
+      <w:proofErr w:type="spellStart"/>
+      <w:r>
+        <w:t>Maven</w:t>
+      </w:r>
+      <w:proofErr w:type="spellEnd"/>
+      <w:r>
+        <w:t xml:space="preserve"> Projektes </w:t>
       </w:r>
       <w:r>
         <w:t>sieht wie folgt aus:</w:t>
@@ -5571,7 +7552,21 @@
         <w:rPr>
           <w:rStyle w:val="HTMLSchreibmaschine"/>
         </w:rPr>
-        <w:t>&lt;groupId&gt;</w:t>
+        <w:t>&lt;</w:t>
+      </w:r>
+      <w:proofErr w:type="spellStart"/>
+      <w:r>
+        <w:rPr>
+          <w:rStyle w:val="HTMLSchreibmaschine"/>
+        </w:rPr>
+        <w:t>groupId</w:t>
+      </w:r>
+      <w:proofErr w:type="spellEnd"/>
+      <w:r>
+        <w:rPr>
+          <w:rStyle w:val="HTMLSchreibmaschine"/>
+        </w:rPr>
+        <w:t>&gt;</w:t>
       </w:r>
       <w:r>
         <w:rPr>
@@ -5584,7 +7579,21 @@
         <w:rPr>
           <w:rStyle w:val="HTMLSchreibmaschine"/>
         </w:rPr>
-        <w:t>&lt;/groupId&gt;</w:t>
+        <w:t>&lt;/</w:t>
+      </w:r>
+      <w:proofErr w:type="spellStart"/>
+      <w:r>
+        <w:rPr>
+          <w:rStyle w:val="HTMLSchreibmaschine"/>
+        </w:rPr>
+        <w:t>groupId</w:t>
+      </w:r>
+      <w:proofErr w:type="spellEnd"/>
+      <w:r>
+        <w:rPr>
+          <w:rStyle w:val="HTMLSchreibmaschine"/>
+        </w:rPr>
+        <w:t>&gt;</w:t>
       </w:r>
     </w:p>
     <w:p>
@@ -5599,8 +7608,27 @@
           <w:rStyle w:val="HTMLSchreibmaschine"/>
           <w:lang w:val="fr-CH"/>
         </w:rPr>
-        <w:t>&lt;artifactId&gt;</w:t>
-      </w:r>
+        <w:t>&lt;</w:t>
+      </w:r>
+      <w:proofErr w:type="spellStart"/>
+      <w:proofErr w:type="gramStart"/>
+      <w:r>
+        <w:rPr>
+          <w:rStyle w:val="HTMLSchreibmaschine"/>
+          <w:lang w:val="fr-CH"/>
+        </w:rPr>
+        <w:t>artifactId</w:t>
+      </w:r>
+      <w:proofErr w:type="spellEnd"/>
+      <w:r>
+        <w:rPr>
+          <w:rStyle w:val="HTMLSchreibmaschine"/>
+          <w:lang w:val="fr-CH"/>
+        </w:rPr>
+        <w:t>&gt;</w:t>
+      </w:r>
+      <w:proofErr w:type="spellStart"/>
+      <w:proofErr w:type="gramEnd"/>
       <w:r>
         <w:rPr>
           <w:rStyle w:val="HTMLSchreibmaschine"/>
@@ -5609,12 +7637,29 @@
         </w:rPr>
         <w:t>dynsys</w:t>
       </w:r>
+      <w:proofErr w:type="spellEnd"/>
       <w:r>
         <w:rPr>
           <w:rStyle w:val="HTMLSchreibmaschine"/>
           <w:lang w:val="fr-CH"/>
         </w:rPr>
-        <w:t>&lt;/artifactId&gt;</w:t>
+        <w:t>&lt;/</w:t>
+      </w:r>
+      <w:proofErr w:type="spellStart"/>
+      <w:r>
+        <w:rPr>
+          <w:rStyle w:val="HTMLSchreibmaschine"/>
+          <w:lang w:val="fr-CH"/>
+        </w:rPr>
+        <w:t>artifactId</w:t>
+      </w:r>
+      <w:proofErr w:type="spellEnd"/>
+      <w:r>
+        <w:rPr>
+          <w:rStyle w:val="HTMLSchreibmaschine"/>
+          <w:lang w:val="fr-CH"/>
+        </w:rPr>
+        <w:t>&gt;</w:t>
       </w:r>
     </w:p>
     <w:p>
@@ -5631,7 +7676,23 @@
           <w:rStyle w:val="HTMLSchreibmaschine"/>
           <w:lang w:val="fr-CH"/>
         </w:rPr>
-        <w:t>&lt;version&gt;1&lt;/version&gt;</w:t>
+        <w:t>&lt;</w:t>
+      </w:r>
+      <w:proofErr w:type="gramStart"/>
+      <w:r>
+        <w:rPr>
+          <w:rStyle w:val="HTMLSchreibmaschine"/>
+          <w:lang w:val="fr-CH"/>
+        </w:rPr>
+        <w:t>version&gt;</w:t>
+      </w:r>
+      <w:proofErr w:type="gramEnd"/>
+      <w:r>
+        <w:rPr>
+          <w:rStyle w:val="HTMLSchreibmaschine"/>
+          <w:lang w:val="fr-CH"/>
+        </w:rPr>
+        <w:t>1&lt;/version&gt;</w:t>
       </w:r>
     </w:p>
     <w:p>
@@ -5639,14 +7700,35 @@
         <w:pStyle w:val="berschrift3"/>
       </w:pPr>
       <w:bookmarkStart w:id="37" w:name="_Toc355704679"/>
-      <w:r>
-        <w:t>JUnit 4.8.1</w:t>
+      <w:proofErr w:type="spellStart"/>
+      <w:r>
+        <w:t>JUnit</w:t>
+      </w:r>
+      <w:proofErr w:type="spellEnd"/>
+      <w:r>
+        <w:t xml:space="preserve"> 4.8.1</w:t>
       </w:r>
       <w:bookmarkEnd w:id="37"/>
     </w:p>
     <w:p>
       <w:r>
-        <w:t>Das Standard Testing-Framework für Java ist JUnit. Wir verwenden dies ebenfalls und kombinier</w:t>
+        <w:t xml:space="preserve">Das Standard </w:t>
+      </w:r>
+      <w:proofErr w:type="spellStart"/>
+      <w:r>
+        <w:t>Testing</w:t>
+      </w:r>
+      <w:proofErr w:type="spellEnd"/>
+      <w:r>
+        <w:t xml:space="preserve">-Framework für Java ist </w:t>
+      </w:r>
+      <w:proofErr w:type="spellStart"/>
+      <w:r>
+        <w:t>JUnit</w:t>
+      </w:r>
+      <w:proofErr w:type="spellEnd"/>
+      <w:r>
+        <w:t>. Wir verwenden dies ebenfalls und kombinier</w:t>
       </w:r>
       <w:r>
         <w:t>en es, falls</w:t>
@@ -5658,7 +7740,15 @@
         <w:t>,</w:t>
       </w:r>
       <w:r>
-        <w:t xml:space="preserve"> mit Mockito.</w:t>
+        <w:t xml:space="preserve"> mit </w:t>
+      </w:r>
+      <w:proofErr w:type="spellStart"/>
+      <w:r>
+        <w:t>Mockito</w:t>
+      </w:r>
+      <w:proofErr w:type="spellEnd"/>
+      <w:r>
+        <w:t>.</w:t>
       </w:r>
     </w:p>
     <w:p>
@@ -5666,8 +7756,13 @@
         <w:pStyle w:val="berschrift3"/>
       </w:pPr>
       <w:bookmarkStart w:id="38" w:name="_Toc355704680"/>
-      <w:r>
-        <w:t>JFreeChart 1.0.13</w:t>
+      <w:proofErr w:type="spellStart"/>
+      <w:r>
+        <w:t>JFreeChart</w:t>
+      </w:r>
+      <w:proofErr w:type="spellEnd"/>
+      <w:r>
+        <w:t xml:space="preserve"> 1.0.13</w:t>
       </w:r>
       <w:bookmarkEnd w:id="38"/>
     </w:p>
@@ -5696,18 +7791,42 @@
       <w:r>
         <w:t xml:space="preserve"> </w:t>
       </w:r>
+      <w:proofErr w:type="spellStart"/>
       <w:r>
         <w:t>JFreeChart</w:t>
       </w:r>
+      <w:proofErr w:type="spellEnd"/>
       <w:r>
         <w:t xml:space="preserve">, entwickelt von </w:t>
       </w:r>
-      <w:hyperlink r:id="rId18" w:history="1">
+      <w:hyperlink r:id="rId20" w:history="1">
+        <w:proofErr w:type="spellStart"/>
         <w:r>
           <w:rPr>
             <w:rStyle w:val="Hyperlink"/>
           </w:rPr>
-          <w:t>Object Refinery Ltd</w:t>
+          <w:t>Object</w:t>
+        </w:r>
+        <w:proofErr w:type="spellEnd"/>
+        <w:r>
+          <w:rPr>
+            <w:rStyle w:val="Hyperlink"/>
+          </w:rPr>
+          <w:t xml:space="preserve"> </w:t>
+        </w:r>
+        <w:proofErr w:type="spellStart"/>
+        <w:r>
+          <w:rPr>
+            <w:rStyle w:val="Hyperlink"/>
+          </w:rPr>
+          <w:t>Refinery</w:t>
+        </w:r>
+        <w:proofErr w:type="spellEnd"/>
+        <w:r>
+          <w:rPr>
+            <w:rStyle w:val="Hyperlink"/>
+          </w:rPr>
+          <w:t xml:space="preserve"> Ltd</w:t>
         </w:r>
       </w:hyperlink>
       <w:r>
@@ -5783,7 +7902,7 @@
           <w:rStyle w:val="HTMLSchreibmaschine"/>
         </w:rPr>
       </w:pPr>
-      <w:hyperlink r:id="rId19" w:history="1">
+      <w:hyperlink r:id="rId21" w:history="1">
         <w:r>
           <w:rPr>
             <w:rStyle w:val="Hyperlink"/>
@@ -5807,7 +7926,23 @@
     </w:p>
     <w:p>
       <w:r>
-        <w:t xml:space="preserve">Die Applikation soll es erlauben, vom Benutzer mit Variablen / Funktionen / Konstanten gefüttert zu werden, welche zusammen ein dynamischen System bilden. Die Benutzereingaben müssen dabei also als mathematische Formeln interpretiert werden – dies ist keine triviale Sache. Für Java gibt es zwei bekannte Libraries welche eine Sprache unterstützen, die der mathematischen Syntax mit Erweiterungen entspricht. Die Expression Language von Spring – vermutlich der Standard – und jene von Apache Commons. Da wir über Basiskenntnisse über die Commons Library (JEXL - </w:t>
+        <w:t xml:space="preserve">Die Applikation soll es erlauben, vom Benutzer mit Variablen / Funktionen / Konstanten gefüttert zu werden, welche zusammen ein dynamischen System bilden. Die Benutzereingaben müssen dabei also als mathematische Formeln interpretiert werden – dies ist keine triviale Sache. Für Java gibt es zwei bekannte Libraries welche eine Sprache unterstützen, die der mathematischen Syntax mit Erweiterungen entspricht. Die Expression Language von Spring – vermutlich der Standard – und jene von Apache </w:t>
+      </w:r>
+      <w:proofErr w:type="spellStart"/>
+      <w:r>
+        <w:t>Commons</w:t>
+      </w:r>
+      <w:proofErr w:type="spellEnd"/>
+      <w:r>
+        <w:t xml:space="preserve">. Da wir über Basiskenntnisse über die </w:t>
+      </w:r>
+      <w:proofErr w:type="spellStart"/>
+      <w:r>
+        <w:t>Commons</w:t>
+      </w:r>
+      <w:proofErr w:type="spellEnd"/>
+      <w:r>
+        <w:t xml:space="preserve"> Library (JEXL - </w:t>
       </w:r>
       <w:r>
         <w:t>Java Expression Language</w:t>
@@ -5827,7 +7962,7 @@
           <w:rStyle w:val="HTMLSchreibmaschine"/>
         </w:rPr>
       </w:pPr>
-      <w:hyperlink r:id="rId20" w:history="1">
+      <w:hyperlink r:id="rId22" w:history="1">
         <w:r>
           <w:rPr>
             <w:rStyle w:val="Hyperlink"/>
@@ -5883,12 +8018,21 @@
           <w:lang w:val="fr-CH"/>
         </w:rPr>
       </w:pPr>
+      <w:proofErr w:type="gramStart"/>
       <w:r>
         <w:rPr>
           <w:rStyle w:val="HTMLSchreibmaschine"/>
           <w:lang w:val="fr-CH"/>
         </w:rPr>
-        <w:t>var t = -20.0</w:t>
+        <w:t>var</w:t>
+      </w:r>
+      <w:proofErr w:type="gramEnd"/>
+      <w:r>
+        <w:rPr>
+          <w:rStyle w:val="HTMLSchreibmaschine"/>
+          <w:lang w:val="fr-CH"/>
+        </w:rPr>
+        <w:t xml:space="preserve"> t = -20.0</w:t>
       </w:r>
     </w:p>
     <w:p>
@@ -5906,12 +8050,37 @@
           <w:lang w:val="fr-CH"/>
         </w:rPr>
       </w:pPr>
+      <w:proofErr w:type="gramStart"/>
       <w:r>
         <w:rPr>
           <w:rStyle w:val="HTMLSchreibmaschine"/>
           <w:lang w:val="fr-CH"/>
         </w:rPr>
-        <w:t>var t_diff = 0.0</w:t>
+        <w:t>var</w:t>
+      </w:r>
+      <w:proofErr w:type="gramEnd"/>
+      <w:r>
+        <w:rPr>
+          <w:rStyle w:val="HTMLSchreibmaschine"/>
+          <w:lang w:val="fr-CH"/>
+        </w:rPr>
+        <w:t xml:space="preserve"> </w:t>
+      </w:r>
+      <w:proofErr w:type="spellStart"/>
+      <w:r>
+        <w:rPr>
+          <w:rStyle w:val="HTMLSchreibmaschine"/>
+          <w:lang w:val="fr-CH"/>
+        </w:rPr>
+        <w:t>t_diff</w:t>
+      </w:r>
+      <w:proofErr w:type="spellEnd"/>
+      <w:r>
+        <w:rPr>
+          <w:rStyle w:val="HTMLSchreibmaschine"/>
+          <w:lang w:val="fr-CH"/>
+        </w:rPr>
+        <w:t xml:space="preserve"> = 0.0</w:t>
       </w:r>
     </w:p>
     <w:p>
@@ -5926,13 +8095,26 @@
         <w:spacing w:after="0"/>
         <w:rPr>
           <w:rStyle w:val="HTMLSchreibmaschine"/>
-        </w:rPr>
-      </w:pPr>
+          <w:lang w:val="en-US"/>
+        </w:rPr>
+      </w:pPr>
+      <w:proofErr w:type="spellStart"/>
+      <w:proofErr w:type="gramStart"/>
       <w:r>
         <w:rPr>
           <w:rStyle w:val="HTMLSchreibmaschine"/>
-        </w:rPr>
-        <w:t>var H = 100.0</w:t>
+          <w:lang w:val="en-US"/>
+        </w:rPr>
+        <w:t>var</w:t>
+      </w:r>
+      <w:proofErr w:type="spellEnd"/>
+      <w:proofErr w:type="gramEnd"/>
+      <w:r>
+        <w:rPr>
+          <w:rStyle w:val="HTMLSchreibmaschine"/>
+          <w:lang w:val="en-US"/>
+        </w:rPr>
+        <w:t xml:space="preserve"> H = 100.0</w:t>
       </w:r>
     </w:p>
     <w:p>
@@ -5947,13 +8129,42 @@
         <w:spacing w:after="0"/>
         <w:rPr>
           <w:rStyle w:val="HTMLSchreibmaschine"/>
-        </w:rPr>
-      </w:pPr>
+          <w:lang w:val="en-US"/>
+        </w:rPr>
+      </w:pPr>
+      <w:proofErr w:type="spellStart"/>
+      <w:proofErr w:type="gramStart"/>
       <w:r>
         <w:rPr>
           <w:rStyle w:val="HTMLSchreibmaschine"/>
-        </w:rPr>
-        <w:t>var H_diff = 0.0</w:t>
+          <w:lang w:val="en-US"/>
+        </w:rPr>
+        <w:t>var</w:t>
+      </w:r>
+      <w:proofErr w:type="spellEnd"/>
+      <w:proofErr w:type="gramEnd"/>
+      <w:r>
+        <w:rPr>
+          <w:rStyle w:val="HTMLSchreibmaschine"/>
+          <w:lang w:val="en-US"/>
+        </w:rPr>
+        <w:t xml:space="preserve"> </w:t>
+      </w:r>
+      <w:proofErr w:type="spellStart"/>
+      <w:r>
+        <w:rPr>
+          <w:rStyle w:val="HTMLSchreibmaschine"/>
+          <w:lang w:val="en-US"/>
+        </w:rPr>
+        <w:t>H_diff</w:t>
+      </w:r>
+      <w:proofErr w:type="spellEnd"/>
+      <w:r>
+        <w:rPr>
+          <w:rStyle w:val="HTMLSchreibmaschine"/>
+          <w:lang w:val="en-US"/>
+        </w:rPr>
+        <w:t xml:space="preserve"> = 0.0</w:t>
       </w:r>
     </w:p>
     <w:p>
@@ -5970,11 +8181,19 @@
           <w:rStyle w:val="HTMLSchreibmaschine"/>
         </w:rPr>
       </w:pPr>
+      <w:proofErr w:type="spellStart"/>
       <w:r>
         <w:rPr>
           <w:rStyle w:val="HTMLSchreibmaschine"/>
         </w:rPr>
-        <w:t>var Z = 650.0</w:t>
+        <w:t>var</w:t>
+      </w:r>
+      <w:proofErr w:type="spellEnd"/>
+      <w:r>
+        <w:rPr>
+          <w:rStyle w:val="HTMLSchreibmaschine"/>
+        </w:rPr>
+        <w:t xml:space="preserve"> Z = 650.0</w:t>
       </w:r>
     </w:p>
     <w:p>
@@ -5991,11 +8210,33 @@
           <w:rStyle w:val="HTMLSchreibmaschine"/>
         </w:rPr>
       </w:pPr>
+      <w:proofErr w:type="spellStart"/>
       <w:r>
         <w:rPr>
           <w:rStyle w:val="HTMLSchreibmaschine"/>
         </w:rPr>
-        <w:t>var Z_diff = 0.0</w:t>
+        <w:t>var</w:t>
+      </w:r>
+      <w:proofErr w:type="spellEnd"/>
+      <w:r>
+        <w:rPr>
+          <w:rStyle w:val="HTMLSchreibmaschine"/>
+        </w:rPr>
+        <w:t xml:space="preserve"> </w:t>
+      </w:r>
+      <w:proofErr w:type="spellStart"/>
+      <w:r>
+        <w:rPr>
+          <w:rStyle w:val="HTMLSchreibmaschine"/>
+        </w:rPr>
+        <w:t>Z_diff</w:t>
+      </w:r>
+      <w:proofErr w:type="spellEnd"/>
+      <w:r>
+        <w:rPr>
+          <w:rStyle w:val="HTMLSchreibmaschine"/>
+        </w:rPr>
+        <w:t xml:space="preserve"> = 0.0</w:t>
       </w:r>
     </w:p>
     <w:p>
@@ -6010,11 +8251,13 @@
         <w:spacing w:after="0"/>
         <w:rPr>
           <w:rStyle w:val="HTMLSchreibmaschine"/>
+          <w:lang w:val="en-US"/>
         </w:rPr>
       </w:pPr>
       <w:r>
         <w:rPr>
           <w:rStyle w:val="HTMLSchreibmaschine"/>
+          <w:lang w:val="en-US"/>
         </w:rPr>
         <w:t>}</w:t>
       </w:r>
@@ -6034,13 +8277,24 @@
         <w:spacing w:after="0"/>
         <w:rPr>
           <w:rStyle w:val="HTMLSchreibmaschine"/>
-        </w:rPr>
-      </w:pPr>
+          <w:lang w:val="en-US"/>
+        </w:rPr>
+      </w:pPr>
+      <w:proofErr w:type="gramStart"/>
       <w:r>
         <w:rPr>
           <w:rStyle w:val="HTMLSchreibmaschine"/>
-        </w:rPr>
-        <w:t>return [</w:t>
+          <w:lang w:val="en-US"/>
+        </w:rPr>
+        <w:t>return</w:t>
+      </w:r>
+      <w:proofErr w:type="gramEnd"/>
+      <w:r>
+        <w:rPr>
+          <w:rStyle w:val="HTMLSchreibmaschine"/>
+          <w:lang w:val="en-US"/>
+        </w:rPr>
+        <w:t xml:space="preserve"> [</w:t>
       </w:r>
     </w:p>
     <w:p>
@@ -6061,21 +8315,35 @@
           <w:rStyle w:val="HTMLSchreibmaschine"/>
           <w:sz w:val="18"/>
           <w:szCs w:val="18"/>
+          <w:lang w:val="en-US"/>
         </w:rPr>
       </w:pPr>
       <w:r>
         <w:rPr>
           <w:rStyle w:val="HTMLSchreibmaschine"/>
+          <w:lang w:val="en-US"/>
         </w:rPr>
         <w:tab/>
       </w:r>
+      <w:proofErr w:type="gramStart"/>
       <w:r>
         <w:rPr>
           <w:rStyle w:val="HTMLSchreibmaschine"/>
           <w:sz w:val="18"/>
           <w:szCs w:val="18"/>
-        </w:rPr>
-        <w:t xml:space="preserve">new("java.lang.Double",5), </w:t>
+          <w:lang w:val="en-US"/>
+        </w:rPr>
+        <w:t>new(</w:t>
+      </w:r>
+      <w:proofErr w:type="gramEnd"/>
+      <w:r>
+        <w:rPr>
+          <w:rStyle w:val="HTMLSchreibmaschine"/>
+          <w:sz w:val="18"/>
+          <w:szCs w:val="18"/>
+          <w:lang w:val="en-US"/>
+        </w:rPr>
+        <w:t xml:space="preserve">"java.lang.Double",5), </w:t>
       </w:r>
     </w:p>
     <w:p>
@@ -6096,7 +8364,7 @@
           <w:rStyle w:val="HTMLSchreibmaschine"/>
           <w:sz w:val="18"/>
           <w:szCs w:val="18"/>
-          <w:lang w:val="fr-CH"/>
+          <w:lang w:val="en-US"/>
         </w:rPr>
       </w:pPr>
       <w:r>
@@ -6104,33 +8372,65 @@
           <w:rStyle w:val="HTMLSchreibmaschine"/>
           <w:sz w:val="18"/>
           <w:szCs w:val="18"/>
+          <w:lang w:val="en-US"/>
         </w:rPr>
         <w:tab/>
       </w:r>
+      <w:proofErr w:type="gramStart"/>
       <w:r>
         <w:rPr>
           <w:rStyle w:val="HTMLSchreibmaschine"/>
           <w:sz w:val="18"/>
           <w:szCs w:val="18"/>
-          <w:lang w:val="fr-CH"/>
-        </w:rPr>
-        <w:t>new("java.l</w:t>
-      </w:r>
+          <w:lang w:val="en-US"/>
+        </w:rPr>
+        <w:t>new(</w:t>
+      </w:r>
+      <w:proofErr w:type="gramEnd"/>
       <w:r>
         <w:rPr>
           <w:rStyle w:val="HTMLSchreibmaschine"/>
           <w:sz w:val="18"/>
           <w:szCs w:val="18"/>
-          <w:lang w:val="fr-CH"/>
-        </w:rPr>
-        <w:t>ang.Double",math:max(-H, 0.0001*H*Z*(20-math:abs(10- t))</w:t>
+          <w:lang w:val="en-US"/>
+        </w:rPr>
+        <w:t>"java.l</w:t>
       </w:r>
       <w:r>
         <w:rPr>
           <w:rStyle w:val="HTMLSchreibmaschine"/>
           <w:sz w:val="18"/>
           <w:szCs w:val="18"/>
-          <w:lang w:val="fr-CH"/>
+          <w:lang w:val="en-US"/>
+        </w:rPr>
+        <w:t>ang.Double",</w:t>
+      </w:r>
+      <w:proofErr w:type="spellStart"/>
+      <w:r>
+        <w:rPr>
+          <w:rStyle w:val="HTMLSchreibmaschine"/>
+          <w:sz w:val="18"/>
+          <w:szCs w:val="18"/>
+          <w:lang w:val="en-US"/>
+        </w:rPr>
+        <w:t>math:max</w:t>
+      </w:r>
+      <w:proofErr w:type="spellEnd"/>
+      <w:r>
+        <w:rPr>
+          <w:rStyle w:val="HTMLSchreibmaschine"/>
+          <w:sz w:val="18"/>
+          <w:szCs w:val="18"/>
+          <w:lang w:val="en-US"/>
+        </w:rPr>
+        <w:t>(-H, 0.0001*H*Z*(20-math:abs(10- t))</w:t>
+      </w:r>
+      <w:r>
+        <w:rPr>
+          <w:rStyle w:val="HTMLSchreibmaschine"/>
+          <w:sz w:val="18"/>
+          <w:szCs w:val="18"/>
+          <w:lang w:val="en-US"/>
         </w:rPr>
         <w:t xml:space="preserve">)), </w:t>
       </w:r>
@@ -6153,6 +8453,7 @@
           <w:rStyle w:val="HTMLSchreibmaschine"/>
           <w:sz w:val="18"/>
           <w:szCs w:val="18"/>
+          <w:lang w:val="en-US"/>
         </w:rPr>
       </w:pPr>
       <w:r>
@@ -6160,17 +8461,89 @@
           <w:rStyle w:val="HTMLSchreibmaschine"/>
           <w:sz w:val="18"/>
           <w:szCs w:val="18"/>
-          <w:lang w:val="fr-CH"/>
+          <w:lang w:val="en-US"/>
         </w:rPr>
         <w:tab/>
       </w:r>
+      <w:proofErr w:type="gramStart"/>
       <w:r>
         <w:rPr>
           <w:rStyle w:val="HTMLSchreibmaschine"/>
           <w:sz w:val="18"/>
           <w:szCs w:val="18"/>
-        </w:rPr>
-        <w:t>new("java.lang.Double",math:min(0, -math:min(Z, H_diff)))</w:t>
+          <w:lang w:val="en-US"/>
+        </w:rPr>
+        <w:t>new(</w:t>
+      </w:r>
+      <w:proofErr w:type="gramEnd"/>
+      <w:r>
+        <w:rPr>
+          <w:rStyle w:val="HTMLSchreibmaschine"/>
+          <w:sz w:val="18"/>
+          <w:szCs w:val="18"/>
+          <w:lang w:val="en-US"/>
+        </w:rPr>
+        <w:t>"java.lang.Double",</w:t>
+      </w:r>
+      <w:proofErr w:type="spellStart"/>
+      <w:r>
+        <w:rPr>
+          <w:rStyle w:val="HTMLSchreibmaschine"/>
+          <w:sz w:val="18"/>
+          <w:szCs w:val="18"/>
+          <w:lang w:val="en-US"/>
+        </w:rPr>
+        <w:t>math:min</w:t>
+      </w:r>
+      <w:proofErr w:type="spellEnd"/>
+      <w:r>
+        <w:rPr>
+          <w:rStyle w:val="HTMLSchreibmaschine"/>
+          <w:sz w:val="18"/>
+          <w:szCs w:val="18"/>
+          <w:lang w:val="en-US"/>
+        </w:rPr>
+        <w:t>(0, -</w:t>
+      </w:r>
+      <w:proofErr w:type="spellStart"/>
+      <w:r>
+        <w:rPr>
+          <w:rStyle w:val="HTMLSchreibmaschine"/>
+          <w:sz w:val="18"/>
+          <w:szCs w:val="18"/>
+          <w:lang w:val="en-US"/>
+        </w:rPr>
+        <w:t>math:min</w:t>
+      </w:r>
+      <w:proofErr w:type="spellEnd"/>
+      <w:r>
+        <w:rPr>
+          <w:rStyle w:val="HTMLSchreibmaschine"/>
+          <w:sz w:val="18"/>
+          <w:szCs w:val="18"/>
+          <w:lang w:val="en-US"/>
+        </w:rPr>
+        <w:t xml:space="preserve">(Z, </w:t>
+      </w:r>
+      <w:proofErr w:type="spellStart"/>
+      <w:r>
+        <w:rPr>
+          <w:rStyle w:val="HTMLSchreibmaschine"/>
+          <w:sz w:val="18"/>
+          <w:szCs w:val="18"/>
+          <w:lang w:val="en-US"/>
+        </w:rPr>
+        <w:t>H_diff</w:t>
+      </w:r>
+      <w:proofErr w:type="spellEnd"/>
+      <w:r>
+        <w:rPr>
+          <w:rStyle w:val="HTMLSchreibmaschine"/>
+          <w:sz w:val="18"/>
+          <w:szCs w:val="18"/>
+          <w:lang w:val="en-US"/>
+        </w:rPr>
+        <w:t>)))</w:t>
       </w:r>
     </w:p>
     <w:p>
@@ -6269,7 +8642,7 @@
                     </pic:cNvPicPr>
                   </pic:nvPicPr>
                   <pic:blipFill>
-                    <a:blip r:embed="rId21">
+                    <a:blip r:embed="rId23">
                       <a:extLst>
                         <a:ext uri="{28A0092B-C50C-407E-A947-70E740481C1C}">
                           <a14:useLocalDpi xmlns:a14="http://schemas.microsoft.com/office/drawing/2010/main" val="0"/>
@@ -6353,7 +8726,7 @@
                     </pic:cNvPicPr>
                   </pic:nvPicPr>
                   <pic:blipFill>
-                    <a:blip r:embed="rId22">
+                    <a:blip r:embed="rId24">
                       <a:extLst>
                         <a:ext uri="{28A0092B-C50C-407E-A947-70E740481C1C}">
                           <a14:useLocalDpi xmlns:a14="http://schemas.microsoft.com/office/drawing/2010/main" val="0"/>
@@ -6437,7 +8810,7 @@
                     </pic:cNvPicPr>
                   </pic:nvPicPr>
                   <pic:blipFill>
-                    <a:blip r:embed="rId23">
+                    <a:blip r:embed="rId25">
                       <a:extLst>
                         <a:ext uri="{28A0092B-C50C-407E-A947-70E740481C1C}">
                           <a14:useLocalDpi xmlns:a14="http://schemas.microsoft.com/office/drawing/2010/main" val="0"/>
@@ -6527,7 +8900,7 @@
                     </pic:cNvPicPr>
                   </pic:nvPicPr>
                   <pic:blipFill>
-                    <a:blip r:embed="rId24">
+                    <a:blip r:embed="rId26">
                       <a:extLst>
                         <a:ext uri="{28A0092B-C50C-407E-A947-70E740481C1C}">
                           <a14:useLocalDpi xmlns:a14="http://schemas.microsoft.com/office/drawing/2010/main" val="0"/>
@@ -6567,7 +8940,23 @@
         <w:t xml:space="preserve">Beschreibung: </w:t>
       </w:r>
       <w:r>
-        <w:t>Alle Klassen, welche für die Clientseitige Persistierung (Serialisierung und Files) benötigt werden, befinden sich in diesem Package.</w:t>
+        <w:t xml:space="preserve">Alle Klassen, welche für die Clientseitige </w:t>
+      </w:r>
+      <w:proofErr w:type="spellStart"/>
+      <w:r>
+        <w:t>Persistierung</w:t>
+      </w:r>
+      <w:proofErr w:type="spellEnd"/>
+      <w:r>
+        <w:t xml:space="preserve"> (</w:t>
+      </w:r>
+      <w:proofErr w:type="spellStart"/>
+      <w:r>
+        <w:t>Serialisierung</w:t>
+      </w:r>
+      <w:proofErr w:type="spellEnd"/>
+      <w:r>
+        <w:t xml:space="preserve"> und Files) benötigt werden, befinden sich in diesem Package.</w:t>
       </w:r>
     </w:p>
     <w:p>
@@ -6618,13 +9007,37 @@
         <w:rPr>
           <w:lang w:val="fr-CH"/>
         </w:rPr>
-        <w:t>JEXL – Java Expression Language</w:t>
+        <w:t xml:space="preserve">JEXL – Java Expression </w:t>
+      </w:r>
+      <w:proofErr w:type="spellStart"/>
+      <w:r>
+        <w:rPr>
+          <w:lang w:val="fr-CH"/>
+        </w:rPr>
+        <w:t>Language</w:t>
       </w:r>
       <w:bookmarkEnd w:id="43"/>
-    </w:p>
-    <w:p>
-      <w:r>
-        <w:t>Folgende Library von Apache Commons haben wir in unser Projekt eingebunden:</w:t>
+      <w:proofErr w:type="spellEnd"/>
+    </w:p>
+    <w:p>
+      <w:r>
+        <w:t xml:space="preserve">Folgende Library von </w:t>
+      </w:r>
+      <w:proofErr w:type="gramStart"/>
+      <w:r>
+        <w:t>Apache</w:t>
+      </w:r>
+      <w:proofErr w:type="gramEnd"/>
+      <w:r>
+        <w:t xml:space="preserve"> </w:t>
+      </w:r>
+      <w:proofErr w:type="spellStart"/>
+      <w:r>
+        <w:t>Commons</w:t>
+      </w:r>
+      <w:proofErr w:type="spellEnd"/>
+      <w:r>
+        <w:t xml:space="preserve"> haben wir in unser Projekt eingebunden:</w:t>
       </w:r>
     </w:p>
     <w:p>
@@ -6639,15 +9052,31 @@
         <w:spacing w:after="0"/>
         <w:rPr>
           <w:rStyle w:val="HTMLSchreibmaschine"/>
-          <w:lang w:val="fr-CH"/>
+          <w:lang w:val="en-US"/>
         </w:rPr>
       </w:pPr>
       <w:r>
         <w:rPr>
           <w:rStyle w:val="HTMLSchreibmaschine"/>
-          <w:lang w:val="fr-CH"/>
-        </w:rPr>
-        <w:t>&lt;dependency&gt;</w:t>
+          <w:lang w:val="en-US"/>
+        </w:rPr>
+        <w:t>&lt;</w:t>
+      </w:r>
+      <w:proofErr w:type="gramStart"/>
+      <w:r>
+        <w:rPr>
+          <w:rStyle w:val="HTMLSchreibmaschine"/>
+          <w:lang w:val="en-US"/>
+        </w:rPr>
+        <w:t>dependency</w:t>
+      </w:r>
+      <w:proofErr w:type="gramEnd"/>
+      <w:r>
+        <w:rPr>
+          <w:rStyle w:val="HTMLSchreibmaschine"/>
+          <w:lang w:val="en-US"/>
+        </w:rPr>
+        <w:t>&gt;</w:t>
       </w:r>
     </w:p>
     <w:p>
@@ -6662,31 +9091,65 @@
         <w:spacing w:after="0"/>
         <w:rPr>
           <w:rStyle w:val="HTMLSchreibmaschine"/>
-          <w:lang w:val="fr-CH"/>
+          <w:lang w:val="en-US"/>
         </w:rPr>
       </w:pPr>
       <w:r>
         <w:rPr>
           <w:rStyle w:val="HTMLSchreibmaschine"/>
-          <w:lang w:val="fr-CH"/>
+          <w:lang w:val="en-US"/>
         </w:rPr>
         <w:tab/>
-        <w:t>&lt;groupId&gt;</w:t>
-      </w:r>
+        <w:t>&lt;</w:t>
+      </w:r>
+      <w:proofErr w:type="spellStart"/>
+      <w:r>
+        <w:rPr>
+          <w:rStyle w:val="HTMLSchreibmaschine"/>
+          <w:lang w:val="en-US"/>
+        </w:rPr>
+        <w:t>groupId</w:t>
+      </w:r>
+      <w:proofErr w:type="spellEnd"/>
+      <w:r>
+        <w:rPr>
+          <w:rStyle w:val="HTMLSchreibmaschine"/>
+          <w:lang w:val="en-US"/>
+        </w:rPr>
+        <w:t>&gt;</w:t>
+      </w:r>
+      <w:proofErr w:type="spellStart"/>
       <w:r>
         <w:rPr>
           <w:rStyle w:val="HTMLSchreibmaschine"/>
           <w:b/>
-          <w:lang w:val="fr-CH"/>
+          <w:lang w:val="en-US"/>
         </w:rPr>
         <w:t>org.apache.commons</w:t>
       </w:r>
+      <w:proofErr w:type="spellEnd"/>
       <w:r>
         <w:rPr>
           <w:rStyle w:val="HTMLSchreibmaschine"/>
-          <w:lang w:val="fr-CH"/>
-        </w:rPr>
-        <w:t>&lt;/groupId&gt;</w:t>
+          <w:lang w:val="en-US"/>
+        </w:rPr>
+        <w:t>&lt;/</w:t>
+      </w:r>
+      <w:proofErr w:type="spellStart"/>
+      <w:r>
+        <w:rPr>
+          <w:rStyle w:val="HTMLSchreibmaschine"/>
+          <w:lang w:val="en-US"/>
+        </w:rPr>
+        <w:t>groupId</w:t>
+      </w:r>
+      <w:proofErr w:type="spellEnd"/>
+      <w:r>
+        <w:rPr>
+          <w:rStyle w:val="HTMLSchreibmaschine"/>
+          <w:lang w:val="en-US"/>
+        </w:rPr>
+        <w:t>&gt;</w:t>
       </w:r>
     </w:p>
     <w:p>
@@ -6701,38 +9164,70 @@
         <w:spacing w:after="0"/>
         <w:rPr>
           <w:rStyle w:val="HTMLSchreibmaschine"/>
-          <w:lang w:val="fr-CH"/>
         </w:rPr>
       </w:pPr>
       <w:r>
         <w:rPr>
           <w:rStyle w:val="HTMLSchreibmaschine"/>
-          <w:lang w:val="fr-CH"/>
+          <w:lang w:val="en-US"/>
         </w:rPr>
         <w:t xml:space="preserve">  </w:t>
       </w:r>
       <w:r>
         <w:rPr>
           <w:rStyle w:val="HTMLSchreibmaschine"/>
-          <w:lang w:val="fr-CH"/>
+          <w:lang w:val="en-US"/>
         </w:rPr>
         <w:tab/>
-        <w:t>&lt;artifactId&gt;</w:t>
-      </w:r>
+      </w:r>
+      <w:r>
+        <w:rPr>
+          <w:rStyle w:val="HTMLSchreibmaschine"/>
+        </w:rPr>
+        <w:t>&lt;</w:t>
+      </w:r>
+      <w:proofErr w:type="spellStart"/>
+      <w:r>
+        <w:rPr>
+          <w:rStyle w:val="HTMLSchreibmaschine"/>
+        </w:rPr>
+        <w:t>artifactId</w:t>
+      </w:r>
+      <w:proofErr w:type="spellEnd"/>
+      <w:r>
+        <w:rPr>
+          <w:rStyle w:val="HTMLSchreibmaschine"/>
+        </w:rPr>
+        <w:t>&gt;</w:t>
+      </w:r>
+      <w:proofErr w:type="spellStart"/>
       <w:r>
         <w:rPr>
           <w:rStyle w:val="HTMLSchreibmaschine"/>
           <w:b/>
-          <w:lang w:val="fr-CH"/>
         </w:rPr>
         <w:t>commons-jexl</w:t>
       </w:r>
+      <w:proofErr w:type="spellEnd"/>
       <w:r>
         <w:rPr>
           <w:rStyle w:val="HTMLSchreibmaschine"/>
-          <w:lang w:val="fr-CH"/>
-        </w:rPr>
-        <w:t xml:space="preserve">&lt;/artifactId&gt; </w:t>
+        </w:rPr>
+        <w:t>&lt;/</w:t>
+      </w:r>
+      <w:proofErr w:type="spellStart"/>
+      <w:r>
+        <w:rPr>
+          <w:rStyle w:val="HTMLSchreibmaschine"/>
+        </w:rPr>
+        <w:t>artifactId</w:t>
+      </w:r>
+      <w:proofErr w:type="spellEnd"/>
+      <w:r>
+        <w:rPr>
+          <w:rStyle w:val="HTMLSchreibmaschine"/>
+        </w:rPr>
+        <w:t xml:space="preserve">&gt; </w:t>
       </w:r>
     </w:p>
     <w:p>
@@ -6747,38 +9242,61 @@
         <w:spacing w:after="0"/>
         <w:rPr>
           <w:rStyle w:val="HTMLSchreibmaschine"/>
-          <w:lang w:val="fr-CH"/>
         </w:rPr>
       </w:pPr>
       <w:r>
         <w:rPr>
           <w:rStyle w:val="HTMLSchreibmaschine"/>
-          <w:lang w:val="fr-CH"/>
         </w:rPr>
         <w:t xml:space="preserve">  </w:t>
       </w:r>
       <w:r>
         <w:rPr>
           <w:rStyle w:val="HTMLSchreibmaschine"/>
-          <w:lang w:val="fr-CH"/>
         </w:rPr>
         <w:tab/>
-        <w:t>&lt;version&gt;</w:t>
+        <w:t>&lt;</w:t>
+      </w:r>
+      <w:proofErr w:type="spellStart"/>
+      <w:r>
+        <w:rPr>
+          <w:rStyle w:val="HTMLSchreibmaschine"/>
+        </w:rPr>
+        <w:t>version</w:t>
+      </w:r>
+      <w:proofErr w:type="spellEnd"/>
+      <w:r>
+        <w:rPr>
+          <w:rStyle w:val="HTMLSchreibmaschine"/>
+        </w:rPr>
+        <w:t>&gt;</w:t>
       </w:r>
       <w:r>
         <w:rPr>
           <w:rStyle w:val="HTMLSchreibmaschine"/>
           <w:b/>
-          <w:lang w:val="fr-CH"/>
         </w:rPr>
         <w:t>2.1.1</w:t>
       </w:r>
       <w:r>
         <w:rPr>
           <w:rStyle w:val="HTMLSchreibmaschine"/>
-          <w:lang w:val="fr-CH"/>
-        </w:rPr>
-        <w:t>&lt;/version&gt;</w:t>
+        </w:rPr>
+        <w:t>&lt;/</w:t>
+      </w:r>
+      <w:proofErr w:type="spellStart"/>
+      <w:r>
+        <w:rPr>
+          <w:rStyle w:val="HTMLSchreibmaschine"/>
+        </w:rPr>
+        <w:t>version</w:t>
+      </w:r>
+      <w:proofErr w:type="spellEnd"/>
+      <w:r>
+        <w:rPr>
+          <w:rStyle w:val="HTMLSchreibmaschine"/>
+        </w:rPr>
+        <w:t>&gt;</w:t>
       </w:r>
     </w:p>
     <w:p>
@@ -6799,7 +9317,21 @@
         <w:rPr>
           <w:rStyle w:val="HTMLSchreibmaschine"/>
         </w:rPr>
-        <w:t>&lt;/dependency&gt;</w:t>
+        <w:t>&lt;/</w:t>
+      </w:r>
+      <w:proofErr w:type="spellStart"/>
+      <w:r>
+        <w:rPr>
+          <w:rStyle w:val="HTMLSchreibmaschine"/>
+        </w:rPr>
+        <w:t>dependency</w:t>
+      </w:r>
+      <w:proofErr w:type="spellEnd"/>
+      <w:r>
+        <w:rPr>
+          <w:rStyle w:val="HTMLSchreibmaschine"/>
+        </w:rPr>
+        <w:t>&gt;</w:t>
       </w:r>
     </w:p>
     <w:p/>
@@ -6807,29 +9339,75 @@
       <w:r>
         <w:t xml:space="preserve">Die wichtigste Klasse dieser Library für uns aus Benutzersicht ist die </w:t>
       </w:r>
+      <w:proofErr w:type="spellStart"/>
       <w:r>
         <w:rPr>
           <w:b/>
         </w:rPr>
         <w:t>JexlEngine</w:t>
       </w:r>
+      <w:proofErr w:type="spellEnd"/>
       <w:r>
         <w:t xml:space="preserve">. Die Engine bietet die Methoden </w:t>
       </w:r>
+      <w:proofErr w:type="spellStart"/>
       <w:r>
         <w:rPr>
           <w:b/>
         </w:rPr>
-        <w:t>createScript(String input)</w:t>
+        <w:t>createScript</w:t>
+      </w:r>
+      <w:proofErr w:type="spellEnd"/>
+      <w:r>
+        <w:rPr>
+          <w:b/>
+        </w:rPr>
+        <w:t xml:space="preserve">(String </w:t>
+      </w:r>
+      <w:proofErr w:type="spellStart"/>
+      <w:r>
+        <w:rPr>
+          <w:b/>
+        </w:rPr>
+        <w:t>input</w:t>
+      </w:r>
+      <w:proofErr w:type="spellEnd"/>
+      <w:r>
+        <w:rPr>
+          <w:b/>
+        </w:rPr>
+        <w:t>)</w:t>
       </w:r>
       <w:r>
         <w:t xml:space="preserve"> und </w:t>
       </w:r>
+      <w:proofErr w:type="spellStart"/>
       <w:r>
         <w:rPr>
           <w:b/>
         </w:rPr>
-        <w:t>createExpression(String input)</w:t>
+        <w:t>createExpression</w:t>
+      </w:r>
+      <w:proofErr w:type="spellEnd"/>
+      <w:r>
+        <w:rPr>
+          <w:b/>
+        </w:rPr>
+        <w:t xml:space="preserve">(String </w:t>
+      </w:r>
+      <w:proofErr w:type="spellStart"/>
+      <w:r>
+        <w:rPr>
+          <w:b/>
+        </w:rPr>
+        <w:t>input</w:t>
+      </w:r>
+      <w:proofErr w:type="spellEnd"/>
+      <w:r>
+        <w:rPr>
+          <w:b/>
+        </w:rPr>
+        <w:t>)</w:t>
       </w:r>
       <w:r>
         <w:t>, welche eine mathematische Eingabe interpretiert und auswertet.</w:t>
@@ -6843,21 +9421,33 @@
       <w:r>
         <w:t xml:space="preserve">Hilfsklasse: </w:t>
       </w:r>
+      <w:proofErr w:type="spellStart"/>
       <w:r>
         <w:t>ch.zhaw.dynsys.el.utils.ExpressionUtil</w:t>
       </w:r>
       <w:bookmarkEnd w:id="44"/>
-    </w:p>
-    <w:p>
-      <w:r>
-        <w:t xml:space="preserve">Wie im Klassendiagramm ersichtlich ist, werden die einzelnen Kulturen/Popoulationen mit der Klasse </w:t>
-      </w:r>
+      <w:proofErr w:type="spellEnd"/>
+    </w:p>
+    <w:p>
+      <w:r>
+        <w:t>Wie im Klassendiagramm ersichtlich ist, werden die einzelnen Kulturen/</w:t>
+      </w:r>
+      <w:proofErr w:type="spellStart"/>
+      <w:r>
+        <w:t>Popoulationen</w:t>
+      </w:r>
+      <w:proofErr w:type="spellEnd"/>
+      <w:r>
+        <w:t xml:space="preserve"> mit der Klasse </w:t>
+      </w:r>
+      <w:proofErr w:type="spellStart"/>
       <w:r>
         <w:rPr>
           <w:b/>
         </w:rPr>
         <w:t>ch.zhaw.dynsys.simulation.Culture</w:t>
       </w:r>
+      <w:proofErr w:type="spellEnd"/>
       <w:r>
         <w:t xml:space="preserve"> abgebildet. </w:t>
       </w:r>
@@ -6911,7 +9501,7 @@
                     </pic:cNvPicPr>
                   </pic:nvPicPr>
                   <pic:blipFill>
-                    <a:blip r:embed="rId25">
+                    <a:blip r:embed="rId27">
                       <a:extLst>
                         <a:ext uri="{28A0092B-C50C-407E-A947-70E740481C1C}">
                           <a14:useLocalDpi xmlns:a14="http://schemas.microsoft.com/office/drawing/2010/main" val="0"/>
@@ -6996,11 +9586,19 @@
           <w:rStyle w:val="HTMLSchreibmaschine"/>
         </w:rPr>
       </w:pPr>
+      <w:proofErr w:type="spellStart"/>
       <w:r>
         <w:rPr>
           <w:rStyle w:val="HTMLSchreibmaschine"/>
         </w:rPr>
-        <w:t>var K = 50.0</w:t>
+        <w:t>var</w:t>
+      </w:r>
+      <w:proofErr w:type="spellEnd"/>
+      <w:r>
+        <w:rPr>
+          <w:rStyle w:val="HTMLSchreibmaschine"/>
+        </w:rPr>
+        <w:t xml:space="preserve"> K = 50.0</w:t>
       </w:r>
     </w:p>
     <w:p>
@@ -7019,11 +9617,33 @@
           <w:rStyle w:val="HTMLSchreibmaschine"/>
         </w:rPr>
       </w:pPr>
+      <w:proofErr w:type="spellStart"/>
       <w:r>
         <w:rPr>
           <w:rStyle w:val="HTMLSchreibmaschine"/>
         </w:rPr>
-        <w:t>var K_diff = 0.0</w:t>
+        <w:t>var</w:t>
+      </w:r>
+      <w:proofErr w:type="spellEnd"/>
+      <w:r>
+        <w:rPr>
+          <w:rStyle w:val="HTMLSchreibmaschine"/>
+        </w:rPr>
+        <w:t xml:space="preserve"> </w:t>
+      </w:r>
+      <w:proofErr w:type="spellStart"/>
+      <w:r>
+        <w:rPr>
+          <w:rStyle w:val="HTMLSchreibmaschine"/>
+        </w:rPr>
+        <w:t>K_diff</w:t>
+      </w:r>
+      <w:proofErr w:type="spellEnd"/>
+      <w:r>
+        <w:rPr>
+          <w:rStyle w:val="HTMLSchreibmaschine"/>
+        </w:rPr>
+        <w:t xml:space="preserve"> = 0.0</w:t>
       </w:r>
     </w:p>
     <w:p>
@@ -7042,11 +9662,19 @@
           <w:rStyle w:val="HTMLSchreibmaschine"/>
         </w:rPr>
       </w:pPr>
+      <w:proofErr w:type="spellStart"/>
       <w:r>
         <w:rPr>
           <w:rStyle w:val="HTMLSchreibmaschine"/>
         </w:rPr>
-        <w:t>var H = 100.0</w:t>
+        <w:t>var</w:t>
+      </w:r>
+      <w:proofErr w:type="spellEnd"/>
+      <w:r>
+        <w:rPr>
+          <w:rStyle w:val="HTMLSchreibmaschine"/>
+        </w:rPr>
+        <w:t xml:space="preserve"> H = 100.0</w:t>
       </w:r>
     </w:p>
     <w:p>
@@ -7065,11 +9693,33 @@
           <w:rStyle w:val="HTMLSchreibmaschine"/>
         </w:rPr>
       </w:pPr>
+      <w:proofErr w:type="spellStart"/>
       <w:r>
         <w:rPr>
           <w:rStyle w:val="HTMLSchreibmaschine"/>
         </w:rPr>
-        <w:t>var H_diff = 0.0</w:t>
+        <w:t>var</w:t>
+      </w:r>
+      <w:proofErr w:type="spellEnd"/>
+      <w:r>
+        <w:rPr>
+          <w:rStyle w:val="HTMLSchreibmaschine"/>
+        </w:rPr>
+        <w:t xml:space="preserve"> </w:t>
+      </w:r>
+      <w:proofErr w:type="spellStart"/>
+      <w:r>
+        <w:rPr>
+          <w:rStyle w:val="HTMLSchreibmaschine"/>
+        </w:rPr>
+        <w:t>H_diff</w:t>
+      </w:r>
+      <w:proofErr w:type="spellEnd"/>
+      <w:r>
+        <w:rPr>
+          <w:rStyle w:val="HTMLSchreibmaschine"/>
+        </w:rPr>
+        <w:t xml:space="preserve"> = 0.0</w:t>
       </w:r>
     </w:p>
     <w:p>
@@ -7112,12 +9762,21 @@
           <w:lang w:val="fr-CH"/>
         </w:rPr>
       </w:pPr>
+      <w:proofErr w:type="gramStart"/>
       <w:r>
         <w:rPr>
           <w:rStyle w:val="HTMLSchreibmaschine"/>
           <w:lang w:val="fr-CH"/>
         </w:rPr>
-        <w:t>return [</w:t>
+        <w:t>return</w:t>
+      </w:r>
+      <w:proofErr w:type="gramEnd"/>
+      <w:r>
+        <w:rPr>
+          <w:rStyle w:val="HTMLSchreibmaschine"/>
+          <w:lang w:val="fr-CH"/>
+        </w:rPr>
+        <w:t xml:space="preserve"> [</w:t>
       </w:r>
     </w:p>
     <w:p>
@@ -7147,12 +9806,21 @@
         </w:rPr>
         <w:tab/>
       </w:r>
+      <w:proofErr w:type="gramStart"/>
       <w:r>
         <w:rPr>
           <w:rStyle w:val="HTMLSchreibmaschine"/>
           <w:lang w:val="fr-CH"/>
         </w:rPr>
-        <w:t>new("java.lang.Double",-0.001 * H),</w:t>
+        <w:t>new(</w:t>
+      </w:r>
+      <w:proofErr w:type="gramEnd"/>
+      <w:r>
+        <w:rPr>
+          <w:rStyle w:val="HTMLSchreibmaschine"/>
+          <w:lang w:val="fr-CH"/>
+        </w:rPr>
+        <w:t>"java.lang.Double",-0.001 * H),</w:t>
       </w:r>
     </w:p>
     <w:p>
@@ -7182,12 +9850,21 @@
         </w:rPr>
         <w:tab/>
       </w:r>
+      <w:proofErr w:type="gramStart"/>
       <w:r>
         <w:rPr>
           <w:rStyle w:val="HTMLSchreibmaschine"/>
           <w:lang w:val="fr-CH"/>
         </w:rPr>
-        <w:t>new("java.lang.Double",0.002 * K)</w:t>
+        <w:t>new(</w:t>
+      </w:r>
+      <w:proofErr w:type="gramEnd"/>
+      <w:r>
+        <w:rPr>
+          <w:rStyle w:val="HTMLSchreibmaschine"/>
+          <w:lang w:val="fr-CH"/>
+        </w:rPr>
+        <w:t>"java.lang.Double",0.002 * K)</w:t>
       </w:r>
     </w:p>
     <w:p>
@@ -7242,7 +9919,15 @@
         <w:ind w:left="284"/>
       </w:pPr>
       <w:r>
-        <w:t>Dieses Script wird nun der JexlEngine übergeben. Da wir bloss einen Rückgabewert haben dürfen, geben wir ein Array zurück, in welchem die ausgewerteten Funktionen in derselben Reihenfolge drin sind, wie sie als Kulturen übergeben wurden.</w:t>
+        <w:t xml:space="preserve">Dieses Script wird nun der </w:t>
+      </w:r>
+      <w:proofErr w:type="spellStart"/>
+      <w:r>
+        <w:t>JexlEngine</w:t>
+      </w:r>
+      <w:proofErr w:type="spellEnd"/>
+      <w:r>
+        <w:t xml:space="preserve"> übergeben. Da wir bloss einen Rückgabewert haben dürfen, geben wir ein Array zurück, in welchem die ausgewerteten Funktionen in derselben Reihenfolge drin sind, wie sie als Kulturen übergeben wurden.</w:t>
       </w:r>
     </w:p>
     <w:p>
@@ -7265,7 +9950,23 @@
         <w:ind w:left="284"/>
       </w:pPr>
       <w:r>
-        <w:t>Die Variablen "K_diff“ und „H_diff“ werden automatisch dazu generiert – sie entsprechen jeweils der Wachstumsrate (also der Ablei</w:t>
+        <w:t>Die Variablen "</w:t>
+      </w:r>
+      <w:proofErr w:type="spellStart"/>
+      <w:r>
+        <w:t>K_diff</w:t>
+      </w:r>
+      <w:proofErr w:type="spellEnd"/>
+      <w:r>
+        <w:t>“ und „</w:t>
+      </w:r>
+      <w:proofErr w:type="spellStart"/>
+      <w:r>
+        <w:t>H_diff</w:t>
+      </w:r>
+      <w:proofErr w:type="spellEnd"/>
+      <w:r>
+        <w:t>“ werden automatisch dazu generiert – sie entsprechen jeweils der Wachstumsrate (also der Ablei</w:t>
       </w:r>
       <w:r>
         <w:t>tung) der dazugehörigen Kultur und können vom Benutzer selbst auch verwendet werden.</w:t>
@@ -7300,7 +10001,15 @@
       </w:pPr>
       <w:r>
         <w:br/>
-        <w:t>Wenn das Script von der JexlEngine ausgeführt wird, erhalten wir den oben definierten Rückgabewert, das heisst, wir erhalten ein Array von Doubles:</w:t>
+        <w:t xml:space="preserve">Wenn das Script von der </w:t>
+      </w:r>
+      <w:proofErr w:type="spellStart"/>
+      <w:r>
+        <w:t>JexlEngine</w:t>
+      </w:r>
+      <w:proofErr w:type="spellEnd"/>
+      <w:r>
+        <w:t xml:space="preserve"> ausgeführt wird, erhalten wir den oben definierten Rückgabewert, das heisst, wir erhalten ein Array von Doubles:</w:t>
       </w:r>
     </w:p>
     <w:p>
@@ -7327,7 +10036,61 @@
           <w:bdr w:val="single" w:sz="4" w:space="0" w:color="auto"/>
           <w:shd w:val="clear" w:color="auto" w:fill="EEECE1"/>
         </w:rPr>
-        <w:t>double[] results = (double[]) script.execute(context);</w:t>
+        <w:t xml:space="preserve">double[] </w:t>
+      </w:r>
+      <w:proofErr w:type="spellStart"/>
+      <w:r>
+        <w:rPr>
+          <w:rStyle w:val="HTMLSchreibmaschine"/>
+          <w:bdr w:val="single" w:sz="4" w:space="0" w:color="auto"/>
+          <w:shd w:val="clear" w:color="auto" w:fill="EEECE1"/>
+        </w:rPr>
+        <w:t>results</w:t>
+      </w:r>
+      <w:proofErr w:type="spellEnd"/>
+      <w:r>
+        <w:rPr>
+          <w:rStyle w:val="HTMLSchreibmaschine"/>
+          <w:bdr w:val="single" w:sz="4" w:space="0" w:color="auto"/>
+          <w:shd w:val="clear" w:color="auto" w:fill="EEECE1"/>
+        </w:rPr>
+        <w:t xml:space="preserve"> = (double[]) </w:t>
+      </w:r>
+      <w:proofErr w:type="spellStart"/>
+      <w:r>
+        <w:rPr>
+          <w:rStyle w:val="HTMLSchreibmaschine"/>
+          <w:bdr w:val="single" w:sz="4" w:space="0" w:color="auto"/>
+          <w:shd w:val="clear" w:color="auto" w:fill="EEECE1"/>
+        </w:rPr>
+        <w:t>script.execute</w:t>
+      </w:r>
+      <w:proofErr w:type="spellEnd"/>
+      <w:r>
+        <w:rPr>
+          <w:rStyle w:val="HTMLSchreibmaschine"/>
+          <w:bdr w:val="single" w:sz="4" w:space="0" w:color="auto"/>
+          <w:shd w:val="clear" w:color="auto" w:fill="EEECE1"/>
+        </w:rPr>
+        <w:t>(</w:t>
+      </w:r>
+      <w:proofErr w:type="spellStart"/>
+      <w:r>
+        <w:rPr>
+          <w:rStyle w:val="HTMLSchreibmaschine"/>
+          <w:bdr w:val="single" w:sz="4" w:space="0" w:color="auto"/>
+          <w:shd w:val="clear" w:color="auto" w:fill="EEECE1"/>
+        </w:rPr>
+        <w:t>context</w:t>
+      </w:r>
+      <w:proofErr w:type="spellEnd"/>
+      <w:r>
+        <w:rPr>
+          <w:rStyle w:val="HTMLSchreibmaschine"/>
+          <w:bdr w:val="single" w:sz="4" w:space="0" w:color="auto"/>
+          <w:shd w:val="clear" w:color="auto" w:fill="EEECE1"/>
+        </w:rPr>
+        <w:t>);</w:t>
       </w:r>
     </w:p>
     <w:p>
@@ -7493,7 +10256,7 @@
         <v:path o:extrusionok="f" gradientshapeok="t" o:connecttype="rect"/>
         <o:lock v:ext="edit" aspectratio="t"/>
       </v:shapetype>
-      <v:shape id="_x0000_i1048" type="#_x0000_t75" style="width:11.25pt;height:11.25pt" o:bullet="t">
+      <v:shape id="_x0000_i1069" type="#_x0000_t75" style="width:11.25pt;height:11.25pt" o:bullet="t">
         <v:imagedata r:id="rId1" o:title=""/>
       </v:shape>
     </w:pict>
@@ -7653,7 +10416,6 @@
     <w:lvl w:ilvl="0">
       <w:start w:val="1"/>
       <w:numFmt w:val="decimal"/>
-      <w:pStyle w:val="Listennummer"/>
       <w:lvlText w:val="%1."/>
       <w:lvlJc w:val="left"/>
       <w:pPr>
@@ -11899,11 +14661,15 @@
   </w:style>
   <w:style w:type="character" w:default="1" w:styleId="Absatz-Standardschriftart">
     <w:name w:val="Default Paragraph Font"/>
+    <w:uiPriority w:val="1"/>
     <w:semiHidden/>
+    <w:unhideWhenUsed/>
   </w:style>
   <w:style w:type="table" w:default="1" w:styleId="NormaleTabelle">
     <w:name w:val="Normal Table"/>
+    <w:uiPriority w:val="99"/>
     <w:semiHidden/>
+    <w:unhideWhenUsed/>
     <w:tblPr>
       <w:tblInd w:w="0" w:type="dxa"/>
       <w:tblCellMar>
@@ -11916,7 +14682,9 @@
   </w:style>
   <w:style w:type="numbering" w:default="1" w:styleId="KeineListe">
     <w:name w:val="No List"/>
+    <w:uiPriority w:val="99"/>
     <w:semiHidden/>
+    <w:unhideWhenUsed/>
   </w:style>
   <w:style w:type="character" w:customStyle="1" w:styleId="EmphasisOff">
     <w:name w:val="Emphasis Off"/>
@@ -12831,11 +15599,15 @@
   </w:style>
   <w:style w:type="character" w:default="1" w:styleId="Absatz-Standardschriftart">
     <w:name w:val="Default Paragraph Font"/>
+    <w:uiPriority w:val="1"/>
     <w:semiHidden/>
+    <w:unhideWhenUsed/>
   </w:style>
   <w:style w:type="table" w:default="1" w:styleId="NormaleTabelle">
     <w:name w:val="Normal Table"/>
+    <w:uiPriority w:val="99"/>
     <w:semiHidden/>
+    <w:unhideWhenUsed/>
     <w:tblPr>
       <w:tblInd w:w="0" w:type="dxa"/>
       <w:tblCellMar>
@@ -12848,7 +15620,9 @@
   </w:style>
   <w:style w:type="numbering" w:default="1" w:styleId="KeineListe">
     <w:name w:val="No List"/>
+    <w:uiPriority w:val="99"/>
     <w:semiHidden/>
+    <w:unhideWhenUsed/>
   </w:style>
   <w:style w:type="character" w:customStyle="1" w:styleId="EmphasisOff">
     <w:name w:val="Emphasis Off"/>
@@ -13470,6 +16244,35 @@
         </w:p>
       </w:docPartBody>
     </w:docPart>
+    <w:docPart>
+      <w:docPartPr>
+        <w:name w:val="941BDE68D7F04A93BD26B6C53A9B3DF3"/>
+        <w:category>
+          <w:name w:val="Allgemein"/>
+          <w:gallery w:val="placeholder"/>
+        </w:category>
+        <w:types>
+          <w:type w:val="bbPlcHdr"/>
+        </w:types>
+        <w:behaviors>
+          <w:behavior w:val="content"/>
+        </w:behaviors>
+        <w:guid w:val="{2F231C76-FCF0-4DDB-B2F7-6741BDD644A9}"/>
+      </w:docPartPr>
+      <w:docPartBody>
+        <w:p>
+          <w:pPr>
+            <w:pStyle w:val="941BDE68D7F04A93BD26B6C53A9B3DF3"/>
+          </w:pPr>
+          <w:r>
+            <w:rPr>
+              <w:rStyle w:val="Platzhaltertext"/>
+            </w:rPr>
+            <w:t>Geben Sie hier eine Formel ein.</w:t>
+          </w:r>
+        </w:p>
+      </w:docPartBody>
+    </w:docPart>
   </w:docParts>
 </w:glossaryDocument>
 </file>
@@ -13564,6 +16367,7 @@
   </w:compat>
   <w:rsids>
     <w:rsidRoot w:val="0036650D"/>
+    <w:rsid w:val="000E1426"/>
     <w:rsid w:val="0036650D"/>
     <w:rsid w:val="00B12DD1"/>
   </w:rsids>
@@ -13779,10 +16583,14 @@
     <w:basedOn w:val="Absatz-Standardschriftart"/>
     <w:uiPriority w:val="99"/>
     <w:semiHidden/>
-    <w:rsid w:val="0036650D"/>
+    <w:rsid w:val="000E1426"/>
     <w:rPr>
       <w:color w:val="808080"/>
     </w:rPr>
+  </w:style>
+  <w:style w:type="paragraph" w:customStyle="1" w:styleId="941BDE68D7F04A93BD26B6C53A9B3DF3">
+    <w:name w:val="941BDE68D7F04A93BD26B6C53A9B3DF3"/>
+    <w:rsid w:val="000E1426"/>
   </w:style>
 </w:styles>
 </file>
@@ -13979,10 +16787,14 @@
     <w:basedOn w:val="Absatz-Standardschriftart"/>
     <w:uiPriority w:val="99"/>
     <w:semiHidden/>
-    <w:rsid w:val="0036650D"/>
+    <w:rsid w:val="000E1426"/>
     <w:rPr>
       <w:color w:val="808080"/>
     </w:rPr>
+  </w:style>
+  <w:style w:type="paragraph" w:customStyle="1" w:styleId="941BDE68D7F04A93BD26B6C53A9B3DF3">
+    <w:name w:val="941BDE68D7F04A93BD26B6C53A9B3DF3"/>
+    <w:rsid w:val="000E1426"/>
   </w:style>
 </w:styles>
 </file>
@@ -14277,4 +17089,16 @@
   <a:objectDefaults/>
   <a:extraClrSchemeLst/>
 </a:theme>
+</file>
+
+<file path=customXml/item1.xml><?xml version="1.0" encoding="utf-8"?>
+<b:Sources xmlns:b="http://schemas.openxmlformats.org/officeDocument/2006/bibliography" xmlns="http://schemas.openxmlformats.org/officeDocument/2006/bibliography" SelectedStyle="\APA.XSL" StyleName="APA"/>
+</file>
+
+<file path=customXml/itemProps1.xml><?xml version="1.0" encoding="utf-8"?>
+<ds:datastoreItem xmlns:ds="http://schemas.openxmlformats.org/officeDocument/2006/customXml" ds:itemID="{A4CBD123-4EB7-4E4A-B69C-A132FA9B3290}">
+  <ds:schemaRefs>
+    <ds:schemaRef ds:uri="http://schemas.openxmlformats.org/officeDocument/2006/bibliography"/>
+  </ds:schemaRefs>
+</ds:datastoreItem>
 </file>
</xml_diff>

<commit_message>
update documentation, added runnable .jar
</commit_message>
<xml_diff>
--- a/documentation/softwareprj2_knecht_elsener.docx
+++ b/documentation/softwareprj2_knecht_elsener.docx
@@ -188,18 +188,8 @@
           <w:szCs w:val="32"/>
           <w:lang w:val="de-DE"/>
         </w:rPr>
-        <w:t xml:space="preserve">Roger Knecht, David </w:t>
-      </w:r>
-      <w:proofErr w:type="spellStart"/>
-      <w:r>
-        <w:rPr>
-          <w:sz w:val="32"/>
-          <w:szCs w:val="32"/>
-          <w:lang w:val="de-DE"/>
-        </w:rPr>
-        <w:t>Elsener</w:t>
-      </w:r>
-      <w:proofErr w:type="spellEnd"/>
+        <w:t>Roger Knecht, David Elsener</w:t>
+      </w:r>
     </w:p>
     <w:p>
       <w:pPr>
@@ -219,34 +209,14 @@
         </w:rPr>
         <w:t xml:space="preserve">Klasse: 4Ib, Dozenten: </w:t>
       </w:r>
-      <w:proofErr w:type="spellStart"/>
       <w:r>
         <w:rPr>
           <w:sz w:val="26"/>
           <w:szCs w:val="26"/>
           <w:lang w:val="de-DE"/>
         </w:rPr>
-        <w:t>Syrus</w:t>
-      </w:r>
-      <w:proofErr w:type="spellEnd"/>
-      <w:r>
-        <w:rPr>
-          <w:sz w:val="26"/>
-          <w:szCs w:val="26"/>
-          <w:lang w:val="de-DE"/>
-        </w:rPr>
-        <w:t xml:space="preserve"> </w:t>
-      </w:r>
-      <w:proofErr w:type="spellStart"/>
-      <w:r>
-        <w:rPr>
-          <w:sz w:val="26"/>
-          <w:szCs w:val="26"/>
-          <w:lang w:val="de-DE"/>
-        </w:rPr>
-        <w:t>Mozafar</w:t>
-      </w:r>
-      <w:proofErr w:type="spellEnd"/>
+        <w:t>Syrus Mozafar</w:t>
+      </w:r>
       <w:r>
         <w:rPr>
           <w:sz w:val="26"/>
@@ -5009,15 +4979,7 @@
       </w:pPr>
       <w:bookmarkStart w:id="5" w:name="_Toc357262961"/>
       <w:r>
-        <w:t xml:space="preserve">Was ist </w:t>
-      </w:r>
-      <w:proofErr w:type="spellStart"/>
-      <w:r>
-        <w:t>Populationsdyamik</w:t>
-      </w:r>
-      <w:proofErr w:type="spellEnd"/>
-      <w:r>
-        <w:t>?</w:t>
+        <w:t>Was ist Populationsdyamik?</w:t>
       </w:r>
       <w:bookmarkEnd w:id="5"/>
     </w:p>
@@ -6188,16 +6150,11 @@
       <w:r>
         <w:t xml:space="preserve"> für die Karotten-, Hasen- und Fuchswachstum</w:t>
       </w:r>
-      <w:proofErr w:type="spellStart"/>
       <w:r>
         <w:t>s</w:t>
       </w:r>
       <w:r>
-        <w:t>rate</w:t>
-      </w:r>
-      <w:proofErr w:type="spellEnd"/>
-      <w:r>
-        <w:t>.</w:t>
+        <w:t>rate.</w:t>
       </w:r>
     </w:p>
     <w:p>
@@ -6298,16 +6255,11 @@
         <w:t>Mit einem Schaltkreis (siehe Bild rechts) wird das Verhältnis von Ladung zum elektromagnetischen Feld beschrieben, ein sogenannter elektromagnetischer Schwingkreis.</w:t>
       </w:r>
       <w:r>
-        <w:t xml:space="preserve"> Der Schaltkreis besteht aus einer </w:t>
-      </w:r>
-      <w:proofErr w:type="gramStart"/>
-      <w:r>
-        <w:t>Batterie</w:t>
+        <w:t xml:space="preserve"> Der Schaltkreis besteht aus einer Batterie</w:t>
       </w:r>
       <w:r>
         <w:t xml:space="preserve"> </w:t>
       </w:r>
-      <w:proofErr w:type="gramEnd"/>
       <m:oMath>
         <m:r>
           <w:rPr>
@@ -6347,8 +6299,6 @@
       <w:r>
         <w:t>n</w:t>
       </w:r>
-      <w:bookmarkStart w:id="9" w:name="_GoBack"/>
-      <w:bookmarkEnd w:id="9"/>
       <w:r>
         <w:t>densator.</w:t>
       </w:r>
@@ -7013,24 +6963,24 @@
       <w:pPr>
         <w:pStyle w:val="berschrift1"/>
       </w:pPr>
-      <w:bookmarkStart w:id="10" w:name="_Toc357262965"/>
+      <w:bookmarkStart w:id="9" w:name="_Toc357262965"/>
       <w:r>
         <w:lastRenderedPageBreak/>
         <w:t>Projektplanung</w:t>
       </w:r>
+      <w:bookmarkEnd w:id="9"/>
+    </w:p>
+    <w:p>
+      <w:pPr>
+        <w:pStyle w:val="berschrift2"/>
+      </w:pPr>
+      <w:bookmarkStart w:id="10" w:name="_Toc357262966"/>
+      <w:r>
+        <w:t>Agile Softwareentwicklung</w:t>
+      </w:r>
       <w:bookmarkEnd w:id="10"/>
     </w:p>
     <w:p>
-      <w:pPr>
-        <w:pStyle w:val="berschrift2"/>
-      </w:pPr>
-      <w:bookmarkStart w:id="11" w:name="_Toc357262966"/>
-      <w:r>
-        <w:t>Agile Softwareentwicklung</w:t>
-      </w:r>
-      <w:bookmarkEnd w:id="11"/>
-    </w:p>
-    <w:p>
       <w:r>
         <w:t xml:space="preserve">Im Modul </w:t>
       </w:r>
@@ -7059,27 +7009,13 @@
         <w:rPr>
           <w:i/>
         </w:rPr>
-        <w:t xml:space="preserve"> </w:t>
-      </w:r>
-      <w:proofErr w:type="spellStart"/>
+        <w:t xml:space="preserve"> Manifest</w:t>
+      </w:r>
       <w:r>
         <w:rPr>
           <w:i/>
         </w:rPr>
-        <w:t>Manifest</w:t>
-      </w:r>
-      <w:r>
-        <w:rPr>
-          <w:i/>
-        </w:rPr>
-        <w:t>o</w:t>
-      </w:r>
-      <w:proofErr w:type="spellEnd"/>
-      <w:r>
-        <w:rPr>
-          <w:i/>
-        </w:rPr>
-        <w:t>“</w:t>
+        <w:t>o“</w:t>
       </w:r>
       <w:r>
         <w:t xml:space="preserve"> folgt:</w:t>
@@ -7130,11 +7066,11 @@
       <w:pPr>
         <w:pStyle w:val="berschrift3"/>
       </w:pPr>
-      <w:bookmarkStart w:id="12" w:name="_Toc357262967"/>
+      <w:bookmarkStart w:id="11" w:name="_Toc357262967"/>
       <w:r>
         <w:t>Iterationsplanung</w:t>
       </w:r>
-      <w:bookmarkEnd w:id="12"/>
+      <w:bookmarkEnd w:id="11"/>
     </w:p>
     <w:p>
       <w:r>
@@ -7208,41 +7144,20 @@
       <w:pPr>
         <w:pStyle w:val="berschrift3"/>
       </w:pPr>
-      <w:bookmarkStart w:id="13" w:name="_Toc357262968"/>
-      <w:proofErr w:type="spellStart"/>
-      <w:r>
-        <w:t>Burndown</w:t>
-      </w:r>
-      <w:proofErr w:type="spellEnd"/>
-      <w:r>
-        <w:t>-Charts</w:t>
-      </w:r>
-      <w:bookmarkEnd w:id="13"/>
-    </w:p>
-    <w:p>
-      <w:r>
-        <w:t xml:space="preserve">Um unsere Fortschritte stets mitverfolgen und überprüfen zu können, werden wir pro Iteration jeweils einen </w:t>
-      </w:r>
-      <w:proofErr w:type="spellStart"/>
-      <w:r>
-        <w:t>Burndown</w:t>
-      </w:r>
-      <w:proofErr w:type="spellEnd"/>
-      <w:r>
-        <w:t>-Chart führen. Dieser zeigt jeweils über die Iteration hinweg welche Aufwände geleistet und welche noch verbleibend sind. Anhand der daraus entstehenden Kurven können wir unter Umständen auch Tendenzen feststellen und Gegenmassnahmen planen.</w:t>
-      </w:r>
-    </w:p>
-    <w:p>
-      <w:r>
-        <w:t xml:space="preserve">Ein exemplarisches </w:t>
-      </w:r>
-      <w:proofErr w:type="spellStart"/>
-      <w:r>
-        <w:t>Burndown</w:t>
-      </w:r>
-      <w:proofErr w:type="spellEnd"/>
-      <w:r>
-        <w:t>-Chart (entspricht nicht unserem Verlauf):</w:t>
+      <w:bookmarkStart w:id="12" w:name="_Toc357262968"/>
+      <w:r>
+        <w:t>Burndown-Charts</w:t>
+      </w:r>
+      <w:bookmarkEnd w:id="12"/>
+    </w:p>
+    <w:p>
+      <w:r>
+        <w:t>Um unsere Fortschritte stets mitverfolgen und überprüfen zu können, werden wir pro Iteration jeweils einen Burndown-Chart führen. Dieser zeigt jeweils über die Iteration hinweg welche Aufwände geleistet und welche noch verbleibend sind. Anhand der daraus entstehenden Kurven können wir unter Umständen auch Tendenzen feststellen und Gegenmassnahmen planen.</w:t>
+      </w:r>
+    </w:p>
+    <w:p>
+      <w:r>
+        <w:t>Ein exemplarisches Burndown-Chart (entspricht nicht unserem Verlauf):</w:t>
       </w:r>
     </w:p>
     <w:p>
@@ -7305,12 +7220,12 @@
       <w:pPr>
         <w:pStyle w:val="berschrift3"/>
       </w:pPr>
-      <w:bookmarkStart w:id="14" w:name="_Toc357262969"/>
+      <w:bookmarkStart w:id="13" w:name="_Toc357262969"/>
       <w:r>
         <w:lastRenderedPageBreak/>
         <w:t>Taskliste</w:t>
       </w:r>
-      <w:bookmarkEnd w:id="14"/>
+      <w:bookmarkEnd w:id="13"/>
     </w:p>
     <w:p>
       <w:r>
@@ -7397,57 +7312,57 @@
       <w:r>
         <w:br w:type="page"/>
       </w:r>
-      <w:bookmarkStart w:id="15" w:name="_Toc357262970"/>
+      <w:bookmarkStart w:id="14" w:name="_Toc357262970"/>
       <w:r>
         <w:lastRenderedPageBreak/>
         <w:t>Iteration 1</w:t>
       </w:r>
+      <w:bookmarkEnd w:id="14"/>
+    </w:p>
+    <w:p>
+      <w:r>
+        <w:t>Zeitraum: 22.03 – 11.04</w:t>
+      </w:r>
+    </w:p>
+    <w:p>
+      <w:r>
+        <w:t xml:space="preserve">Ressourcen: 42 </w:t>
+      </w:r>
+      <w:r>
+        <w:t>Stunden</w:t>
+      </w:r>
+    </w:p>
+    <w:p>
+      <w:pPr>
+        <w:pStyle w:val="ListBulletL1nospace"/>
+      </w:pPr>
+      <w:r>
+        <w:t xml:space="preserve">Roger: 18 </w:t>
+      </w:r>
+      <w:r>
+        <w:t>Stunden</w:t>
+      </w:r>
+    </w:p>
+    <w:p>
+      <w:pPr>
+        <w:pStyle w:val="ListBulletL1nospace"/>
+      </w:pPr>
+      <w:r>
+        <w:t xml:space="preserve">David: 24 </w:t>
+      </w:r>
+      <w:r>
+        <w:t>Stunden</w:t>
+      </w:r>
+    </w:p>
+    <w:p>
+      <w:pPr>
+        <w:pStyle w:val="berschrift3"/>
+      </w:pPr>
+      <w:bookmarkStart w:id="15" w:name="_Toc357262971"/>
+      <w:r>
+        <w:t>Geplante Tasks</w:t>
+      </w:r>
       <w:bookmarkEnd w:id="15"/>
-    </w:p>
-    <w:p>
-      <w:r>
-        <w:t>Zeitraum: 22.03 – 11.04</w:t>
-      </w:r>
-    </w:p>
-    <w:p>
-      <w:r>
-        <w:t xml:space="preserve">Ressourcen: 42 </w:t>
-      </w:r>
-      <w:r>
-        <w:t>Stunden</w:t>
-      </w:r>
-    </w:p>
-    <w:p>
-      <w:pPr>
-        <w:pStyle w:val="ListBulletL1nospace"/>
-      </w:pPr>
-      <w:r>
-        <w:t xml:space="preserve">Roger: 18 </w:t>
-      </w:r>
-      <w:r>
-        <w:t>Stunden</w:t>
-      </w:r>
-    </w:p>
-    <w:p>
-      <w:pPr>
-        <w:pStyle w:val="ListBulletL1nospace"/>
-      </w:pPr>
-      <w:r>
-        <w:t xml:space="preserve">David: 24 </w:t>
-      </w:r>
-      <w:r>
-        <w:t>Stunden</w:t>
-      </w:r>
-    </w:p>
-    <w:p>
-      <w:pPr>
-        <w:pStyle w:val="berschrift3"/>
-      </w:pPr>
-      <w:bookmarkStart w:id="16" w:name="_Toc357262971"/>
-      <w:r>
-        <w:t>Geplante Tasks</w:t>
-      </w:r>
-      <w:bookmarkEnd w:id="16"/>
     </w:p>
     <w:p>
       <w:r>
@@ -7509,16 +7424,11 @@
       <w:pPr>
         <w:pStyle w:val="berschrift3"/>
       </w:pPr>
-      <w:bookmarkStart w:id="17" w:name="_Toc357262972"/>
-      <w:proofErr w:type="spellStart"/>
-      <w:r>
-        <w:t>Burndown</w:t>
-      </w:r>
-      <w:proofErr w:type="spellEnd"/>
-      <w:r>
-        <w:t>-Chart</w:t>
-      </w:r>
-      <w:bookmarkEnd w:id="17"/>
+      <w:bookmarkStart w:id="16" w:name="_Toc357262972"/>
+      <w:r>
+        <w:t>Burndown-Chart</w:t>
+      </w:r>
+      <w:bookmarkEnd w:id="16"/>
     </w:p>
     <w:p>
       <w:r>
@@ -7591,12 +7501,12 @@
       <w:pPr>
         <w:pStyle w:val="berschrift3"/>
       </w:pPr>
-      <w:bookmarkStart w:id="18" w:name="_Toc357262973"/>
+      <w:bookmarkStart w:id="17" w:name="_Toc357262973"/>
       <w:r>
         <w:lastRenderedPageBreak/>
         <w:t>Retrospektive</w:t>
       </w:r>
-      <w:bookmarkEnd w:id="18"/>
+      <w:bookmarkEnd w:id="17"/>
     </w:p>
     <w:p>
       <w:r>
@@ -7633,48 +7543,48 @@
       <w:r>
         <w:br w:type="page"/>
       </w:r>
-      <w:bookmarkStart w:id="19" w:name="_Toc357262974"/>
+      <w:bookmarkStart w:id="18" w:name="_Toc357262974"/>
       <w:r>
         <w:lastRenderedPageBreak/>
         <w:t>Iteration 2</w:t>
       </w:r>
+      <w:bookmarkEnd w:id="18"/>
+    </w:p>
+    <w:p>
+      <w:r>
+        <w:t>Zeitraum: 12.04 – 02.05</w:t>
+      </w:r>
+    </w:p>
+    <w:p>
+      <w:r>
+        <w:t>Ressourcen: 48 Stunden</w:t>
+      </w:r>
+    </w:p>
+    <w:p>
+      <w:pPr>
+        <w:pStyle w:val="ListBulletL1nospace"/>
+      </w:pPr>
+      <w:r>
+        <w:t>Roger: 24 Stunden</w:t>
+      </w:r>
+    </w:p>
+    <w:p>
+      <w:pPr>
+        <w:pStyle w:val="ListBulletL1nospace"/>
+      </w:pPr>
+      <w:r>
+        <w:t>David: 24 Stunden</w:t>
+      </w:r>
+    </w:p>
+    <w:p>
+      <w:pPr>
+        <w:pStyle w:val="berschrift3"/>
+      </w:pPr>
+      <w:bookmarkStart w:id="19" w:name="_Toc357262975"/>
+      <w:r>
+        <w:t>Geplante Tasks</w:t>
+      </w:r>
       <w:bookmarkEnd w:id="19"/>
-    </w:p>
-    <w:p>
-      <w:r>
-        <w:t>Zeitraum: 12.04 – 02.05</w:t>
-      </w:r>
-    </w:p>
-    <w:p>
-      <w:r>
-        <w:t>Ressourcen: 48 Stunden</w:t>
-      </w:r>
-    </w:p>
-    <w:p>
-      <w:pPr>
-        <w:pStyle w:val="ListBulletL1nospace"/>
-      </w:pPr>
-      <w:r>
-        <w:t>Roger: 24 Stunden</w:t>
-      </w:r>
-    </w:p>
-    <w:p>
-      <w:pPr>
-        <w:pStyle w:val="ListBulletL1nospace"/>
-      </w:pPr>
-      <w:r>
-        <w:t>David: 24 Stunden</w:t>
-      </w:r>
-    </w:p>
-    <w:p>
-      <w:pPr>
-        <w:pStyle w:val="berschrift3"/>
-      </w:pPr>
-      <w:bookmarkStart w:id="20" w:name="_Toc357262975"/>
-      <w:r>
-        <w:t>Geplante Tasks</w:t>
-      </w:r>
-      <w:bookmarkEnd w:id="20"/>
     </w:p>
     <w:p>
       <w:r>
@@ -7736,16 +7646,11 @@
       <w:pPr>
         <w:pStyle w:val="berschrift3"/>
       </w:pPr>
-      <w:bookmarkStart w:id="21" w:name="_Toc357262976"/>
-      <w:proofErr w:type="spellStart"/>
-      <w:r>
-        <w:t>Burndown</w:t>
-      </w:r>
-      <w:proofErr w:type="spellEnd"/>
-      <w:r>
-        <w:t>-Chart</w:t>
-      </w:r>
-      <w:bookmarkEnd w:id="21"/>
+      <w:bookmarkStart w:id="20" w:name="_Toc357262976"/>
+      <w:r>
+        <w:t>Burndown-Chart</w:t>
+      </w:r>
+      <w:bookmarkEnd w:id="20"/>
     </w:p>
     <w:p>
       <w:r>
@@ -7818,11 +7723,11 @@
       <w:pPr>
         <w:pStyle w:val="berschrift3"/>
       </w:pPr>
-      <w:bookmarkStart w:id="22" w:name="_Toc357262977"/>
+      <w:bookmarkStart w:id="21" w:name="_Toc357262977"/>
       <w:r>
         <w:t>Retrospektive</w:t>
       </w:r>
-      <w:bookmarkEnd w:id="22"/>
+      <w:bookmarkEnd w:id="21"/>
     </w:p>
     <w:p>
       <w:r>
@@ -7907,60 +7812,60 @@
       <w:r>
         <w:br w:type="page"/>
       </w:r>
-      <w:bookmarkStart w:id="23" w:name="_Toc357262978"/>
+      <w:bookmarkStart w:id="22" w:name="_Toc357262978"/>
       <w:r>
         <w:lastRenderedPageBreak/>
         <w:t>Iteration 3</w:t>
       </w:r>
+      <w:bookmarkEnd w:id="22"/>
+      <w:r>
+        <w:t xml:space="preserve"> </w:t>
+      </w:r>
+    </w:p>
+    <w:p>
+      <w:r>
+        <w:t>Zeitraum: 03.05 – 24.05</w:t>
+      </w:r>
+    </w:p>
+    <w:p>
+      <w:r>
+        <w:t>Ressourcen: 35</w:t>
+      </w:r>
+      <w:r>
+        <w:t xml:space="preserve"> Stunden</w:t>
+      </w:r>
+    </w:p>
+    <w:p>
+      <w:pPr>
+        <w:pStyle w:val="ListBulletL1nospace"/>
+      </w:pPr>
+      <w:r>
+        <w:t>Roger: 19</w:t>
+      </w:r>
+      <w:r>
+        <w:t xml:space="preserve"> Stunden</w:t>
+      </w:r>
+    </w:p>
+    <w:p>
+      <w:pPr>
+        <w:pStyle w:val="ListBulletL1nospace"/>
+      </w:pPr>
+      <w:r>
+        <w:t>David: 16</w:t>
+      </w:r>
+      <w:r>
+        <w:t xml:space="preserve"> Stunden</w:t>
+      </w:r>
+    </w:p>
+    <w:p>
+      <w:pPr>
+        <w:pStyle w:val="berschrift3"/>
+      </w:pPr>
+      <w:bookmarkStart w:id="23" w:name="_Toc357262979"/>
+      <w:r>
+        <w:t>Geplante Tasks</w:t>
+      </w:r>
       <w:bookmarkEnd w:id="23"/>
-      <w:r>
-        <w:t xml:space="preserve"> </w:t>
-      </w:r>
-    </w:p>
-    <w:p>
-      <w:r>
-        <w:t>Zeitraum: 03.05 – 24.05</w:t>
-      </w:r>
-    </w:p>
-    <w:p>
-      <w:r>
-        <w:t>Ressourcen: 35</w:t>
-      </w:r>
-      <w:r>
-        <w:t xml:space="preserve"> Stunden</w:t>
-      </w:r>
-    </w:p>
-    <w:p>
-      <w:pPr>
-        <w:pStyle w:val="ListBulletL1nospace"/>
-      </w:pPr>
-      <w:r>
-        <w:t>Roger: 19</w:t>
-      </w:r>
-      <w:r>
-        <w:t xml:space="preserve"> Stunden</w:t>
-      </w:r>
-    </w:p>
-    <w:p>
-      <w:pPr>
-        <w:pStyle w:val="ListBulletL1nospace"/>
-      </w:pPr>
-      <w:r>
-        <w:t>David: 16</w:t>
-      </w:r>
-      <w:r>
-        <w:t xml:space="preserve"> Stunden</w:t>
-      </w:r>
-    </w:p>
-    <w:p>
-      <w:pPr>
-        <w:pStyle w:val="berschrift3"/>
-      </w:pPr>
-      <w:bookmarkStart w:id="24" w:name="_Toc357262979"/>
-      <w:r>
-        <w:t>Geplante Tasks</w:t>
-      </w:r>
-      <w:bookmarkEnd w:id="24"/>
     </w:p>
     <w:p>
       <w:r>
@@ -8015,16 +7920,11 @@
       <w:pPr>
         <w:pStyle w:val="berschrift3"/>
       </w:pPr>
-      <w:bookmarkStart w:id="25" w:name="_Toc357262980"/>
-      <w:proofErr w:type="spellStart"/>
-      <w:r>
-        <w:t>Burndown</w:t>
-      </w:r>
-      <w:proofErr w:type="spellEnd"/>
-      <w:r>
-        <w:t>-Chart</w:t>
-      </w:r>
-      <w:bookmarkEnd w:id="25"/>
+      <w:bookmarkStart w:id="24" w:name="_Toc357262980"/>
+      <w:r>
+        <w:t>Burndown-Chart</w:t>
+      </w:r>
+      <w:bookmarkEnd w:id="24"/>
     </w:p>
     <w:p>
       <w:r>
@@ -8084,11 +7984,11 @@
       <w:pPr>
         <w:pStyle w:val="berschrift3"/>
       </w:pPr>
-      <w:bookmarkStart w:id="26" w:name="_Toc357262981"/>
+      <w:bookmarkStart w:id="25" w:name="_Toc357262981"/>
       <w:r>
         <w:t>Retrospektive</w:t>
       </w:r>
-      <w:bookmarkEnd w:id="26"/>
+      <w:bookmarkEnd w:id="25"/>
     </w:p>
     <w:p>
       <w:r>
@@ -8175,295 +8075,222 @@
       <w:pPr>
         <w:pStyle w:val="berschrift1"/>
       </w:pPr>
-      <w:bookmarkStart w:id="27" w:name="_Toc357262982"/>
+      <w:bookmarkStart w:id="26" w:name="_Toc357262982"/>
       <w:r>
         <w:lastRenderedPageBreak/>
         <w:t>Realisierung</w:t>
       </w:r>
+      <w:bookmarkEnd w:id="26"/>
+    </w:p>
+    <w:p>
+      <w:pPr>
+        <w:pStyle w:val="berschrift2"/>
+      </w:pPr>
+      <w:bookmarkStart w:id="27" w:name="_Toc357262983"/>
+      <w:r>
+        <w:t>Anforderungen</w:t>
+      </w:r>
       <w:bookmarkEnd w:id="27"/>
     </w:p>
     <w:p>
+      <w:r>
+        <w:t>Nachfolgend werden kurz die wichtigsten Anforderungen an die Applikation beschrieben.</w:t>
+      </w:r>
+    </w:p>
+    <w:p>
+      <w:pPr>
+        <w:pStyle w:val="berschrift3"/>
+      </w:pPr>
+      <w:bookmarkStart w:id="28" w:name="_Toc357262984"/>
+      <w:r>
+        <w:t xml:space="preserve">Eingabe von </w:t>
+      </w:r>
+      <w:r>
+        <w:t>DS Konfigurationen</w:t>
+      </w:r>
+      <w:bookmarkEnd w:id="28"/>
+    </w:p>
+    <w:p>
+      <w:r>
+        <w:t>Da ein DS mathematisch durch Funktionen definiert wird, muss der Benutzer die Möglichkeit haben, mittels einer der Mathematik ähnlichen Sprache solch ein DS konfigurieren zu können.</w:t>
+      </w:r>
+    </w:p>
+    <w:p>
+      <w:pPr>
+        <w:pStyle w:val="berschrift3"/>
+      </w:pPr>
+      <w:bookmarkStart w:id="29" w:name="_Toc357262985"/>
+      <w:r>
+        <w:t>Laden von vordefinierten DS Konfigurationen</w:t>
+      </w:r>
+      <w:bookmarkEnd w:id="29"/>
+    </w:p>
+    <w:p>
+      <w:r>
+        <w:t>Wie bereits aus dem Projektbeschrieb zu entnehmen ist, verwenden wir das Hefe-Zucker-System als Beispiel-DS und später werden wir noch zwei weitere DS definieren. Diese DS sollen möglichst komfortable vom Benutzer geladen und die Simulation gestartet werden können.</w:t>
+      </w:r>
+    </w:p>
+    <w:p>
+      <w:pPr>
+        <w:pStyle w:val="berschrift3"/>
+      </w:pPr>
+      <w:bookmarkStart w:id="30" w:name="_Toc357262986"/>
+      <w:r>
+        <w:t>Speichern und Laden von eigenen DS Konfigurationen</w:t>
+      </w:r>
+      <w:bookmarkEnd w:id="30"/>
+    </w:p>
+    <w:p>
+      <w:r>
+        <w:t xml:space="preserve">Hat der Benutzer </w:t>
+      </w:r>
+      <w:r>
+        <w:t>Funktionen und Variablen eingegeben, muss er die Möglichkeit haben, seine Konfiguration zu speichern um sie später wiederverwenden zu können.</w:t>
+      </w:r>
+    </w:p>
+    <w:p>
+      <w:pPr>
+        <w:pStyle w:val="berschrift3"/>
+      </w:pPr>
+      <w:bookmarkStart w:id="31" w:name="_Toc357262987"/>
+      <w:r>
+        <w:t>Grafische Darstellung der Simulation</w:t>
+      </w:r>
+      <w:bookmarkEnd w:id="31"/>
+    </w:p>
+    <w:p>
+      <w:r>
+        <w:t>Die Simulation soll möglichst einfach aber auch klar und übersichtlich dargestellt werden. Dies soll mittels Grafen realisiert werden, wobei es pro Kultur/Population eine Kurve im Grafen geben wird.</w:t>
+      </w:r>
+    </w:p>
+    <w:p>
+      <w:pPr>
+        <w:pStyle w:val="berschrift3"/>
+      </w:pPr>
+      <w:bookmarkStart w:id="32" w:name="_Toc357262988"/>
+      <w:r>
+        <w:t>Regelbarkeit der Populationswerte während der Simulation</w:t>
+      </w:r>
+      <w:bookmarkEnd w:id="32"/>
+    </w:p>
+    <w:p>
+      <w:r>
+        <w:t xml:space="preserve">Um die Parameter einer Simulation gut zu wählen, erfordert es viele Versuche und Experimente. Deshalb kann es auch ganz interessant für den Benutzer sein, während einer Simulation die Möglichkeit zu haben, die aktuellen Populationswerte zu übersteuern und zu regeln. </w:t>
+      </w:r>
+    </w:p>
+    <w:p>
       <w:pPr>
         <w:pStyle w:val="berschrift2"/>
       </w:pPr>
-      <w:bookmarkStart w:id="28" w:name="_Toc357262983"/>
-      <w:r>
-        <w:t>Anforderungen</w:t>
-      </w:r>
-      <w:bookmarkEnd w:id="28"/>
-    </w:p>
-    <w:p>
-      <w:r>
-        <w:t>Nachfolgend werden kurz die wichtigsten Anforderungen an die Applikation beschrieben.</w:t>
-      </w:r>
+      <w:bookmarkStart w:id="33" w:name="_Toc357262989"/>
+      <w:r>
+        <w:t xml:space="preserve">Tools, </w:t>
+      </w:r>
+      <w:r>
+        <w:t>Technologien und Frameworks</w:t>
+      </w:r>
+      <w:bookmarkEnd w:id="33"/>
     </w:p>
     <w:p>
       <w:pPr>
         <w:pStyle w:val="berschrift3"/>
       </w:pPr>
-      <w:bookmarkStart w:id="29" w:name="_Toc357262984"/>
-      <w:r>
-        <w:t xml:space="preserve">Eingabe von </w:t>
-      </w:r>
-      <w:r>
-        <w:t>DS Konfigurationen</w:t>
-      </w:r>
-      <w:bookmarkEnd w:id="29"/>
-    </w:p>
-    <w:p>
-      <w:r>
-        <w:t>Da ein DS mathematisch durch Funktionen definiert wird, muss der Benutzer die Möglichkeit haben, mittels einer der Mathematik ähnlichen Sprache solch ein DS konfigurieren zu können.</w:t>
+      <w:bookmarkStart w:id="34" w:name="_Toc357262990"/>
+      <w:r>
+        <w:t>Java 1.7</w:t>
+      </w:r>
+      <w:r>
+        <w:t xml:space="preserve"> und Swing</w:t>
+      </w:r>
+      <w:bookmarkEnd w:id="34"/>
+    </w:p>
+    <w:p>
+      <w:r>
+        <w:t xml:space="preserve">Um in kurzer Zeit eine Applikation mit grafischer Oberfläche zu entwickeln, eignet sich </w:t>
+      </w:r>
+      <w:r>
+        <w:t>Java mit Swing als Framework für das GUI für uns sehr gut, da wir – zumindest was die Programmiersprache betrifft - schon einige Jahre Erfahrung haben.</w:t>
       </w:r>
     </w:p>
     <w:p>
       <w:pPr>
         <w:pStyle w:val="berschrift3"/>
       </w:pPr>
-      <w:bookmarkStart w:id="30" w:name="_Toc357262985"/>
-      <w:r>
-        <w:t>Laden von vordefinierten DS Konfigurationen</w:t>
-      </w:r>
-      <w:bookmarkEnd w:id="30"/>
-    </w:p>
-    <w:p>
-      <w:r>
-        <w:t>Wie bereits aus dem Projektbeschrieb zu entnehmen ist, verwenden wir das Hefe-Zucker-System als Beispiel-DS und später werden wir noch zwei weitere DS definieren. Diese DS sollen möglichst komfortable vom Benutzer geladen und die Simulation gestartet werden können.</w:t>
+      <w:bookmarkStart w:id="35" w:name="_Toc357262991"/>
+      <w:r>
+        <w:t>Eclipse IDE</w:t>
+      </w:r>
+      <w:bookmarkEnd w:id="35"/>
+    </w:p>
+    <w:p>
+      <w:r>
+        <w:t>Wir benützen beide die Eclipse IDE als bewährte Entwickl</w:t>
+      </w:r>
+      <w:r>
+        <w:t>ungsumgebung für die Java Appli</w:t>
+      </w:r>
+      <w:r>
+        <w:t>k</w:t>
+      </w:r>
+      <w:r>
+        <w:t>a</w:t>
+      </w:r>
+      <w:r>
+        <w:t>tion.</w:t>
       </w:r>
     </w:p>
     <w:p>
       <w:pPr>
         <w:pStyle w:val="berschrift3"/>
       </w:pPr>
-      <w:bookmarkStart w:id="31" w:name="_Toc357262986"/>
-      <w:r>
-        <w:t>Speichern und Laden von eigenen DS Konfigurationen</w:t>
-      </w:r>
-      <w:bookmarkEnd w:id="31"/>
-    </w:p>
-    <w:p>
-      <w:r>
-        <w:t xml:space="preserve">Hat der Benutzer </w:t>
-      </w:r>
-      <w:r>
-        <w:t>Funktionen und Variablen eingegeben, muss er die Möglichkeit haben, seine Konfiguration zu speichern um sie später wiederverwenden zu können.</w:t>
+      <w:bookmarkStart w:id="36" w:name="_Toc357262992"/>
+      <w:r>
+        <w:lastRenderedPageBreak/>
+        <w:t>Git und Github</w:t>
+      </w:r>
+      <w:bookmarkEnd w:id="36"/>
+    </w:p>
+    <w:p>
+      <w:r>
+        <w:t>Git wird an der ZHAW in Vorlesungen als Beispiel für ein Versionskontrollsystem verwendet. Mit Github erhalten wir gleichzeitig gratis ein Repository auf einem Server, weshalb sich also Git gut für unser Projekt eignet.</w:t>
+      </w:r>
+    </w:p>
+    <w:p>
+      <w:r>
+        <w:t>Das Repository des Projekts kann unter folgender URL erreicht werden:</w:t>
+      </w:r>
+    </w:p>
+    <w:p>
+      <w:hyperlink r:id="rId21" w:history="1">
+        <w:r>
+          <w:rPr>
+            <w:rStyle w:val="Hyperlink"/>
+          </w:rPr>
+          <w:t>https://github.com/delsener/ch.zhaw.softwareprj2.git</w:t>
+        </w:r>
+      </w:hyperlink>
+    </w:p>
+    <w:p>
+      <w:r>
+        <w:t xml:space="preserve">Wir verwenden die Versionskontrolle nicht nur für den Source Code, sondern auch für alle anderen </w:t>
+      </w:r>
+      <w:r>
+        <w:t>Artefakte die aus der Projektplanung oder der Dokumentation entstehen.</w:t>
       </w:r>
     </w:p>
     <w:p>
       <w:pPr>
         <w:pStyle w:val="berschrift3"/>
       </w:pPr>
-      <w:bookmarkStart w:id="32" w:name="_Toc357262987"/>
-      <w:r>
-        <w:t>Grafische Darstellung der Simulation</w:t>
-      </w:r>
-      <w:bookmarkEnd w:id="32"/>
-    </w:p>
-    <w:p>
-      <w:r>
-        <w:t>Die Simulation soll möglichst einfach aber auch klar und übersichtlich dargestellt werden. Dies soll mittels Grafen realisiert werden, wobei es pro Kultur/Population eine Kurve im Grafen geben wird.</w:t>
-      </w:r>
-    </w:p>
-    <w:p>
-      <w:pPr>
-        <w:pStyle w:val="berschrift3"/>
-      </w:pPr>
-      <w:bookmarkStart w:id="33" w:name="_Toc357262988"/>
-      <w:r>
-        <w:t>Regelbarkeit der Populationswerte während der Simulation</w:t>
-      </w:r>
-      <w:bookmarkEnd w:id="33"/>
-    </w:p>
-    <w:p>
-      <w:r>
-        <w:t xml:space="preserve">Um die Parameter einer Simulation gut zu wählen, erfordert es viele Versuche und Experimente. Deshalb kann es auch ganz interessant für den Benutzer sein, während einer Simulation die Möglichkeit zu haben, die aktuellen Populationswerte zu übersteuern und zu regeln. </w:t>
-      </w:r>
-    </w:p>
-    <w:p>
-      <w:pPr>
-        <w:pStyle w:val="berschrift2"/>
-      </w:pPr>
-      <w:bookmarkStart w:id="34" w:name="_Toc357262989"/>
-      <w:r>
-        <w:t xml:space="preserve">Tools, </w:t>
-      </w:r>
-      <w:r>
-        <w:t>Technologien und Frameworks</w:t>
-      </w:r>
-      <w:bookmarkEnd w:id="34"/>
-    </w:p>
-    <w:p>
-      <w:pPr>
-        <w:pStyle w:val="berschrift3"/>
-      </w:pPr>
-      <w:bookmarkStart w:id="35" w:name="_Toc357262990"/>
-      <w:r>
-        <w:t>Java 1.7</w:t>
-      </w:r>
-      <w:r>
-        <w:t xml:space="preserve"> und Swing</w:t>
-      </w:r>
-      <w:bookmarkEnd w:id="35"/>
-    </w:p>
-    <w:p>
-      <w:r>
-        <w:t xml:space="preserve">Um in kurzer Zeit eine Applikation mit grafischer Oberfläche zu entwickeln, eignet sich </w:t>
-      </w:r>
-      <w:r>
-        <w:t>Java mit Swing als Framework für das GUI für uns sehr gut, da wir – zumindest was die Programmiersprache betrifft - schon einige Jahre Erfahrung haben.</w:t>
-      </w:r>
-    </w:p>
-    <w:p>
-      <w:pPr>
-        <w:pStyle w:val="berschrift3"/>
-      </w:pPr>
-      <w:bookmarkStart w:id="36" w:name="_Toc357262991"/>
-      <w:proofErr w:type="spellStart"/>
-      <w:r>
-        <w:t>Eclipse</w:t>
-      </w:r>
-      <w:proofErr w:type="spellEnd"/>
-      <w:r>
-        <w:t xml:space="preserve"> IDE</w:t>
-      </w:r>
-      <w:bookmarkEnd w:id="36"/>
-    </w:p>
-    <w:p>
-      <w:r>
-        <w:t xml:space="preserve">Wir benützen beide die </w:t>
-      </w:r>
-      <w:proofErr w:type="spellStart"/>
-      <w:r>
-        <w:t>Eclipse</w:t>
-      </w:r>
-      <w:proofErr w:type="spellEnd"/>
-      <w:r>
-        <w:t xml:space="preserve"> IDE als bewährte Entwickl</w:t>
-      </w:r>
-      <w:r>
-        <w:t>ungsumgebung für die Java Appli</w:t>
-      </w:r>
-      <w:r>
-        <w:t>k</w:t>
-      </w:r>
-      <w:r>
-        <w:t>a</w:t>
-      </w:r>
-      <w:r>
-        <w:t>tion.</w:t>
-      </w:r>
-    </w:p>
-    <w:p>
-      <w:pPr>
-        <w:pStyle w:val="berschrift3"/>
-      </w:pPr>
-      <w:bookmarkStart w:id="37" w:name="_Toc357262992"/>
-      <w:proofErr w:type="spellStart"/>
-      <w:r>
-        <w:lastRenderedPageBreak/>
-        <w:t>Git</w:t>
-      </w:r>
-      <w:proofErr w:type="spellEnd"/>
-      <w:r>
-        <w:t xml:space="preserve"> und </w:t>
-      </w:r>
-      <w:proofErr w:type="spellStart"/>
-      <w:r>
-        <w:t>Github</w:t>
+      <w:bookmarkStart w:id="37" w:name="_Toc357262993"/>
+      <w:r>
+        <w:t>Maven 3.0.4</w:t>
       </w:r>
       <w:bookmarkEnd w:id="37"/>
-      <w:proofErr w:type="spellEnd"/>
-    </w:p>
-    <w:p>
-      <w:proofErr w:type="spellStart"/>
-      <w:r>
-        <w:t>Git</w:t>
-      </w:r>
-      <w:proofErr w:type="spellEnd"/>
-      <w:r>
-        <w:t xml:space="preserve"> wird an der ZHAW in Vorlesungen als Beispiel für ein Versionskontrollsystem verwendet. Mit </w:t>
-      </w:r>
-      <w:proofErr w:type="spellStart"/>
-      <w:r>
-        <w:t>Github</w:t>
-      </w:r>
-      <w:proofErr w:type="spellEnd"/>
-      <w:r>
-        <w:t xml:space="preserve"> erhalten wir gleichzeitig gratis ein Repository auf einem Server, weshalb sich also </w:t>
-      </w:r>
-      <w:proofErr w:type="spellStart"/>
-      <w:r>
-        <w:t>Git</w:t>
-      </w:r>
-      <w:proofErr w:type="spellEnd"/>
-      <w:r>
-        <w:t xml:space="preserve"> gut für unser Projekt eignet.</w:t>
-      </w:r>
-    </w:p>
-    <w:p>
-      <w:r>
-        <w:t>Das Repository des Projekts kann unter folgender URL erreicht werden:</w:t>
-      </w:r>
-    </w:p>
-    <w:p>
-      <w:hyperlink r:id="rId21" w:history="1">
-        <w:r>
-          <w:rPr>
-            <w:rStyle w:val="Hyperlink"/>
-          </w:rPr>
-          <w:t>https://github.com/delsener/ch.zhaw.softwareprj2.git</w:t>
-        </w:r>
-      </w:hyperlink>
-    </w:p>
-    <w:p>
-      <w:r>
-        <w:t xml:space="preserve">Wir verwenden die Versionskontrolle nicht nur für den Source Code, sondern auch für alle anderen </w:t>
-      </w:r>
-      <w:r>
-        <w:t>Artefakte die aus der Projektplanung oder der Dokumentation entstehen.</w:t>
-      </w:r>
-    </w:p>
-    <w:p>
-      <w:pPr>
-        <w:pStyle w:val="berschrift3"/>
-      </w:pPr>
-      <w:bookmarkStart w:id="38" w:name="_Toc357262993"/>
-      <w:proofErr w:type="spellStart"/>
-      <w:r>
-        <w:t>Maven</w:t>
-      </w:r>
-      <w:proofErr w:type="spellEnd"/>
-      <w:r>
-        <w:t xml:space="preserve"> 3.0.4</w:t>
-      </w:r>
-      <w:bookmarkEnd w:id="38"/>
-    </w:p>
-    <w:p>
-      <w:r>
-        <w:t xml:space="preserve">Als </w:t>
-      </w:r>
-      <w:proofErr w:type="spellStart"/>
-      <w:r>
-        <w:t>Buildsystem</w:t>
-      </w:r>
-      <w:proofErr w:type="spellEnd"/>
-      <w:r>
-        <w:t xml:space="preserve"> verwenden wir auch den heutigen Standard – nämlich </w:t>
-      </w:r>
-      <w:proofErr w:type="spellStart"/>
-      <w:r>
-        <w:t>Maven</w:t>
-      </w:r>
-      <w:proofErr w:type="spellEnd"/>
-      <w:r>
-        <w:t xml:space="preserve">. Die Identifikation unseres </w:t>
-      </w:r>
-      <w:proofErr w:type="spellStart"/>
-      <w:r>
-        <w:t>Maven</w:t>
-      </w:r>
-      <w:proofErr w:type="spellEnd"/>
-      <w:r>
-        <w:t xml:space="preserve"> Projektes </w:t>
+    </w:p>
+    <w:p>
+      <w:r>
+        <w:t xml:space="preserve">Als Buildsystem verwenden wir auch den heutigen Standard – nämlich Maven. Die Identifikation unseres Maven Projektes </w:t>
       </w:r>
       <w:r>
         <w:t>sieht wie folgt aus:</w:t>
@@ -8479,21 +8306,7 @@
         <w:rPr>
           <w:rStyle w:val="HTMLSchreibmaschine"/>
         </w:rPr>
-        <w:t>&lt;</w:t>
-      </w:r>
-      <w:proofErr w:type="spellStart"/>
-      <w:r>
-        <w:rPr>
-          <w:rStyle w:val="HTMLSchreibmaschine"/>
-        </w:rPr>
-        <w:t>groupId</w:t>
-      </w:r>
-      <w:proofErr w:type="spellEnd"/>
-      <w:r>
-        <w:rPr>
-          <w:rStyle w:val="HTMLSchreibmaschine"/>
-        </w:rPr>
-        <w:t>&gt;</w:t>
+        <w:t>&lt;groupId&gt;</w:t>
       </w:r>
       <w:r>
         <w:rPr>
@@ -8506,21 +8319,7 @@
         <w:rPr>
           <w:rStyle w:val="HTMLSchreibmaschine"/>
         </w:rPr>
-        <w:t>&lt;/</w:t>
-      </w:r>
-      <w:proofErr w:type="spellStart"/>
-      <w:r>
-        <w:rPr>
-          <w:rStyle w:val="HTMLSchreibmaschine"/>
-        </w:rPr>
-        <w:t>groupId</w:t>
-      </w:r>
-      <w:proofErr w:type="spellEnd"/>
-      <w:r>
-        <w:rPr>
-          <w:rStyle w:val="HTMLSchreibmaschine"/>
-        </w:rPr>
-        <w:t>&gt;</w:t>
+        <w:t>&lt;/groupId&gt;</w:t>
       </w:r>
     </w:p>
     <w:p>
@@ -8535,27 +8334,8 @@
           <w:rStyle w:val="HTMLSchreibmaschine"/>
           <w:lang w:val="fr-CH"/>
         </w:rPr>
-        <w:t>&lt;</w:t>
-      </w:r>
-      <w:proofErr w:type="spellStart"/>
-      <w:proofErr w:type="gramStart"/>
-      <w:r>
-        <w:rPr>
-          <w:rStyle w:val="HTMLSchreibmaschine"/>
-          <w:lang w:val="fr-CH"/>
-        </w:rPr>
-        <w:t>artifactId</w:t>
-      </w:r>
-      <w:proofErr w:type="spellEnd"/>
-      <w:r>
-        <w:rPr>
-          <w:rStyle w:val="HTMLSchreibmaschine"/>
-          <w:lang w:val="fr-CH"/>
-        </w:rPr>
-        <w:t>&gt;</w:t>
-      </w:r>
-      <w:proofErr w:type="spellStart"/>
-      <w:proofErr w:type="gramEnd"/>
+        <w:t>&lt;artifactId&gt;</w:t>
+      </w:r>
       <w:r>
         <w:rPr>
           <w:rStyle w:val="HTMLSchreibmaschine"/>
@@ -8564,29 +8344,12 @@
         </w:rPr>
         <w:t>dynsys</w:t>
       </w:r>
-      <w:proofErr w:type="spellEnd"/>
       <w:r>
         <w:rPr>
           <w:rStyle w:val="HTMLSchreibmaschine"/>
           <w:lang w:val="fr-CH"/>
         </w:rPr>
-        <w:t>&lt;/</w:t>
-      </w:r>
-      <w:proofErr w:type="spellStart"/>
-      <w:r>
-        <w:rPr>
-          <w:rStyle w:val="HTMLSchreibmaschine"/>
-          <w:lang w:val="fr-CH"/>
-        </w:rPr>
-        <w:t>artifactId</w:t>
-      </w:r>
-      <w:proofErr w:type="spellEnd"/>
-      <w:r>
-        <w:rPr>
-          <w:rStyle w:val="HTMLSchreibmaschine"/>
-          <w:lang w:val="fr-CH"/>
-        </w:rPr>
-        <w:t>&gt;</w:t>
+        <w:t>&lt;/artifactId&gt;</w:t>
       </w:r>
     </w:p>
     <w:p>
@@ -8603,157 +8366,83 @@
           <w:rStyle w:val="HTMLSchreibmaschine"/>
           <w:lang w:val="fr-CH"/>
         </w:rPr>
-        <w:t>&lt;</w:t>
-      </w:r>
-      <w:proofErr w:type="gramStart"/>
-      <w:r>
-        <w:rPr>
-          <w:rStyle w:val="HTMLSchreibmaschine"/>
-          <w:lang w:val="fr-CH"/>
-        </w:rPr>
-        <w:t>version&gt;</w:t>
-      </w:r>
-      <w:proofErr w:type="gramEnd"/>
-      <w:r>
-        <w:rPr>
-          <w:rStyle w:val="HTMLSchreibmaschine"/>
-          <w:lang w:val="fr-CH"/>
-        </w:rPr>
-        <w:t>1&lt;/version&gt;</w:t>
+        <w:t>&lt;version&gt;1&lt;/version&gt;</w:t>
       </w:r>
     </w:p>
     <w:p>
       <w:pPr>
         <w:pStyle w:val="berschrift3"/>
       </w:pPr>
-      <w:bookmarkStart w:id="39" w:name="_Toc357262994"/>
-      <w:proofErr w:type="spellStart"/>
-      <w:r>
-        <w:t>JUnit</w:t>
-      </w:r>
-      <w:proofErr w:type="spellEnd"/>
-      <w:r>
-        <w:t xml:space="preserve"> 4.8.1</w:t>
+      <w:bookmarkStart w:id="38" w:name="_Toc357262994"/>
+      <w:r>
+        <w:t>JUnit 4.8.1</w:t>
+      </w:r>
+      <w:bookmarkEnd w:id="38"/>
+    </w:p>
+    <w:p>
+      <w:r>
+        <w:t>Das Standard Testing-Framework für Java ist JUnit. Wir verwenden dies ebenfalls und kombinier</w:t>
+      </w:r>
+      <w:r>
+        <w:t>en es, falls</w:t>
+      </w:r>
+      <w:r>
+        <w:t xml:space="preserve"> es sich anbieten sollte</w:t>
+      </w:r>
+      <w:r>
+        <w:t>,</w:t>
+      </w:r>
+      <w:r>
+        <w:t xml:space="preserve"> mit Mockito.</w:t>
+      </w:r>
+    </w:p>
+    <w:p>
+      <w:pPr>
+        <w:pStyle w:val="berschrift3"/>
+      </w:pPr>
+      <w:bookmarkStart w:id="39" w:name="_Toc357262995"/>
+      <w:r>
+        <w:t>JFreeChart 1.0.13</w:t>
       </w:r>
       <w:bookmarkEnd w:id="39"/>
     </w:p>
     <w:p>
       <w:r>
-        <w:t xml:space="preserve">Das Standard </w:t>
-      </w:r>
-      <w:proofErr w:type="spellStart"/>
-      <w:r>
-        <w:t>Testing</w:t>
-      </w:r>
-      <w:proofErr w:type="spellEnd"/>
-      <w:r>
-        <w:t xml:space="preserve">-Framework für Java ist </w:t>
-      </w:r>
-      <w:proofErr w:type="spellStart"/>
-      <w:r>
-        <w:t>JUnit</w:t>
-      </w:r>
-      <w:proofErr w:type="spellEnd"/>
-      <w:r>
-        <w:t>. Wir verwenden dies ebenfalls und kombinier</w:t>
-      </w:r>
-      <w:r>
-        <w:t>en es, falls</w:t>
-      </w:r>
-      <w:r>
-        <w:t xml:space="preserve"> es sich anbieten sollte</w:t>
+        <w:t xml:space="preserve">Die Visualisierung der DS soll in der Applikation mittels Grafen realisiert werden. </w:t>
+      </w:r>
+      <w:r>
+        <w:t>Die</w:t>
+      </w:r>
+      <w:r>
+        <w:t xml:space="preserve"> der Wahl einer Bibliothek, welche das Zeichnen dieser Grafen </w:t>
+      </w:r>
+      <w:r>
+        <w:t>unterstützt</w:t>
       </w:r>
       <w:r>
         <w:t>,</w:t>
       </w:r>
       <w:r>
-        <w:t xml:space="preserve"> mit </w:t>
-      </w:r>
-      <w:proofErr w:type="spellStart"/>
-      <w:r>
-        <w:t>Mockito</w:t>
-      </w:r>
-      <w:proofErr w:type="spellEnd"/>
-      <w:r>
-        <w:t>.</w:t>
-      </w:r>
-    </w:p>
-    <w:p>
-      <w:pPr>
-        <w:pStyle w:val="berschrift3"/>
-      </w:pPr>
-      <w:bookmarkStart w:id="40" w:name="_Toc357262995"/>
-      <w:proofErr w:type="spellStart"/>
+        <w:t xml:space="preserve"> </w:t>
+      </w:r>
+      <w:r>
+        <w:t xml:space="preserve">fiel auf </w:t>
+      </w:r>
+      <w:r>
+        <w:t xml:space="preserve"> </w:t>
+      </w:r>
       <w:r>
         <w:t>JFreeChart</w:t>
       </w:r>
-      <w:proofErr w:type="spellEnd"/>
-      <w:r>
-        <w:t xml:space="preserve"> 1.0.13</w:t>
-      </w:r>
-      <w:bookmarkEnd w:id="40"/>
-    </w:p>
-    <w:p>
-      <w:r>
-        <w:t xml:space="preserve">Die Visualisierung der DS soll in der Applikation mittels Grafen realisiert werden. </w:t>
-      </w:r>
-      <w:r>
-        <w:t>Die</w:t>
-      </w:r>
-      <w:r>
-        <w:t xml:space="preserve"> der Wahl einer Bibliothek, welche das Zeichnen dieser Grafen </w:t>
-      </w:r>
-      <w:r>
-        <w:t>unterstützt</w:t>
-      </w:r>
-      <w:r>
-        <w:t>,</w:t>
-      </w:r>
-      <w:r>
-        <w:t xml:space="preserve"> </w:t>
-      </w:r>
-      <w:r>
-        <w:t xml:space="preserve">fiel auf </w:t>
-      </w:r>
-      <w:r>
-        <w:t xml:space="preserve"> </w:t>
-      </w:r>
-      <w:proofErr w:type="spellStart"/>
-      <w:r>
-        <w:t>JFreeChart</w:t>
-      </w:r>
-      <w:proofErr w:type="spellEnd"/>
       <w:r>
         <w:t xml:space="preserve">, entwickelt von </w:t>
       </w:r>
       <w:hyperlink r:id="rId22" w:history="1">
-        <w:proofErr w:type="spellStart"/>
         <w:r>
           <w:rPr>
             <w:rStyle w:val="Hyperlink"/>
           </w:rPr>
-          <w:t>Object</w:t>
-        </w:r>
-        <w:proofErr w:type="spellEnd"/>
-        <w:r>
-          <w:rPr>
-            <w:rStyle w:val="Hyperlink"/>
-          </w:rPr>
-          <w:t xml:space="preserve"> </w:t>
-        </w:r>
-        <w:proofErr w:type="spellStart"/>
-        <w:r>
-          <w:rPr>
-            <w:rStyle w:val="Hyperlink"/>
-          </w:rPr>
-          <w:t>Refinery</w:t>
-        </w:r>
-        <w:proofErr w:type="spellEnd"/>
-        <w:r>
-          <w:rPr>
-            <w:rStyle w:val="Hyperlink"/>
-          </w:rPr>
-          <w:t xml:space="preserve"> Ltd</w:t>
+          <w:t>Object Refinery Ltd</w:t>
         </w:r>
       </w:hyperlink>
       <w:r>
@@ -8845,11 +8534,11 @@
       <w:pPr>
         <w:pStyle w:val="berschrift3"/>
       </w:pPr>
-      <w:bookmarkStart w:id="41" w:name="_Toc357262996"/>
+      <w:bookmarkStart w:id="40" w:name="_Toc357262996"/>
       <w:r>
         <w:t>Apache Common JEXL</w:t>
       </w:r>
-      <w:bookmarkEnd w:id="41"/>
+      <w:bookmarkEnd w:id="40"/>
     </w:p>
     <w:p>
       <w:r>
@@ -8857,23 +8546,7 @@
       </w:r>
       <w:r>
         <w:lastRenderedPageBreak/>
-        <w:t xml:space="preserve">Sprache unterstützen, die der mathematischen Syntax mit Erweiterungen entspricht. Die Expression Language von Spring – vermutlich der Standard – und jene von Apache </w:t>
-      </w:r>
-      <w:proofErr w:type="spellStart"/>
-      <w:r>
-        <w:t>Commons</w:t>
-      </w:r>
-      <w:proofErr w:type="spellEnd"/>
-      <w:r>
-        <w:t xml:space="preserve">. Da wir über Basiskenntnisse über die </w:t>
-      </w:r>
-      <w:proofErr w:type="spellStart"/>
-      <w:r>
-        <w:t>Commons</w:t>
-      </w:r>
-      <w:proofErr w:type="spellEnd"/>
-      <w:r>
-        <w:t xml:space="preserve"> Library (JEXL - </w:t>
+        <w:t xml:space="preserve">Sprache unterstützen, die der mathematischen Syntax mit Erweiterungen entspricht. Die Expression Language von Spring – vermutlich der Standard – und jene von Apache Commons. Da wir über Basiskenntnisse über die Commons Library (JEXL - </w:t>
       </w:r>
       <w:r>
         <w:t>Java Expression Language</w:t>
@@ -8948,21 +8621,12 @@
           <w:lang w:val="fr-CH"/>
         </w:rPr>
       </w:pPr>
-      <w:proofErr w:type="gramStart"/>
       <w:r>
         <w:rPr>
           <w:rStyle w:val="HTMLSchreibmaschine"/>
           <w:lang w:val="fr-CH"/>
         </w:rPr>
-        <w:t>var</w:t>
-      </w:r>
-      <w:proofErr w:type="gramEnd"/>
-      <w:r>
-        <w:rPr>
-          <w:rStyle w:val="HTMLSchreibmaschine"/>
-          <w:lang w:val="fr-CH"/>
-        </w:rPr>
-        <w:t xml:space="preserve"> t = -20.0</w:t>
+        <w:t>var t = -20.0</w:t>
       </w:r>
     </w:p>
     <w:p>
@@ -8980,37 +8644,12 @@
           <w:lang w:val="fr-CH"/>
         </w:rPr>
       </w:pPr>
-      <w:proofErr w:type="gramStart"/>
       <w:r>
         <w:rPr>
           <w:rStyle w:val="HTMLSchreibmaschine"/>
           <w:lang w:val="fr-CH"/>
         </w:rPr>
-        <w:t>var</w:t>
-      </w:r>
-      <w:proofErr w:type="gramEnd"/>
-      <w:r>
-        <w:rPr>
-          <w:rStyle w:val="HTMLSchreibmaschine"/>
-          <w:lang w:val="fr-CH"/>
-        </w:rPr>
-        <w:t xml:space="preserve"> </w:t>
-      </w:r>
-      <w:proofErr w:type="spellStart"/>
-      <w:r>
-        <w:rPr>
-          <w:rStyle w:val="HTMLSchreibmaschine"/>
-          <w:lang w:val="fr-CH"/>
-        </w:rPr>
-        <w:t>t_diff</w:t>
-      </w:r>
-      <w:proofErr w:type="spellEnd"/>
-      <w:r>
-        <w:rPr>
-          <w:rStyle w:val="HTMLSchreibmaschine"/>
-          <w:lang w:val="fr-CH"/>
-        </w:rPr>
-        <w:t xml:space="preserve"> = 0.0</w:t>
+        <w:t>var t_diff = 0.0</w:t>
       </w:r>
     </w:p>
     <w:p>
@@ -9028,23 +8667,12 @@
           <w:lang w:val="en-US"/>
         </w:rPr>
       </w:pPr>
-      <w:proofErr w:type="spellStart"/>
-      <w:proofErr w:type="gramStart"/>
       <w:r>
         <w:rPr>
           <w:rStyle w:val="HTMLSchreibmaschine"/>
           <w:lang w:val="en-US"/>
         </w:rPr>
-        <w:t>var</w:t>
-      </w:r>
-      <w:proofErr w:type="spellEnd"/>
-      <w:proofErr w:type="gramEnd"/>
-      <w:r>
-        <w:rPr>
-          <w:rStyle w:val="HTMLSchreibmaschine"/>
-          <w:lang w:val="en-US"/>
-        </w:rPr>
-        <w:t xml:space="preserve"> H = 100.0</w:t>
+        <w:t>var H = 100.0</w:t>
       </w:r>
     </w:p>
     <w:p>
@@ -9062,39 +8690,12 @@
           <w:lang w:val="en-US"/>
         </w:rPr>
       </w:pPr>
-      <w:proofErr w:type="spellStart"/>
-      <w:proofErr w:type="gramStart"/>
       <w:r>
         <w:rPr>
           <w:rStyle w:val="HTMLSchreibmaschine"/>
           <w:lang w:val="en-US"/>
         </w:rPr>
-        <w:t>var</w:t>
-      </w:r>
-      <w:proofErr w:type="spellEnd"/>
-      <w:proofErr w:type="gramEnd"/>
-      <w:r>
-        <w:rPr>
-          <w:rStyle w:val="HTMLSchreibmaschine"/>
-          <w:lang w:val="en-US"/>
-        </w:rPr>
-        <w:t xml:space="preserve"> </w:t>
-      </w:r>
-      <w:proofErr w:type="spellStart"/>
-      <w:r>
-        <w:rPr>
-          <w:rStyle w:val="HTMLSchreibmaschine"/>
-          <w:lang w:val="en-US"/>
-        </w:rPr>
-        <w:t>H_diff</w:t>
-      </w:r>
-      <w:proofErr w:type="spellEnd"/>
-      <w:r>
-        <w:rPr>
-          <w:rStyle w:val="HTMLSchreibmaschine"/>
-          <w:lang w:val="en-US"/>
-        </w:rPr>
-        <w:t xml:space="preserve"> = 0.0</w:t>
+        <w:t>var H_diff = 0.0</w:t>
       </w:r>
     </w:p>
     <w:p>
@@ -9111,19 +8712,11 @@
           <w:rStyle w:val="HTMLSchreibmaschine"/>
         </w:rPr>
       </w:pPr>
-      <w:proofErr w:type="spellStart"/>
       <w:r>
         <w:rPr>
           <w:rStyle w:val="HTMLSchreibmaschine"/>
         </w:rPr>
-        <w:t>var</w:t>
-      </w:r>
-      <w:proofErr w:type="spellEnd"/>
-      <w:r>
-        <w:rPr>
-          <w:rStyle w:val="HTMLSchreibmaschine"/>
-        </w:rPr>
-        <w:t xml:space="preserve"> Z = 650.0</w:t>
+        <w:t>var Z = 650.0</w:t>
       </w:r>
     </w:p>
     <w:p>
@@ -9140,33 +8733,11 @@
           <w:rStyle w:val="HTMLSchreibmaschine"/>
         </w:rPr>
       </w:pPr>
-      <w:proofErr w:type="spellStart"/>
       <w:r>
         <w:rPr>
           <w:rStyle w:val="HTMLSchreibmaschine"/>
         </w:rPr>
-        <w:t>var</w:t>
-      </w:r>
-      <w:proofErr w:type="spellEnd"/>
-      <w:r>
-        <w:rPr>
-          <w:rStyle w:val="HTMLSchreibmaschine"/>
-        </w:rPr>
-        <w:t xml:space="preserve"> </w:t>
-      </w:r>
-      <w:proofErr w:type="spellStart"/>
-      <w:r>
-        <w:rPr>
-          <w:rStyle w:val="HTMLSchreibmaschine"/>
-        </w:rPr>
-        <w:t>Z_diff</w:t>
-      </w:r>
-      <w:proofErr w:type="spellEnd"/>
-      <w:r>
-        <w:rPr>
-          <w:rStyle w:val="HTMLSchreibmaschine"/>
-        </w:rPr>
-        <w:t xml:space="preserve"> = 0.0</w:t>
+        <w:t>var Z_diff = 0.0</w:t>
       </w:r>
     </w:p>
     <w:p>
@@ -9210,21 +8781,12 @@
           <w:lang w:val="en-US"/>
         </w:rPr>
       </w:pPr>
-      <w:proofErr w:type="gramStart"/>
       <w:r>
         <w:rPr>
           <w:rStyle w:val="HTMLSchreibmaschine"/>
           <w:lang w:val="en-US"/>
         </w:rPr>
-        <w:t>return</w:t>
-      </w:r>
-      <w:proofErr w:type="gramEnd"/>
-      <w:r>
-        <w:rPr>
-          <w:rStyle w:val="HTMLSchreibmaschine"/>
-          <w:lang w:val="en-US"/>
-        </w:rPr>
-        <w:t xml:space="preserve"> [</w:t>
+        <w:t>return [</w:t>
       </w:r>
     </w:p>
     <w:p>
@@ -9255,7 +8817,6 @@
         </w:rPr>
         <w:tab/>
       </w:r>
-      <w:proofErr w:type="gramStart"/>
       <w:r>
         <w:rPr>
           <w:rStyle w:val="HTMLSchreibmaschine"/>
@@ -9263,17 +8824,7 @@
           <w:szCs w:val="18"/>
           <w:lang w:val="en-US"/>
         </w:rPr>
-        <w:t>new(</w:t>
-      </w:r>
-      <w:proofErr w:type="gramEnd"/>
-      <w:r>
-        <w:rPr>
-          <w:rStyle w:val="HTMLSchreibmaschine"/>
-          <w:sz w:val="18"/>
-          <w:szCs w:val="18"/>
-          <w:lang w:val="en-US"/>
-        </w:rPr>
-        <w:t xml:space="preserve">"java.lang.Double",5), </w:t>
+        <w:t xml:space="preserve">new("java.lang.Double",5), </w:t>
       </w:r>
     </w:p>
     <w:p>
@@ -9306,7 +8857,6 @@
         </w:rPr>
         <w:tab/>
       </w:r>
-      <w:proofErr w:type="gramStart"/>
       <w:r>
         <w:rPr>
           <w:rStyle w:val="HTMLSchreibmaschine"/>
@@ -9314,9 +8864,8 @@
           <w:szCs w:val="18"/>
           <w:lang w:val="en-US"/>
         </w:rPr>
-        <w:t>new(</w:t>
-      </w:r>
-      <w:proofErr w:type="gramEnd"/>
+        <w:t>new("java.l</w:t>
+      </w:r>
       <w:r>
         <w:rPr>
           <w:rStyle w:val="HTMLSchreibmaschine"/>
@@ -9324,36 +8873,7 @@
           <w:szCs w:val="18"/>
           <w:lang w:val="en-US"/>
         </w:rPr>
-        <w:t>"java.l</w:t>
-      </w:r>
-      <w:r>
-        <w:rPr>
-          <w:rStyle w:val="HTMLSchreibmaschine"/>
-          <w:sz w:val="18"/>
-          <w:szCs w:val="18"/>
-          <w:lang w:val="en-US"/>
-        </w:rPr>
-        <w:t>ang.Double",</w:t>
-      </w:r>
-      <w:proofErr w:type="spellStart"/>
-      <w:r>
-        <w:rPr>
-          <w:rStyle w:val="HTMLSchreibmaschine"/>
-          <w:sz w:val="18"/>
-          <w:szCs w:val="18"/>
-          <w:lang w:val="en-US"/>
-        </w:rPr>
-        <w:t>math:max</w:t>
-      </w:r>
-      <w:proofErr w:type="spellEnd"/>
-      <w:r>
-        <w:rPr>
-          <w:rStyle w:val="HTMLSchreibmaschine"/>
-          <w:sz w:val="18"/>
-          <w:szCs w:val="18"/>
-          <w:lang w:val="en-US"/>
-        </w:rPr>
-        <w:t>(-H, 0.0001*H*Z*(20-math:abs(10- t))</w:t>
+        <w:t>ang.Double",math:max(-H, 0.0001*H*Z*(20-math:abs(10- t))</w:t>
       </w:r>
       <w:r>
         <w:rPr>
@@ -9395,7 +8915,6 @@
         </w:rPr>
         <w:tab/>
       </w:r>
-      <w:proofErr w:type="gramStart"/>
       <w:r>
         <w:rPr>
           <w:rStyle w:val="HTMLSchreibmaschine"/>
@@ -9403,77 +8922,7 @@
           <w:szCs w:val="18"/>
           <w:lang w:val="en-US"/>
         </w:rPr>
-        <w:t>new(</w:t>
-      </w:r>
-      <w:proofErr w:type="gramEnd"/>
-      <w:r>
-        <w:rPr>
-          <w:rStyle w:val="HTMLSchreibmaschine"/>
-          <w:sz w:val="18"/>
-          <w:szCs w:val="18"/>
-          <w:lang w:val="en-US"/>
-        </w:rPr>
-        <w:t>"java.lang.Double",</w:t>
-      </w:r>
-      <w:proofErr w:type="spellStart"/>
-      <w:r>
-        <w:rPr>
-          <w:rStyle w:val="HTMLSchreibmaschine"/>
-          <w:sz w:val="18"/>
-          <w:szCs w:val="18"/>
-          <w:lang w:val="en-US"/>
-        </w:rPr>
-        <w:t>math:min</w:t>
-      </w:r>
-      <w:proofErr w:type="spellEnd"/>
-      <w:r>
-        <w:rPr>
-          <w:rStyle w:val="HTMLSchreibmaschine"/>
-          <w:sz w:val="18"/>
-          <w:szCs w:val="18"/>
-          <w:lang w:val="en-US"/>
-        </w:rPr>
-        <w:t>(0, -</w:t>
-      </w:r>
-      <w:proofErr w:type="spellStart"/>
-      <w:r>
-        <w:rPr>
-          <w:rStyle w:val="HTMLSchreibmaschine"/>
-          <w:sz w:val="18"/>
-          <w:szCs w:val="18"/>
-          <w:lang w:val="en-US"/>
-        </w:rPr>
-        <w:t>math:min</w:t>
-      </w:r>
-      <w:proofErr w:type="spellEnd"/>
-      <w:r>
-        <w:rPr>
-          <w:rStyle w:val="HTMLSchreibmaschine"/>
-          <w:sz w:val="18"/>
-          <w:szCs w:val="18"/>
-          <w:lang w:val="en-US"/>
-        </w:rPr>
-        <w:t xml:space="preserve">(Z, </w:t>
-      </w:r>
-      <w:proofErr w:type="spellStart"/>
-      <w:r>
-        <w:rPr>
-          <w:rStyle w:val="HTMLSchreibmaschine"/>
-          <w:sz w:val="18"/>
-          <w:szCs w:val="18"/>
-          <w:lang w:val="en-US"/>
-        </w:rPr>
-        <w:t>H_diff</w:t>
-      </w:r>
-      <w:proofErr w:type="spellEnd"/>
-      <w:r>
-        <w:rPr>
-          <w:rStyle w:val="HTMLSchreibmaschine"/>
-          <w:sz w:val="18"/>
-          <w:szCs w:val="18"/>
-          <w:lang w:val="en-US"/>
-        </w:rPr>
-        <w:t>)))</w:t>
+        <w:t>new("java.lang.Double",math:min(0, -math:min(Z, H_diff)))</w:t>
       </w:r>
     </w:p>
     <w:p>
@@ -9507,12 +8956,12 @@
       <w:r>
         <w:br w:type="page"/>
       </w:r>
-      <w:bookmarkStart w:id="42" w:name="_Toc357262997"/>
+      <w:bookmarkStart w:id="41" w:name="_Toc357262997"/>
       <w:r>
         <w:lastRenderedPageBreak/>
         <w:t>Projektstruktur</w:t>
       </w:r>
-      <w:bookmarkEnd w:id="42"/>
+      <w:bookmarkEnd w:id="41"/>
     </w:p>
     <w:p>
       <w:r>
@@ -9870,23 +9319,7 @@
         <w:t xml:space="preserve">Beschreibung: </w:t>
       </w:r>
       <w:r>
-        <w:t xml:space="preserve">Alle Klassen, welche für die Clientseitige </w:t>
-      </w:r>
-      <w:proofErr w:type="spellStart"/>
-      <w:r>
-        <w:t>Persistierung</w:t>
-      </w:r>
-      <w:proofErr w:type="spellEnd"/>
-      <w:r>
-        <w:t xml:space="preserve"> (</w:t>
-      </w:r>
-      <w:proofErr w:type="spellStart"/>
-      <w:r>
-        <w:t>Serialisierung</w:t>
-      </w:r>
-      <w:proofErr w:type="spellEnd"/>
-      <w:r>
-        <w:t xml:space="preserve"> und Files) benötigt werden, befinden sich in diesem Package.</w:t>
+        <w:t>Alle Klassen, welche für die Clientseitige Persistierung (Serialisierung und Files) benötigt werden, befinden sich in diesem Package.</w:t>
       </w:r>
     </w:p>
     <w:p>
@@ -9896,7 +9329,7 @@
       <w:r>
         <w:br w:type="page"/>
       </w:r>
-      <w:bookmarkStart w:id="43" w:name="_Toc357262998"/>
+      <w:bookmarkStart w:id="42" w:name="_Toc357262998"/>
       <w:r>
         <w:lastRenderedPageBreak/>
         <w:t>Architektur / Klassendiagramm</w:t>
@@ -9904,19 +9337,19 @@
       <w:r>
         <w:t>e</w:t>
       </w:r>
+      <w:bookmarkEnd w:id="42"/>
+    </w:p>
+    <w:p>
+      <w:pPr>
+        <w:pStyle w:val="berschrift3"/>
+      </w:pPr>
+      <w:bookmarkStart w:id="43" w:name="_Toc357262999"/>
+      <w:r>
+        <w:t>Simulations-Modell</w:t>
+      </w:r>
       <w:bookmarkEnd w:id="43"/>
     </w:p>
     <w:p>
-      <w:pPr>
-        <w:pStyle w:val="berschrift3"/>
-      </w:pPr>
-      <w:bookmarkStart w:id="44" w:name="_Toc357262999"/>
-      <w:r>
-        <w:t>Simulations-Modell</w:t>
-      </w:r>
-      <w:bookmarkEnd w:id="44"/>
-    </w:p>
-    <w:p>
       <w:r>
         <w:t xml:space="preserve">Das Modell für die Simulation ist sehr einfach. Es gibt ein </w:t>
       </w:r>
@@ -9941,38 +9374,26 @@
       <w:r>
         <w:t>repräsentiert eine Population mit dem Namen, Anfangswert und der Wachstumsfunktion (</w:t>
       </w:r>
-      <w:proofErr w:type="spellStart"/>
       <w:r>
         <w:rPr>
           <w:i/>
         </w:rPr>
         <w:t>expression</w:t>
       </w:r>
-      <w:proofErr w:type="spellEnd"/>
       <w:r>
         <w:t xml:space="preserve">). </w:t>
       </w:r>
       <w:r>
         <w:t>Das GUI oder auch andere Komponenten können einen Simulation-</w:t>
       </w:r>
-      <w:proofErr w:type="spellStart"/>
       <w:r>
         <w:rPr>
           <w:i/>
         </w:rPr>
         <w:t>Listener</w:t>
       </w:r>
-      <w:proofErr w:type="spellEnd"/>
-      <w:r>
-        <w:t xml:space="preserve"> beim Simulations-Objekt registrieren, um bei neuen Berechnungen </w:t>
-      </w:r>
-      <w:proofErr w:type="spellStart"/>
-      <w:r>
-        <w:t>notifiziert</w:t>
-      </w:r>
-      <w:proofErr w:type="spellEnd"/>
-      <w:r>
-        <w:t xml:space="preserve"> zu werden.</w:t>
+      <w:r>
+        <w:t xml:space="preserve"> beim Simulations-Objekt registrieren, um bei neuen Berechnungen notifiziert zu werden.</w:t>
       </w:r>
     </w:p>
     <w:p>
@@ -10036,12 +9457,12 @@
       <w:pPr>
         <w:pStyle w:val="berschrift3"/>
       </w:pPr>
-      <w:bookmarkStart w:id="45" w:name="_Toc357263000"/>
+      <w:bookmarkStart w:id="44" w:name="_Toc357263000"/>
       <w:r>
         <w:lastRenderedPageBreak/>
         <w:t>GUI-Klassen</w:t>
       </w:r>
-      <w:bookmarkEnd w:id="45"/>
+      <w:bookmarkEnd w:id="44"/>
     </w:p>
     <w:p>
       <w:r>
@@ -10052,65 +9473,40 @@
       <w:pPr>
         <w:pStyle w:val="ListBulletL1nospace"/>
       </w:pPr>
-      <w:proofErr w:type="spellStart"/>
       <w:r>
         <w:rPr>
           <w:i/>
         </w:rPr>
         <w:t>GraphPanel</w:t>
       </w:r>
-      <w:proofErr w:type="spellEnd"/>
-      <w:r>
-        <w:t>: Zeichnet den Grafen, die Legende, Simulations-</w:t>
-      </w:r>
-      <w:proofErr w:type="spellStart"/>
-      <w:r>
-        <w:t>Listener</w:t>
-      </w:r>
-      <w:proofErr w:type="spellEnd"/>
+      <w:r>
+        <w:t>: Zeichnet den Grafen, die Legende, Simulations-Listener</w:t>
+      </w:r>
     </w:p>
     <w:p>
       <w:pPr>
         <w:pStyle w:val="ListBulletL1nospace"/>
       </w:pPr>
-      <w:proofErr w:type="spellStart"/>
       <w:r>
         <w:rPr>
           <w:i/>
         </w:rPr>
-        <w:t>CultureEditor</w:t>
-      </w:r>
-      <w:proofErr w:type="spellEnd"/>
+        <w:t>CultureEditor/CulturePropertyEditor</w:t>
+      </w:r>
+      <w:r>
+        <w:t>: Editoren um die Konfigurationen des Dynamischen Systems vorzunehmen</w:t>
+      </w:r>
+    </w:p>
+    <w:p>
+      <w:pPr>
+        <w:pStyle w:val="ListBulletL1nospace"/>
+      </w:pPr>
       <w:r>
         <w:rPr>
           <w:i/>
         </w:rPr>
-        <w:t>/</w:t>
-      </w:r>
-      <w:proofErr w:type="spellStart"/>
-      <w:r>
-        <w:rPr>
-          <w:i/>
-        </w:rPr>
-        <w:t>CulturePropertyEditor</w:t>
-      </w:r>
-      <w:proofErr w:type="spellEnd"/>
-      <w:r>
-        <w:t>: Editoren um die Konfigurationen des Dynamischen Systems vorzunehmen</w:t>
-      </w:r>
-    </w:p>
-    <w:p>
-      <w:pPr>
-        <w:pStyle w:val="ListBulletL1nospace"/>
-      </w:pPr>
-      <w:proofErr w:type="spellStart"/>
-      <w:r>
-        <w:rPr>
-          <w:i/>
-        </w:rPr>
         <w:t>GraphPropertyEditor</w:t>
       </w:r>
-      <w:proofErr w:type="spellEnd"/>
       <w:r>
         <w:t>: Editor um den Grafen zu konfigurieren (aktuell nur den Werte-Bereich)</w:t>
       </w:r>
@@ -10178,64 +9574,40 @@
       <w:r>
         <w:br w:type="page"/>
       </w:r>
-      <w:bookmarkStart w:id="46" w:name="_Toc357263001"/>
+      <w:bookmarkStart w:id="45" w:name="_Toc357263001"/>
       <w:r>
         <w:lastRenderedPageBreak/>
         <w:t>Expression Language</w:t>
       </w:r>
+      <w:bookmarkEnd w:id="45"/>
+    </w:p>
+    <w:p>
+      <w:r>
+        <w:t xml:space="preserve">Eine sehr wichtige Anforderung und auch eine der Herausforderungen in diesem Projekt ist die Unterstützung der Eingabe von mathematischen Ausdrücken. </w:t>
+      </w:r>
+      <w:r>
+        <w:t>Das Interpretieren solch eines Inputs selber zu programmieren wäre sehr aufwendig und würde den Rahmen dieser Projektarbeit sprengen.</w:t>
+      </w:r>
+    </w:p>
+    <w:p>
+      <w:pPr>
+        <w:pStyle w:val="berschrift3"/>
+        <w:rPr>
+          <w:lang w:val="fr-CH"/>
+        </w:rPr>
+      </w:pPr>
+      <w:bookmarkStart w:id="46" w:name="_Toc357263002"/>
+      <w:r>
+        <w:rPr>
+          <w:lang w:val="fr-CH"/>
+        </w:rPr>
+        <w:t>JEXL – Java Expression Language</w:t>
+      </w:r>
       <w:bookmarkEnd w:id="46"/>
     </w:p>
     <w:p>
       <w:r>
-        <w:t xml:space="preserve">Eine sehr wichtige Anforderung und auch eine der Herausforderungen in diesem Projekt ist die Unterstützung der Eingabe von mathematischen Ausdrücken. </w:t>
-      </w:r>
-      <w:r>
-        <w:t>Das Interpretieren solch eines Inputs selber zu programmieren wäre sehr aufwendig und würde den Rahmen dieser Projektarbeit sprengen.</w:t>
-      </w:r>
-    </w:p>
-    <w:p>
-      <w:pPr>
-        <w:pStyle w:val="berschrift3"/>
-        <w:rPr>
-          <w:lang w:val="fr-CH"/>
-        </w:rPr>
-      </w:pPr>
-      <w:bookmarkStart w:id="47" w:name="_Toc357263002"/>
-      <w:r>
-        <w:rPr>
-          <w:lang w:val="fr-CH"/>
-        </w:rPr>
-        <w:t xml:space="preserve">JEXL – Java Expression </w:t>
-      </w:r>
-      <w:proofErr w:type="spellStart"/>
-      <w:r>
-        <w:rPr>
-          <w:lang w:val="fr-CH"/>
-        </w:rPr>
-        <w:t>Language</w:t>
-      </w:r>
-      <w:bookmarkEnd w:id="47"/>
-      <w:proofErr w:type="spellEnd"/>
-    </w:p>
-    <w:p>
-      <w:r>
-        <w:t xml:space="preserve">Folgende Library von </w:t>
-      </w:r>
-      <w:proofErr w:type="gramStart"/>
-      <w:r>
-        <w:t>Apache</w:t>
-      </w:r>
-      <w:proofErr w:type="gramEnd"/>
-      <w:r>
-        <w:t xml:space="preserve"> </w:t>
-      </w:r>
-      <w:proofErr w:type="spellStart"/>
-      <w:r>
-        <w:t>Commons</w:t>
-      </w:r>
-      <w:proofErr w:type="spellEnd"/>
-      <w:r>
-        <w:t xml:space="preserve"> haben wir in unser Projekt eingebunden:</w:t>
+        <w:t>Folgende Library von Apache Commons haben wir in unser Projekt eingebunden:</w:t>
       </w:r>
     </w:p>
     <w:p>
@@ -10258,23 +9630,7 @@
           <w:rStyle w:val="HTMLSchreibmaschine"/>
           <w:lang w:val="en-US"/>
         </w:rPr>
-        <w:t>&lt;</w:t>
-      </w:r>
-      <w:proofErr w:type="gramStart"/>
-      <w:r>
-        <w:rPr>
-          <w:rStyle w:val="HTMLSchreibmaschine"/>
-          <w:lang w:val="en-US"/>
-        </w:rPr>
-        <w:t>dependency</w:t>
-      </w:r>
-      <w:proofErr w:type="gramEnd"/>
-      <w:r>
-        <w:rPr>
-          <w:rStyle w:val="HTMLSchreibmaschine"/>
-          <w:lang w:val="en-US"/>
-        </w:rPr>
-        <w:t>&gt;</w:t>
+        <w:t>&lt;dependency&gt;</w:t>
       </w:r>
     </w:p>
     <w:p>
@@ -10298,25 +9654,8 @@
           <w:lang w:val="en-US"/>
         </w:rPr>
         <w:tab/>
-        <w:t>&lt;</w:t>
-      </w:r>
-      <w:proofErr w:type="spellStart"/>
-      <w:r>
-        <w:rPr>
-          <w:rStyle w:val="HTMLSchreibmaschine"/>
-          <w:lang w:val="en-US"/>
-        </w:rPr>
-        <w:t>groupId</w:t>
-      </w:r>
-      <w:proofErr w:type="spellEnd"/>
-      <w:r>
-        <w:rPr>
-          <w:rStyle w:val="HTMLSchreibmaschine"/>
-          <w:lang w:val="en-US"/>
-        </w:rPr>
-        <w:t>&gt;</w:t>
-      </w:r>
-      <w:proofErr w:type="spellStart"/>
+        <w:t>&lt;groupId&gt;</w:t>
+      </w:r>
       <w:r>
         <w:rPr>
           <w:rStyle w:val="HTMLSchreibmaschine"/>
@@ -10325,29 +9664,12 @@
         </w:rPr>
         <w:t>org.apache.commons</w:t>
       </w:r>
-      <w:proofErr w:type="spellEnd"/>
       <w:r>
         <w:rPr>
           <w:rStyle w:val="HTMLSchreibmaschine"/>
           <w:lang w:val="en-US"/>
         </w:rPr>
-        <w:t>&lt;/</w:t>
-      </w:r>
-      <w:proofErr w:type="spellStart"/>
-      <w:r>
-        <w:rPr>
-          <w:rStyle w:val="HTMLSchreibmaschine"/>
-          <w:lang w:val="en-US"/>
-        </w:rPr>
-        <w:t>groupId</w:t>
-      </w:r>
-      <w:proofErr w:type="spellEnd"/>
-      <w:r>
-        <w:rPr>
-          <w:rStyle w:val="HTMLSchreibmaschine"/>
-          <w:lang w:val="en-US"/>
-        </w:rPr>
-        <w:t>&gt;</w:t>
+        <w:t>&lt;/groupId&gt;</w:t>
       </w:r>
     </w:p>
     <w:p>
@@ -10362,6 +9684,7 @@
         <w:spacing w:after="0"/>
         <w:rPr>
           <w:rStyle w:val="HTMLSchreibmaschine"/>
+          <w:lang w:val="fr-CH"/>
         </w:rPr>
       </w:pPr>
       <w:r>
@@ -10381,51 +9704,24 @@
       <w:r>
         <w:rPr>
           <w:rStyle w:val="HTMLSchreibmaschine"/>
-        </w:rPr>
-        <w:t>&lt;</w:t>
-      </w:r>
-      <w:proofErr w:type="spellStart"/>
-      <w:r>
-        <w:rPr>
-          <w:rStyle w:val="HTMLSchreibmaschine"/>
-        </w:rPr>
-        <w:t>artifactId</w:t>
-      </w:r>
-      <w:proofErr w:type="spellEnd"/>
-      <w:r>
-        <w:rPr>
-          <w:rStyle w:val="HTMLSchreibmaschine"/>
-        </w:rPr>
-        <w:t>&gt;</w:t>
-      </w:r>
-      <w:proofErr w:type="spellStart"/>
+          <w:lang w:val="fr-CH"/>
+        </w:rPr>
+        <w:t>&lt;artifactId&gt;</w:t>
+      </w:r>
       <w:r>
         <w:rPr>
           <w:rStyle w:val="HTMLSchreibmaschine"/>
           <w:b/>
+          <w:lang w:val="fr-CH"/>
         </w:rPr>
         <w:t>commons-jexl</w:t>
       </w:r>
-      <w:proofErr w:type="spellEnd"/>
       <w:r>
         <w:rPr>
           <w:rStyle w:val="HTMLSchreibmaschine"/>
-        </w:rPr>
-        <w:t>&lt;/</w:t>
-      </w:r>
-      <w:proofErr w:type="spellStart"/>
-      <w:r>
-        <w:rPr>
-          <w:rStyle w:val="HTMLSchreibmaschine"/>
-        </w:rPr>
-        <w:t>artifactId</w:t>
-      </w:r>
-      <w:proofErr w:type="spellEnd"/>
-      <w:r>
-        <w:rPr>
-          <w:rStyle w:val="HTMLSchreibmaschine"/>
-        </w:rPr>
-        <w:t xml:space="preserve">&gt; </w:t>
+          <w:lang w:val="fr-CH"/>
+        </w:rPr>
+        <w:t xml:space="preserve">&lt;/artifactId&gt; </w:t>
       </w:r>
     </w:p>
     <w:p>
@@ -10440,61 +9736,38 @@
         <w:spacing w:after="0"/>
         <w:rPr>
           <w:rStyle w:val="HTMLSchreibmaschine"/>
+          <w:lang w:val="fr-CH"/>
         </w:rPr>
       </w:pPr>
       <w:r>
         <w:rPr>
           <w:rStyle w:val="HTMLSchreibmaschine"/>
+          <w:lang w:val="fr-CH"/>
         </w:rPr>
         <w:t xml:space="preserve">  </w:t>
       </w:r>
       <w:r>
         <w:rPr>
           <w:rStyle w:val="HTMLSchreibmaschine"/>
+          <w:lang w:val="fr-CH"/>
         </w:rPr>
         <w:tab/>
-        <w:t>&lt;</w:t>
-      </w:r>
-      <w:proofErr w:type="spellStart"/>
-      <w:r>
-        <w:rPr>
-          <w:rStyle w:val="HTMLSchreibmaschine"/>
-        </w:rPr>
-        <w:t>version</w:t>
-      </w:r>
-      <w:proofErr w:type="spellEnd"/>
-      <w:r>
-        <w:rPr>
-          <w:rStyle w:val="HTMLSchreibmaschine"/>
-        </w:rPr>
-        <w:t>&gt;</w:t>
+        <w:t>&lt;version&gt;</w:t>
       </w:r>
       <w:r>
         <w:rPr>
           <w:rStyle w:val="HTMLSchreibmaschine"/>
           <w:b/>
+          <w:lang w:val="fr-CH"/>
         </w:rPr>
         <w:t>2.1.1</w:t>
       </w:r>
       <w:r>
         <w:rPr>
           <w:rStyle w:val="HTMLSchreibmaschine"/>
-        </w:rPr>
-        <w:t>&lt;/</w:t>
-      </w:r>
-      <w:proofErr w:type="spellStart"/>
-      <w:r>
-        <w:rPr>
-          <w:rStyle w:val="HTMLSchreibmaschine"/>
-        </w:rPr>
-        <w:t>version</w:t>
-      </w:r>
-      <w:proofErr w:type="spellEnd"/>
-      <w:r>
-        <w:rPr>
-          <w:rStyle w:val="HTMLSchreibmaschine"/>
-        </w:rPr>
-        <w:t>&gt;</w:t>
+          <w:lang w:val="fr-CH"/>
+        </w:rPr>
+        <w:t>&lt;/version&gt;</w:t>
       </w:r>
     </w:p>
     <w:p>
@@ -10515,21 +9788,7 @@
         <w:rPr>
           <w:rStyle w:val="HTMLSchreibmaschine"/>
         </w:rPr>
-        <w:t>&lt;/</w:t>
-      </w:r>
-      <w:proofErr w:type="spellStart"/>
-      <w:r>
-        <w:rPr>
-          <w:rStyle w:val="HTMLSchreibmaschine"/>
-        </w:rPr>
-        <w:t>dependency</w:t>
-      </w:r>
-      <w:proofErr w:type="spellEnd"/>
-      <w:r>
-        <w:rPr>
-          <w:rStyle w:val="HTMLSchreibmaschine"/>
-        </w:rPr>
-        <w:t>&gt;</w:t>
+        <w:t>&lt;/dependency&gt;</w:t>
       </w:r>
     </w:p>
     <w:p/>
@@ -10537,115 +9796,57 @@
       <w:r>
         <w:t xml:space="preserve">Die wichtigste Klasse dieser Library für uns aus Benutzersicht ist die </w:t>
       </w:r>
-      <w:proofErr w:type="spellStart"/>
       <w:r>
         <w:rPr>
           <w:b/>
         </w:rPr>
         <w:t>JexlEngine</w:t>
       </w:r>
-      <w:proofErr w:type="spellEnd"/>
       <w:r>
         <w:t xml:space="preserve">. Die Engine bietet die Methoden </w:t>
       </w:r>
-      <w:proofErr w:type="spellStart"/>
       <w:r>
         <w:rPr>
           <w:b/>
         </w:rPr>
-        <w:t>createScript</w:t>
-      </w:r>
-      <w:proofErr w:type="spellEnd"/>
+        <w:t>createScript(String input)</w:t>
+      </w:r>
+      <w:r>
+        <w:t xml:space="preserve"> und </w:t>
+      </w:r>
       <w:r>
         <w:rPr>
           <w:b/>
         </w:rPr>
-        <w:t xml:space="preserve">(String </w:t>
-      </w:r>
-      <w:proofErr w:type="spellStart"/>
+        <w:t>createExpression(String input)</w:t>
+      </w:r>
+      <w:r>
+        <w:t>, welche eine mathematische Eingabe interpretiert und auswertet.</w:t>
+      </w:r>
+    </w:p>
+    <w:p>
+      <w:pPr>
+        <w:pStyle w:val="berschrift3"/>
+      </w:pPr>
+      <w:bookmarkStart w:id="47" w:name="_Toc357263003"/>
+      <w:r>
+        <w:t xml:space="preserve">Hilfsklasse: </w:t>
+      </w:r>
+      <w:r>
+        <w:t>ch.zhaw.dynsys.el.utils.ExpressionUtil</w:t>
+      </w:r>
+      <w:bookmarkEnd w:id="47"/>
+    </w:p>
+    <w:p>
+      <w:r>
+        <w:t xml:space="preserve">Wie im Klassendiagramm ersichtlich ist, werden die einzelnen Kulturen/Popoulationen mit der Klasse </w:t>
+      </w:r>
       <w:r>
         <w:rPr>
           <w:b/>
         </w:rPr>
-        <w:t>input</w:t>
-      </w:r>
-      <w:proofErr w:type="spellEnd"/>
-      <w:r>
-        <w:rPr>
-          <w:b/>
-        </w:rPr>
-        <w:t>)</w:t>
-      </w:r>
-      <w:r>
-        <w:t xml:space="preserve"> und </w:t>
-      </w:r>
-      <w:proofErr w:type="spellStart"/>
-      <w:r>
-        <w:rPr>
-          <w:b/>
-        </w:rPr>
-        <w:t>createExpression</w:t>
-      </w:r>
-      <w:proofErr w:type="spellEnd"/>
-      <w:r>
-        <w:rPr>
-          <w:b/>
-        </w:rPr>
-        <w:t xml:space="preserve">(String </w:t>
-      </w:r>
-      <w:proofErr w:type="spellStart"/>
-      <w:r>
-        <w:rPr>
-          <w:b/>
-        </w:rPr>
-        <w:t>input</w:t>
-      </w:r>
-      <w:proofErr w:type="spellEnd"/>
-      <w:r>
-        <w:rPr>
-          <w:b/>
-        </w:rPr>
-        <w:t>)</w:t>
-      </w:r>
-      <w:r>
-        <w:t>, welche eine mathematische Eingabe interpretiert und auswertet.</w:t>
-      </w:r>
-    </w:p>
-    <w:p>
-      <w:pPr>
-        <w:pStyle w:val="berschrift3"/>
-      </w:pPr>
-      <w:bookmarkStart w:id="48" w:name="_Toc357263003"/>
-      <w:r>
-        <w:t xml:space="preserve">Hilfsklasse: </w:t>
-      </w:r>
-      <w:proofErr w:type="spellStart"/>
-      <w:r>
-        <w:t>ch.zhaw.dynsys.el.utils.ExpressionUtil</w:t>
-      </w:r>
-      <w:bookmarkEnd w:id="48"/>
-      <w:proofErr w:type="spellEnd"/>
-    </w:p>
-    <w:p>
-      <w:r>
-        <w:t>Wie im Klassendiagramm ersichtlich ist, werden die einzelnen Kulturen/</w:t>
-      </w:r>
-      <w:proofErr w:type="spellStart"/>
-      <w:r>
-        <w:t>Popoulationen</w:t>
-      </w:r>
-      <w:proofErr w:type="spellEnd"/>
-      <w:r>
-        <w:t xml:space="preserve"> mit der Klasse </w:t>
-      </w:r>
-      <w:proofErr w:type="spellStart"/>
-      <w:r>
-        <w:rPr>
-          <w:b/>
-        </w:rPr>
         <w:t>ch.zhaw.dynsys.simulation.Culture</w:t>
       </w:r>
-      <w:proofErr w:type="spellEnd"/>
       <w:r>
         <w:t xml:space="preserve"> abgebildet. </w:t>
       </w:r>
@@ -10784,19 +9985,11 @@
           <w:rStyle w:val="HTMLSchreibmaschine"/>
         </w:rPr>
       </w:pPr>
-      <w:proofErr w:type="spellStart"/>
       <w:r>
         <w:rPr>
           <w:rStyle w:val="HTMLSchreibmaschine"/>
         </w:rPr>
-        <w:t>var</w:t>
-      </w:r>
-      <w:proofErr w:type="spellEnd"/>
-      <w:r>
-        <w:rPr>
-          <w:rStyle w:val="HTMLSchreibmaschine"/>
-        </w:rPr>
-        <w:t xml:space="preserve"> K = 50.0</w:t>
+        <w:t>var K = 50.0</w:t>
       </w:r>
     </w:p>
     <w:p>
@@ -10815,33 +10008,11 @@
           <w:rStyle w:val="HTMLSchreibmaschine"/>
         </w:rPr>
       </w:pPr>
-      <w:proofErr w:type="spellStart"/>
       <w:r>
         <w:rPr>
           <w:rStyle w:val="HTMLSchreibmaschine"/>
         </w:rPr>
-        <w:t>var</w:t>
-      </w:r>
-      <w:proofErr w:type="spellEnd"/>
-      <w:r>
-        <w:rPr>
-          <w:rStyle w:val="HTMLSchreibmaschine"/>
-        </w:rPr>
-        <w:t xml:space="preserve"> </w:t>
-      </w:r>
-      <w:proofErr w:type="spellStart"/>
-      <w:r>
-        <w:rPr>
-          <w:rStyle w:val="HTMLSchreibmaschine"/>
-        </w:rPr>
-        <w:t>K_diff</w:t>
-      </w:r>
-      <w:proofErr w:type="spellEnd"/>
-      <w:r>
-        <w:rPr>
-          <w:rStyle w:val="HTMLSchreibmaschine"/>
-        </w:rPr>
-        <w:t xml:space="preserve"> = 0.0</w:t>
+        <w:t>var K_diff = 0.0</w:t>
       </w:r>
     </w:p>
     <w:p>
@@ -10860,19 +10031,11 @@
           <w:rStyle w:val="HTMLSchreibmaschine"/>
         </w:rPr>
       </w:pPr>
-      <w:proofErr w:type="spellStart"/>
       <w:r>
         <w:rPr>
           <w:rStyle w:val="HTMLSchreibmaschine"/>
         </w:rPr>
-        <w:t>var</w:t>
-      </w:r>
-      <w:proofErr w:type="spellEnd"/>
-      <w:r>
-        <w:rPr>
-          <w:rStyle w:val="HTMLSchreibmaschine"/>
-        </w:rPr>
-        <w:t xml:space="preserve"> H = 100.0</w:t>
+        <w:t>var H = 100.0</w:t>
       </w:r>
     </w:p>
     <w:p>
@@ -10891,33 +10054,11 @@
           <w:rStyle w:val="HTMLSchreibmaschine"/>
         </w:rPr>
       </w:pPr>
-      <w:proofErr w:type="spellStart"/>
       <w:r>
         <w:rPr>
           <w:rStyle w:val="HTMLSchreibmaschine"/>
         </w:rPr>
-        <w:t>var</w:t>
-      </w:r>
-      <w:proofErr w:type="spellEnd"/>
-      <w:r>
-        <w:rPr>
-          <w:rStyle w:val="HTMLSchreibmaschine"/>
-        </w:rPr>
-        <w:t xml:space="preserve"> </w:t>
-      </w:r>
-      <w:proofErr w:type="spellStart"/>
-      <w:r>
-        <w:rPr>
-          <w:rStyle w:val="HTMLSchreibmaschine"/>
-        </w:rPr>
-        <w:t>H_diff</w:t>
-      </w:r>
-      <w:proofErr w:type="spellEnd"/>
-      <w:r>
-        <w:rPr>
-          <w:rStyle w:val="HTMLSchreibmaschine"/>
-        </w:rPr>
-        <w:t xml:space="preserve"> = 0.0</w:t>
+        <w:t>var H_diff = 0.0</w:t>
       </w:r>
     </w:p>
     <w:p>
@@ -10960,21 +10101,12 @@
           <w:lang w:val="fr-CH"/>
         </w:rPr>
       </w:pPr>
-      <w:proofErr w:type="gramStart"/>
       <w:r>
         <w:rPr>
           <w:rStyle w:val="HTMLSchreibmaschine"/>
           <w:lang w:val="fr-CH"/>
         </w:rPr>
-        <w:t>return</w:t>
-      </w:r>
-      <w:proofErr w:type="gramEnd"/>
-      <w:r>
-        <w:rPr>
-          <w:rStyle w:val="HTMLSchreibmaschine"/>
-          <w:lang w:val="fr-CH"/>
-        </w:rPr>
-        <w:t xml:space="preserve"> [</w:t>
+        <w:t>return [</w:t>
       </w:r>
     </w:p>
     <w:p>
@@ -11004,21 +10136,12 @@
         </w:rPr>
         <w:tab/>
       </w:r>
-      <w:proofErr w:type="gramStart"/>
       <w:r>
         <w:rPr>
           <w:rStyle w:val="HTMLSchreibmaschine"/>
           <w:lang w:val="fr-CH"/>
         </w:rPr>
-        <w:t>new(</w:t>
-      </w:r>
-      <w:proofErr w:type="gramEnd"/>
-      <w:r>
-        <w:rPr>
-          <w:rStyle w:val="HTMLSchreibmaschine"/>
-          <w:lang w:val="fr-CH"/>
-        </w:rPr>
-        <w:t>"java.lang.Double",-0.001 * H),</w:t>
+        <w:t>new("java.lang.Double",-0.001 * H),</w:t>
       </w:r>
     </w:p>
     <w:p>
@@ -11048,21 +10171,12 @@
         </w:rPr>
         <w:tab/>
       </w:r>
-      <w:proofErr w:type="gramStart"/>
       <w:r>
         <w:rPr>
           <w:rStyle w:val="HTMLSchreibmaschine"/>
           <w:lang w:val="fr-CH"/>
         </w:rPr>
-        <w:t>new(</w:t>
-      </w:r>
-      <w:proofErr w:type="gramEnd"/>
-      <w:r>
-        <w:rPr>
-          <w:rStyle w:val="HTMLSchreibmaschine"/>
-          <w:lang w:val="fr-CH"/>
-        </w:rPr>
-        <w:t>"java.lang.Double",0.002 * K)</w:t>
+        <w:t>new("java.lang.Double",0.002 * K)</w:t>
       </w:r>
     </w:p>
     <w:p>
@@ -11115,15 +10229,7 @@
         <w:ind w:left="284"/>
       </w:pPr>
       <w:r>
-        <w:t xml:space="preserve">Dieses Script wird nun der </w:t>
-      </w:r>
-      <w:proofErr w:type="spellStart"/>
-      <w:r>
-        <w:t>JexlEngine</w:t>
-      </w:r>
-      <w:proofErr w:type="spellEnd"/>
-      <w:r>
-        <w:t xml:space="preserve"> übergeben. Da wir bloss einen Rückgabewert haben dürfen, geben wir ein Array zurück, in welchem die ausgewerteten Funktionen in derselben Reihenfolge drin sind, wie sie als Kulturen übergeben wurden.</w:t>
+        <w:t>Dieses Script wird nun der JexlEngine übergeben. Da wir bloss einen Rückgabewert haben dürfen, geben wir ein Array zurück, in welchem die ausgewerteten Funktionen in derselben Reihenfolge drin sind, wie sie als Kulturen übergeben wurden.</w:t>
       </w:r>
     </w:p>
     <w:p>
@@ -11146,23 +10252,7 @@
         <w:ind w:left="284"/>
       </w:pPr>
       <w:r>
-        <w:t>Die Variablen "</w:t>
-      </w:r>
-      <w:proofErr w:type="spellStart"/>
-      <w:r>
-        <w:t>K_diff</w:t>
-      </w:r>
-      <w:proofErr w:type="spellEnd"/>
-      <w:r>
-        <w:t>“ und „</w:t>
-      </w:r>
-      <w:proofErr w:type="spellStart"/>
-      <w:r>
-        <w:t>H_diff</w:t>
-      </w:r>
-      <w:proofErr w:type="spellEnd"/>
-      <w:r>
-        <w:t>“ werden automatisch dazu generiert – sie entsprechen jeweils der Wachstumsrate (also der Ablei</w:t>
+        <w:t>Die Variablen "K_diff“ und „H_diff“ werden automatisch dazu generiert – sie entsprechen jeweils der Wachstumsrate (also der Ablei</w:t>
       </w:r>
       <w:r>
         <w:t>tung) der dazugehörigen Kultur und können vom Benutzer selbst auch verwendet werden.</w:t>
@@ -11197,15 +10287,7 @@
       </w:pPr>
       <w:r>
         <w:br/>
-        <w:t xml:space="preserve">Wenn das Script von der </w:t>
-      </w:r>
-      <w:proofErr w:type="spellStart"/>
-      <w:r>
-        <w:t>JexlEngine</w:t>
-      </w:r>
-      <w:proofErr w:type="spellEnd"/>
-      <w:r>
-        <w:t xml:space="preserve"> ausgeführt wird, erhalten wir den oben definierten Rückgabewert, das heisst, wir erhalten ein Array von Doubles:</w:t>
+        <w:t>Wenn das Script von der JexlEngine ausgeführt wird, erhalten wir den oben definierten Rückgabewert, das heisst, wir erhalten ein Array von Doubles:</w:t>
       </w:r>
     </w:p>
     <w:p>
@@ -11221,9 +10303,13 @@
           <w:rStyle w:val="HTMLSchreibmaschine"/>
           <w:bdr w:val="single" w:sz="4" w:space="0" w:color="auto"/>
           <w:shd w:val="clear" w:color="auto" w:fill="EEECE1"/>
-        </w:rPr>
-      </w:pPr>
-      <w:r>
+          <w:lang w:val="fr-CH"/>
+        </w:rPr>
+      </w:pPr>
+      <w:r>
+        <w:rPr>
+          <w:lang w:val="fr-CH"/>
+        </w:rPr>
         <w:br/>
       </w:r>
       <w:r>
@@ -11231,62 +10317,9 @@
           <w:rStyle w:val="HTMLSchreibmaschine"/>
           <w:bdr w:val="single" w:sz="4" w:space="0" w:color="auto"/>
           <w:shd w:val="clear" w:color="auto" w:fill="EEECE1"/>
-        </w:rPr>
-        <w:t xml:space="preserve">double[] </w:t>
-      </w:r>
-      <w:proofErr w:type="spellStart"/>
-      <w:r>
-        <w:rPr>
-          <w:rStyle w:val="HTMLSchreibmaschine"/>
-          <w:bdr w:val="single" w:sz="4" w:space="0" w:color="auto"/>
-          <w:shd w:val="clear" w:color="auto" w:fill="EEECE1"/>
-        </w:rPr>
-        <w:t>results</w:t>
-      </w:r>
-      <w:proofErr w:type="spellEnd"/>
-      <w:r>
-        <w:rPr>
-          <w:rStyle w:val="HTMLSchreibmaschine"/>
-          <w:bdr w:val="single" w:sz="4" w:space="0" w:color="auto"/>
-          <w:shd w:val="clear" w:color="auto" w:fill="EEECE1"/>
-        </w:rPr>
-        <w:t xml:space="preserve"> = (double[]) </w:t>
-      </w:r>
-      <w:proofErr w:type="spellStart"/>
-      <w:r>
-        <w:rPr>
-          <w:rStyle w:val="HTMLSchreibmaschine"/>
-          <w:bdr w:val="single" w:sz="4" w:space="0" w:color="auto"/>
-          <w:shd w:val="clear" w:color="auto" w:fill="EEECE1"/>
-        </w:rPr>
-        <w:t>script.execute</w:t>
-      </w:r>
-      <w:proofErr w:type="spellEnd"/>
-      <w:r>
-        <w:rPr>
-          <w:rStyle w:val="HTMLSchreibmaschine"/>
-          <w:bdr w:val="single" w:sz="4" w:space="0" w:color="auto"/>
-          <w:shd w:val="clear" w:color="auto" w:fill="EEECE1"/>
-        </w:rPr>
-        <w:t>(</w:t>
-      </w:r>
-      <w:proofErr w:type="spellStart"/>
-      <w:r>
-        <w:rPr>
-          <w:rStyle w:val="HTMLSchreibmaschine"/>
-          <w:bdr w:val="single" w:sz="4" w:space="0" w:color="auto"/>
-          <w:shd w:val="clear" w:color="auto" w:fill="EEECE1"/>
-        </w:rPr>
-        <w:t>context</w:t>
-      </w:r>
-      <w:proofErr w:type="spellEnd"/>
-      <w:r>
-        <w:rPr>
-          <w:rStyle w:val="HTMLSchreibmaschine"/>
-          <w:bdr w:val="single" w:sz="4" w:space="0" w:color="auto"/>
-          <w:shd w:val="clear" w:color="auto" w:fill="EEECE1"/>
-        </w:rPr>
-        <w:t>);</w:t>
+          <w:lang w:val="fr-CH"/>
+        </w:rPr>
+        <w:t>double[] results = (double[]) script.execute(context);</w:t>
       </w:r>
     </w:p>
     <w:p>
@@ -11373,7 +10406,7 @@
       <w:r>
         <w:br w:type="page"/>
       </w:r>
-      <w:bookmarkStart w:id="49" w:name="_Toc357263004"/>
+      <w:bookmarkStart w:id="48" w:name="_Toc357263004"/>
       <w:r>
         <w:lastRenderedPageBreak/>
         <w:t xml:space="preserve">Grafische </w:t>
@@ -11381,17 +10414,17 @@
       <w:r>
         <w:t>Benutzeroberfläche</w:t>
       </w:r>
+      <w:bookmarkEnd w:id="48"/>
+    </w:p>
+    <w:p>
+      <w:pPr>
+        <w:pStyle w:val="berschrift2"/>
+      </w:pPr>
+      <w:bookmarkStart w:id="49" w:name="_Toc357263005"/>
+      <w:r>
+        <w:t>Darstellung der Simulation</w:t>
+      </w:r>
       <w:bookmarkEnd w:id="49"/>
-    </w:p>
-    <w:p>
-      <w:pPr>
-        <w:pStyle w:val="berschrift2"/>
-      </w:pPr>
-      <w:bookmarkStart w:id="50" w:name="_Toc357263005"/>
-      <w:r>
-        <w:t>Darstellung der Simulation</w:t>
-      </w:r>
-      <w:bookmarkEnd w:id="50"/>
     </w:p>
     <w:p>
       <w:r>
@@ -11461,71 +10494,71 @@
       <w:pPr>
         <w:pStyle w:val="berschrift3"/>
       </w:pPr>
-      <w:bookmarkStart w:id="51" w:name="_Toc357263006"/>
+      <w:bookmarkStart w:id="50" w:name="_Toc357263006"/>
       <w:r>
         <w:t>X-Achse</w:t>
       </w:r>
+      <w:bookmarkEnd w:id="50"/>
+    </w:p>
+    <w:p>
+      <w:r>
+        <w:t xml:space="preserve">Die X-Achse ist in diesem Grafen nicht beschriftet. </w:t>
+      </w:r>
+      <w:r>
+        <w:t xml:space="preserve">Dies ist absichtlich so gemacht, da eine sinnvolle Beschreibung nur sehr schwierig umsetzbar ist. Tatsächlich würde es im Prinzip dem Index der aktuellen Iteration entsprechen, also </w:t>
+      </w:r>
+      <w:r>
+        <w:t>der Anzahl</w:t>
+      </w:r>
+      <w:r>
+        <w:t xml:space="preserve"> Iterationsschritten,</w:t>
+      </w:r>
+      <w:r>
+        <w:t xml:space="preserve"> die wir bei der Berechnung der Integrale machen. </w:t>
+      </w:r>
+      <w:r>
+        <w:t xml:space="preserve"> Dies ist aber bei solch einer Simulation keine interessante Information. </w:t>
+      </w:r>
+    </w:p>
+    <w:p>
+      <w:r>
+        <w:t xml:space="preserve">In einem ersten Anlauf hatten wir versucht, </w:t>
+      </w:r>
+      <w:r>
+        <w:t>den aktuellen Index auf die vergangene Zeit umzurechnen. Dies hat aber später zu Problemen geführt, weshalb wir dies wieder ausgebaut haben.</w:t>
+      </w:r>
+      <w:r>
+        <w:t xml:space="preserve"> Für den Benutzer jedenfalls ist durch die Verlaufsrichtung der Kurven intuitiv klar, dass es sich um die „Zeit-Achse“ handelt.</w:t>
+      </w:r>
+    </w:p>
+    <w:p>
+      <w:pPr>
+        <w:pStyle w:val="berschrift3"/>
+      </w:pPr>
+      <w:bookmarkStart w:id="51" w:name="_Toc357263007"/>
+      <w:r>
+        <w:t>Y-Achse</w:t>
+      </w:r>
       <w:bookmarkEnd w:id="51"/>
     </w:p>
     <w:p>
       <w:r>
-        <w:t xml:space="preserve">Die X-Achse ist in diesem Grafen nicht beschriftet. </w:t>
-      </w:r>
-      <w:r>
-        <w:t xml:space="preserve">Dies ist absichtlich so gemacht, da eine sinnvolle Beschreibung nur sehr schwierig umsetzbar ist. Tatsächlich würde es im Prinzip dem Index der aktuellen Iteration entsprechen, also </w:t>
-      </w:r>
-      <w:r>
-        <w:t>der Anzahl</w:t>
-      </w:r>
-      <w:r>
-        <w:t xml:space="preserve"> Iterationsschritten,</w:t>
-      </w:r>
-      <w:r>
-        <w:t xml:space="preserve"> die wir bei der Berechnung der Integrale machen. </w:t>
-      </w:r>
-      <w:r>
-        <w:t xml:space="preserve"> Dies ist aber bei solch einer Simulation keine interessante Information. </w:t>
-      </w:r>
-    </w:p>
-    <w:p>
-      <w:r>
-        <w:t xml:space="preserve">In einem ersten Anlauf hatten wir versucht, </w:t>
-      </w:r>
-      <w:r>
-        <w:t>den aktuellen Index auf die vergangene Zeit umzurechnen. Dies hat aber später zu Problemen geführt, weshalb wir dies wieder ausgebaut haben.</w:t>
-      </w:r>
-      <w:r>
-        <w:t xml:space="preserve"> Für den Benutzer jedenfalls ist durch die Verlaufsrichtung der Kurven intuitiv klar, dass es sich um die „Zeit-Achse“ handelt.</w:t>
+        <w:t>Die Werte auf der Y-Achse sind die berechneten Werte. Im Prinzip setzen sie sich zusammen aus der zu Beginn definierten Startpopulation und dem ber</w:t>
+      </w:r>
+      <w:r>
+        <w:t>echneten Wachstum über die Iterationen.</w:t>
       </w:r>
     </w:p>
     <w:p>
       <w:pPr>
         <w:pStyle w:val="berschrift3"/>
       </w:pPr>
-      <w:bookmarkStart w:id="52" w:name="_Toc357263007"/>
-      <w:r>
-        <w:t>Y-Achse</w:t>
-      </w:r>
-      <w:bookmarkEnd w:id="52"/>
-    </w:p>
-    <w:p>
-      <w:r>
-        <w:t>Die Werte auf der Y-Achse sind die berechneten Werte. Im Prinzip setzen sie sich zusammen aus der zu Beginn definierten Startpopulation und dem ber</w:t>
-      </w:r>
-      <w:r>
-        <w:t>echneten Wachstum über die Iterationen.</w:t>
-      </w:r>
-    </w:p>
-    <w:p>
-      <w:pPr>
-        <w:pStyle w:val="berschrift3"/>
-      </w:pPr>
-      <w:bookmarkStart w:id="53" w:name="_Toc357263008"/>
+      <w:bookmarkStart w:id="52" w:name="_Toc357263008"/>
       <w:r>
         <w:lastRenderedPageBreak/>
         <w:t>Legende</w:t>
       </w:r>
-      <w:bookmarkEnd w:id="53"/>
+      <w:bookmarkEnd w:id="52"/>
     </w:p>
     <w:p>
       <w:r>
@@ -11584,15 +10617,7 @@
         </w:drawing>
       </w:r>
       <w:r>
-        <w:t xml:space="preserve">Zu Beginn haben wir die Standard-Legende verwendet, die man mit </w:t>
-      </w:r>
-      <w:proofErr w:type="spellStart"/>
-      <w:r>
-        <w:t>JFreeChart</w:t>
-      </w:r>
-      <w:proofErr w:type="spellEnd"/>
-      <w:r>
-        <w:t xml:space="preserve"> erzeugen kann. </w:t>
+        <w:t xml:space="preserve">Zu Beginn haben wir die Standard-Legende verwendet, die man mit JFreeChart erzeugen kann. </w:t>
       </w:r>
       <w:r>
         <w:t>Als später die Anforderung bezüglich der Konfigurierbarkeit der aktuellen Populationswerte dazukam, entschieden wir uns aus Platzgründen die Legende mit einer eigenen Implementation zu ersetzen, welche gleichzeitig auch die aktuellen Werte anzeigt und Buttons zum Regeln der Werte hat.</w:t>
@@ -11602,11 +10627,11 @@
       <w:pPr>
         <w:pStyle w:val="berschrift3"/>
       </w:pPr>
-      <w:bookmarkStart w:id="54" w:name="_Toc357263009"/>
+      <w:bookmarkStart w:id="53" w:name="_Toc357263009"/>
       <w:r>
         <w:t>Konfiguration des Werte-Bereichs</w:t>
       </w:r>
-      <w:bookmarkEnd w:id="54"/>
+      <w:bookmarkEnd w:id="53"/>
     </w:p>
     <w:p>
       <w:r>
@@ -11674,11 +10699,11 @@
       <w:pPr>
         <w:pStyle w:val="berschrift3"/>
       </w:pPr>
-      <w:bookmarkStart w:id="55" w:name="_Toc357263010"/>
+      <w:bookmarkStart w:id="54" w:name="_Toc357263010"/>
       <w:r>
         <w:t>Konfiguration des Dynamischen Systems</w:t>
       </w:r>
-      <w:bookmarkEnd w:id="55"/>
+      <w:bookmarkEnd w:id="54"/>
     </w:p>
     <w:p>
       <w:r>
@@ -11848,12 +10873,12 @@
       <w:pPr>
         <w:pStyle w:val="berschrift3"/>
       </w:pPr>
-      <w:bookmarkStart w:id="56" w:name="_Toc357263011"/>
+      <w:bookmarkStart w:id="55" w:name="_Toc357263011"/>
       <w:r>
         <w:lastRenderedPageBreak/>
         <w:t>Vordefinierte Konfigurationen Laden</w:t>
       </w:r>
-      <w:bookmarkEnd w:id="56"/>
+      <w:bookmarkEnd w:id="55"/>
     </w:p>
     <w:p>
       <w:r>
@@ -11913,11 +10938,11 @@
       <w:pPr>
         <w:pStyle w:val="berschrift3"/>
       </w:pPr>
-      <w:bookmarkStart w:id="57" w:name="_Toc357263012"/>
+      <w:bookmarkStart w:id="56" w:name="_Toc357263012"/>
       <w:r>
         <w:t>Ganze Simulation betrachten</w:t>
       </w:r>
-      <w:bookmarkEnd w:id="57"/>
+      <w:bookmarkEnd w:id="56"/>
     </w:p>
     <w:p>
       <w:r>
@@ -12125,78 +11150,395 @@
     <w:p/>
     <w:p>
       <w:pPr>
+        <w:spacing w:after="0" w:line="240" w:lineRule="auto"/>
+        <w:jc w:val="left"/>
+        <w:rPr>
+          <w:b/>
+          <w:sz w:val="26"/>
+          <w:szCs w:val="24"/>
+        </w:rPr>
+      </w:pPr>
+      <w:bookmarkStart w:id="57" w:name="_Toc357263013"/>
+      <w:r>
+        <w:br w:type="page"/>
+      </w:r>
+    </w:p>
+    <w:p>
+      <w:pPr>
         <w:pStyle w:val="berschrift1"/>
       </w:pPr>
-      <w:bookmarkStart w:id="58" w:name="_Toc357263013"/>
       <w:r>
         <w:lastRenderedPageBreak/>
         <w:t>Schlusswort</w:t>
       </w:r>
+      <w:bookmarkEnd w:id="57"/>
+    </w:p>
+    <w:p>
+      <w:r>
+        <w:t xml:space="preserve">Bei der Wahl des Projektthemas war die Versuchung gross, </w:t>
+      </w:r>
+      <w:r>
+        <w:t xml:space="preserve">ein Thema aus dem Algorithmen &amp; Datenstrukturen Bereich zu nehmen. </w:t>
+      </w:r>
+      <w:r>
+        <w:t>Da wir beide beruflich als Software-Entwickler tätig sind</w:t>
+      </w:r>
+      <w:r>
+        <w:t xml:space="preserve"> und wir im letzten Semester das Modul Algorithmen &amp; Datenstrukturen besucht hatten, wäre der Einstieg in solch ein Thema und vermutlich auch die Um</w:t>
+      </w:r>
+      <w:r>
+        <w:t>setzung etwas leichter gewesen.</w:t>
+      </w:r>
+    </w:p>
+    <w:p>
+      <w:r>
+        <w:t xml:space="preserve">Eine kleine Applikation zu entwickeln, die ein physikalisches oder numerisches Problem löst, klang für uns aber interessanter. </w:t>
+      </w:r>
+      <w:r>
+        <w:t xml:space="preserve">Es gab uns die </w:t>
+      </w:r>
+      <w:r>
+        <w:t>Möglichkeit, etwas N</w:t>
+      </w:r>
+      <w:r>
+        <w:t xml:space="preserve">eues kennen zu lernen und einmal etwas völlig anderes zu programmieren. </w:t>
+      </w:r>
+      <w:r>
+        <w:t xml:space="preserve">Wir brauchten zwar einigen Aufwand um dann in die Themen Dynamische Systeme und Populationsdynamiken einzusteigen, aber es hat auch Spass gemacht daraus eine Applikation zu entwickeln. </w:t>
+      </w:r>
+      <w:r>
+        <w:t xml:space="preserve">Die fachliche Projekt-Betreuung durch Herrn Heuberger war für uns ideal, da er sich in diesem Gebiet schon sehr gut auskannte und uns wichtige Informationen und Tipps geben konnte. </w:t>
+      </w:r>
+    </w:p>
+    <w:p>
+      <w:r>
+        <w:t xml:space="preserve">Das Programm ist schlussendlich mehr oder weniger so herausgekommen, wie wir es zu Beginn definiert hatten. Es ist sehr schlicht gehalten und hat eine einfache grafische Benutzeroberfläche, die aber dennoch vieles abdeckt. </w:t>
+      </w:r>
+      <w:r>
+        <w:t>Man kann jetzt beliebige Simulationen konstruieren und mit Hilfe der Applikation durchspielen, man kann aber auch lediglich einfache Differenzialgleichungen darstellen.</w:t>
+      </w:r>
+      <w:r>
+        <w:t xml:space="preserve"> </w:t>
+      </w:r>
+      <w:r>
+        <w:t xml:space="preserve">Erweiterungspotenzial hat das Programm wie es in der Software-Entwicklung üblich ist natürlich auch </w:t>
+      </w:r>
+      <w:r>
+        <w:t>–</w:t>
+      </w:r>
+      <w:r>
+        <w:t xml:space="preserve"> </w:t>
+      </w:r>
+      <w:r>
+        <w:t>aber wir konnten alle Anforderungen, die wir zu Beginn gestellt haben, damit erfüllen.</w:t>
+      </w:r>
+      <w:r>
+        <w:t xml:space="preserve"> </w:t>
+      </w:r>
+    </w:p>
+    <w:p>
+      <w:pPr>
+        <w:spacing w:after="0" w:line="240" w:lineRule="auto"/>
+        <w:jc w:val="left"/>
+      </w:pPr>
+      <w:r>
+        <w:br w:type="page"/>
+      </w:r>
+    </w:p>
+    <w:p>
+      <w:pPr>
+        <w:pStyle w:val="berschrift1"/>
+      </w:pPr>
+      <w:r>
+        <w:lastRenderedPageBreak/>
+        <w:t>Quellenverzeichnis</w:t>
+      </w:r>
+    </w:p>
+    <w:p>
+      <w:pPr>
+        <w:pStyle w:val="berschrift2"/>
+      </w:pPr>
+      <w:r>
+        <w:t>Projektstruktur auf GitHub</w:t>
+      </w:r>
+    </w:p>
+    <w:p>
+      <w:pPr>
+        <w:rPr>
+          <w:rStyle w:val="Hyperlink"/>
+        </w:rPr>
+      </w:pPr>
+      <w:r>
+        <w:rPr>
+          <w:lang w:val="fr-CH"/>
+        </w:rPr>
+        <w:t xml:space="preserve">Repository: </w:t>
+      </w:r>
+      <w:hyperlink r:id="rId40" w:history="1">
+        <w:r>
+          <w:rPr>
+            <w:rStyle w:val="Hyperlink"/>
+            <w:lang w:val="fr-CH"/>
+          </w:rPr>
+          <w:t>https://github.com/delsener/ch.zhaw.softwareprj2.git</w:t>
+        </w:r>
+      </w:hyperlink>
+    </w:p>
+    <w:p>
+      <w:pPr>
+        <w:pStyle w:val="ListBulletL1nospace"/>
+        <w:rPr>
+          <w:lang w:val="fr-CH"/>
+        </w:rPr>
+      </w:pPr>
+      <w:hyperlink r:id="rId41" w:history="1">
+        <w:r>
+          <w:rPr>
+            <w:rStyle w:val="Hyperlink"/>
+            <w:lang w:val="fr-CH"/>
+          </w:rPr>
+          <w:t>/documentation</w:t>
+        </w:r>
+      </w:hyperlink>
+      <w:r>
+        <w:rPr>
+          <w:lang w:val="fr-CH"/>
+        </w:rPr>
+        <w:t> : Vorliegende Projektdokumentation</w:t>
+      </w:r>
+      <w:r>
+        <w:rPr>
+          <w:lang w:val="fr-CH"/>
+        </w:rPr>
+        <w:t xml:space="preserve"> und Präsentation</w:t>
+      </w:r>
+    </w:p>
+    <w:p>
+      <w:pPr>
+        <w:pStyle w:val="ListBulletL1nospace"/>
+        <w:rPr>
+          <w:lang w:val="fr-CH"/>
+        </w:rPr>
+      </w:pPr>
+      <w:hyperlink r:id="rId42" w:history="1">
+        <w:r>
+          <w:rPr>
+            <w:rStyle w:val="Hyperlink"/>
+            <w:lang w:val="fr-CH"/>
+          </w:rPr>
+          <w:t>/implementation </w:t>
+        </w:r>
+      </w:hyperlink>
+      <w:r>
+        <w:rPr>
+          <w:lang w:val="fr-CH"/>
+        </w:rPr>
+        <w:t>: Implementierung der Applikation (Source Code, Configs, …)</w:t>
+      </w:r>
+    </w:p>
+    <w:p>
+      <w:pPr>
+        <w:pStyle w:val="ListBulletL1nospace"/>
+        <w:rPr>
+          <w:lang w:val="fr-CH"/>
+        </w:rPr>
+      </w:pPr>
+      <w:hyperlink r:id="rId43" w:history="1">
+        <w:r>
+          <w:rPr>
+            <w:rStyle w:val="Hyperlink"/>
+            <w:lang w:val="fr-CH"/>
+          </w:rPr>
+          <w:t>/prjplanning</w:t>
+        </w:r>
+      </w:hyperlink>
+      <w:r>
+        <w:rPr>
+          <w:lang w:val="fr-CH"/>
+        </w:rPr>
+        <w:t xml:space="preserve"> : </w:t>
+      </w:r>
+      <w:r>
+        <w:rPr>
+          <w:lang w:val="fr-CH"/>
+        </w:rPr>
+        <w:t>Artefakte aus der Projektplanung</w:t>
+      </w:r>
+    </w:p>
+    <w:p>
+      <w:pPr>
+        <w:pStyle w:val="berschrift2"/>
+      </w:pPr>
+      <w:r>
+        <w:t>Theorie: Dynamische Systeme und Populationsdynamik</w:t>
+      </w:r>
+    </w:p>
+    <w:p>
+      <w:pPr>
+        <w:pStyle w:val="ListBulletL1nospace"/>
+        <w:jc w:val="left"/>
+      </w:pPr>
+      <w:r>
+        <w:t>Podcast</w:t>
+      </w:r>
+      <w:r>
+        <w:t xml:space="preserve"> zum Thema Populationsdynamik: </w:t>
+      </w:r>
+      <w:r>
+        <w:br/>
+      </w:r>
+      <w:hyperlink r:id="rId44" w:history="1">
+        <w:r>
+          <w:rPr>
+            <w:rStyle w:val="Hyperlink"/>
+          </w:rPr>
+          <w:t>http://pod.drs.ch/mp3/kontext/kontext_201302271002_10258989.mp3</w:t>
+        </w:r>
+      </w:hyperlink>
+      <w:r>
+        <w:t xml:space="preserve"> 05.03.2013</w:t>
+      </w:r>
+    </w:p>
+    <w:p>
+      <w:pPr>
+        <w:pStyle w:val="ListBulletL1nospace"/>
+        <w:jc w:val="left"/>
+      </w:pPr>
+      <w:r>
+        <w:t>Dynamische Systeme und gewöhnliche Differentialgleichungen:</w:t>
+      </w:r>
+      <w:r>
+        <w:br/>
+      </w:r>
+      <w:hyperlink r:id="rId45" w:history="1">
+        <w:r>
+          <w:rPr>
+            <w:rStyle w:val="Hyperlink"/>
+          </w:rPr>
+          <w:t>http://www.math.uni-hamburg.de/home/lauterbach/scripts/dsode09/dsode.pdf</w:t>
+        </w:r>
+      </w:hyperlink>
+      <w:r>
+        <w:br/>
+        <w:t>10.03.2013</w:t>
+      </w:r>
+    </w:p>
+    <w:p>
+      <w:pPr>
+        <w:pStyle w:val="ListBulletL1nospace"/>
+      </w:pPr>
+      <w:r>
+        <w:t>Populationsdynamik:</w:t>
+      </w:r>
+      <w:r>
+        <w:br/>
+      </w:r>
+      <w:hyperlink r:id="rId46" w:history="1">
+        <w:r>
+          <w:rPr>
+            <w:rStyle w:val="Hyperlink"/>
+          </w:rPr>
+          <w:t>http://de.wikipedia.org/wiki/Populationsdynamik</w:t>
+        </w:r>
+      </w:hyperlink>
+    </w:p>
+    <w:p>
+      <w:pPr>
+        <w:pStyle w:val="ListBulletL1nospace"/>
+        <w:numPr>
+          <w:ilvl w:val="0"/>
+          <w:numId w:val="0"/>
+        </w:numPr>
+        <w:ind w:left="284"/>
+      </w:pPr>
+      <w:r>
+        <w:t>10.03.2013</w:t>
+      </w:r>
+    </w:p>
+    <w:p>
+      <w:pPr>
+        <w:pStyle w:val="ListBulletL1nospace"/>
+      </w:pPr>
+      <w:r>
+        <w:t>Einführung in (gewöhnliche) Differentialgleichungen:</w:t>
+      </w:r>
+    </w:p>
+    <w:p>
+      <w:pPr>
+        <w:pStyle w:val="ListBulletL1nospace"/>
+        <w:numPr>
+          <w:ilvl w:val="0"/>
+          <w:numId w:val="0"/>
+        </w:numPr>
+        <w:ind w:left="284"/>
+      </w:pPr>
+      <w:hyperlink r:id="rId47" w:history="1">
+        <w:r>
+          <w:rPr>
+            <w:rStyle w:val="Hyperlink"/>
+          </w:rPr>
+          <w:t>http://www3.mathematik.tu-darmstadt.de/fileadmin/home/users/186/Skripte_Roch/gdgl_gesamt.pdf</w:t>
+        </w:r>
+      </w:hyperlink>
+    </w:p>
+    <w:p>
+      <w:pPr>
+        <w:pStyle w:val="ListBulletL1nospace"/>
+        <w:numPr>
+          <w:ilvl w:val="0"/>
+          <w:numId w:val="0"/>
+        </w:numPr>
+        <w:ind w:left="284"/>
+      </w:pPr>
+      <w:r>
+        <w:t>11</w:t>
+      </w:r>
+      <w:r>
+        <w:t>.03.2013</w:t>
+      </w:r>
+    </w:p>
+    <w:p>
+      <w:pPr>
+        <w:pStyle w:val="ListBulletL1nospace"/>
+      </w:pPr>
+      <w:r>
+        <w:t>Kinetik nach Monod:</w:t>
+      </w:r>
+    </w:p>
+    <w:p>
+      <w:pPr>
+        <w:pStyle w:val="ListBulletL1nospace"/>
+        <w:numPr>
+          <w:ilvl w:val="0"/>
+          <w:numId w:val="0"/>
+        </w:numPr>
+        <w:ind w:left="284"/>
+      </w:pPr>
+      <w:hyperlink r:id="rId48" w:history="1">
+        <w:r>
+          <w:rPr>
+            <w:rStyle w:val="Hyperlink"/>
+          </w:rPr>
+          <w:t>http://www.buetzer.info/fileadmin/pb/pdf-Dateien/Monod_Kinetik.pdf</w:t>
+        </w:r>
+      </w:hyperlink>
+    </w:p>
+    <w:p>
+      <w:pPr>
+        <w:pStyle w:val="ListBulletL1nospace"/>
+        <w:numPr>
+          <w:ilvl w:val="0"/>
+          <w:numId w:val="0"/>
+        </w:numPr>
+        <w:ind w:left="284"/>
+      </w:pPr>
+      <w:r>
+        <w:t>15.04.2013</w:t>
+      </w:r>
+      <w:bookmarkStart w:id="58" w:name="_GoBack"/>
       <w:bookmarkEnd w:id="58"/>
     </w:p>
-    <w:p>
-      <w:r>
-        <w:t xml:space="preserve">Bei der Wahl des Projektthemas war die Versuchung gross, </w:t>
-      </w:r>
-      <w:r>
-        <w:t xml:space="preserve">ein Thema aus dem Algorithmen &amp; Datenstrukturen Bereich zu nehmen. </w:t>
-      </w:r>
-      <w:r>
-        <w:t>Da wir beide beruflich als Software-Entwickler tätig sind</w:t>
-      </w:r>
-      <w:r>
-        <w:t xml:space="preserve"> und wir im letzten Semester das Modul Algorithmen &amp; Datenstrukturen besucht hatten, wäre der Einstieg in solch ein Thema und vermutlich auch die Um</w:t>
-      </w:r>
-      <w:r>
-        <w:t>setzung etwas leichter gewesen.</w:t>
-      </w:r>
-    </w:p>
-    <w:p>
-      <w:r>
-        <w:t xml:space="preserve">Eine kleine Applikation zu entwickeln, die ein physikalisches oder numerisches Problem löst, klang für uns aber interessanter. </w:t>
-      </w:r>
-      <w:r>
-        <w:t xml:space="preserve">Es gab uns die </w:t>
-      </w:r>
-      <w:r>
-        <w:t>Möglichkeit, etwas N</w:t>
-      </w:r>
-      <w:r>
-        <w:t xml:space="preserve">eues kennen zu lernen und einmal etwas völlig anderes zu programmieren. </w:t>
-      </w:r>
-      <w:r>
-        <w:t xml:space="preserve">Wir brauchten zwar einigen Aufwand um dann in die Themen Dynamische Systeme und Populationsdynamiken einzusteigen, aber es hat auch Spass gemacht daraus eine Applikation zu entwickeln. </w:t>
-      </w:r>
-      <w:r>
-        <w:t xml:space="preserve">Die fachliche Projekt-Betreuung durch Herrn Heuberger war für uns ideal, da er sich in diesem Gebiet schon sehr gut auskannte und uns wichtige Informationen und Tipps geben konnte. </w:t>
-      </w:r>
-    </w:p>
-    <w:p>
-      <w:r>
-        <w:t xml:space="preserve">Das Programm ist schlussendlich mehr oder weniger so herausgekommen, wie wir es zu Beginn definiert hatten. Es ist sehr schlicht gehalten und hat eine einfache grafische Benutzeroberfläche, die aber dennoch vieles abdeckt. </w:t>
-      </w:r>
-      <w:r>
-        <w:t>Man kann jetzt beliebige Simulationen konstruieren und mit Hilfe der Applikation durchspielen, man kann aber auch lediglich einfache Differenzialgleichungen darstellen.</w:t>
-      </w:r>
-      <w:r>
-        <w:t xml:space="preserve"> </w:t>
-      </w:r>
-      <w:r>
-        <w:t xml:space="preserve">Erweiterungspotenzial hat das Programm wie es in der Software-Entwicklung üblich ist natürlich auch </w:t>
-      </w:r>
-      <w:r>
-        <w:t>–</w:t>
-      </w:r>
-      <w:r>
-        <w:t xml:space="preserve"> </w:t>
-      </w:r>
-      <w:r>
-        <w:t>aber wir konnten alle Anforderungen, die wir zu Beginn gestellt haben, damit erfüllen.</w:t>
-      </w:r>
-      <w:r>
-        <w:t xml:space="preserve"> </w:t>
-      </w:r>
-    </w:p>
+    <w:p/>
     <w:sectPr>
       <w:pgSz w:w="11907" w:h="16840" w:code="9"/>
       <w:pgMar w:top="3062" w:right="1304" w:bottom="1871" w:left="2041" w:header="437" w:footer="847" w:gutter="0"/>
@@ -12271,7 +11613,7 @@
         <v:path o:extrusionok="f" gradientshapeok="t" o:connecttype="rect"/>
         <o:lock v:ext="edit" aspectratio="t"/>
       </v:shapetype>
-      <v:shape id="_x0000_i1027" type="#_x0000_t75" style="width:11.25pt;height:11.25pt" o:bullet="t">
+      <v:shape id="_x0000_i1044" type="#_x0000_t75" style="width:11.25pt;height:11.25pt" o:bullet="t">
         <v:imagedata r:id="rId1" o:title=""/>
       </v:shape>
     </w:pict>
@@ -18520,7 +17862,7 @@
 </file>
 
 <file path=customXml/itemProps1.xml><?xml version="1.0" encoding="utf-8"?>
-<ds:datastoreItem xmlns:ds="http://schemas.openxmlformats.org/officeDocument/2006/customXml" ds:itemID="{E134AC1B-9B65-48FD-B72A-0F12BC68A6A8}">
+<ds:datastoreItem xmlns:ds="http://schemas.openxmlformats.org/officeDocument/2006/customXml" ds:itemID="{D9A3F703-124F-4EB8-AB91-A8CC94C10650}">
   <ds:schemaRefs>
     <ds:schemaRef ds:uri="http://schemas.openxmlformats.org/officeDocument/2006/bibliography"/>
   </ds:schemaRefs>

</xml_diff>